<commit_message>
added abstract, minor modification of the manuscript, close #17
</commit_message>
<xml_diff>
--- a/submission/manuscript.docx
+++ b/submission/manuscript.docx
@@ -115,6 +115,40 @@
       </w:r>
     </w:p>
     <w:p>
+      <w:pPr>
+        <w:pStyle w:val="FirstParagraph"/>
+      </w:pPr>
+      <w:r>
+        <w:t xml:space="preserve">Gender differences in short-term mating behaviors have been a well-documented phenomenon in human sexuality research. Existing studies usually conflate gender differences in preferences for short-term mating with differences in sexual behaviors, which is theoretically dubious. Using an agent-based model, the present study investigated whether men and women’s different mating preferences resulted in any gender differences in short-term mating behaviors, and if they did, under what circumstances. The results suggested that heterosexual men and women had the same average number of short-term mating experiences and short-term mates even when gender differences in preferences fort-term mating existed. Gender differences in mating behaviors only emerged when heterosexual men and women in the mating pool were considered. Moreover, gay men had a higher average number of both outcomes than lesbian women and than heterosexual men under such a circumstance. These results suggest that theoretically speaking, gender differences in short-term mating behaviors only occurred among particular populations, or when men’s preferences for short-term mating are not constrained by those of women. Suggestions for future research in human mating psychology and behaviors were provided.</w:t>
+      </w:r>
+    </w:p>
+    <w:p>
+      <w:pPr>
+        <w:pStyle w:val="BodyText"/>
+      </w:pPr>
+      <w:r>
+        <w:t xml:space="preserve"> </w:t>
+      </w:r>
+    </w:p>
+    <w:p>
+      <w:pPr>
+        <w:pStyle w:val="BodyText"/>
+      </w:pPr>
+      <w:r>
+        <w:rPr>
+          <w:iCs/>
+          <w:i/>
+        </w:rPr>
+        <w:t xml:space="preserve">Keywords:</w:t>
+      </w:r>
+      <w:r>
+        <w:t xml:space="preserve"> </w:t>
+      </w:r>
+      <w:r>
+        <w:t xml:space="preserve">agent-based modeling, short-term mating, casual sex, sexual strategy theory, female choice hypothesis</w:t>
+      </w:r>
+    </w:p>
+    <w:p>
       <w:r>
         <w:br w:type="page"/>
       </w:r>
@@ -556,36 +590,52 @@
         <w:pStyle w:val="BodyText"/>
       </w:pPr>
       <w:r>
-        <w:t xml:space="preserve">The model measured</w:t>
-      </w:r>
-      <w:r>
-        <w:t xml:space="preserve"> </w:t>
-      </w:r>
-      <w:r>
-        <w:rPr>
-          <w:bCs/>
-          <w:b/>
-        </w:rPr>
-        <w:t xml:space="preserve">three</w:t>
-      </w:r>
-      <w:r>
-        <w:t xml:space="preserve"> </w:t>
-      </w:r>
-      <w:r>
-        <w:t xml:space="preserve">outcomes: (1) the number of men and women who had ever engaged in short-term mating</w:t>
-      </w:r>
-      <w:r>
-        <w:t xml:space="preserve"> </w:t>
-      </w:r>
-      <w:r>
-        <w:rPr>
-          <w:bCs/>
-          <w:b/>
-        </w:rPr>
-        <w:t xml:space="preserve">put this to the end</w:t>
-      </w:r>
-      <w:r>
-        <w:t xml:space="preserve">; (2) the number of short-term mating experiences of men and women; (3) the number of short-term mates of men and women. The number of short-term mating experienced and short-term mates were calculated by taking the average among the whole men/women population and among those who had engaged in short-term mating.</w:t>
+        <w:t xml:space="preserve">The model measured two outcomes: (1) the number of short-term mating experiences of men and women; (2) the number of short-term mates of men and women. Additionally, we had also documented the number of men and women in the mating pool (i.e., who had ever engaged in short-term mating); The average number of short-term mating experiences and short-term mates were calculated by taking the average among the whole population of men/women (</w:t>
+      </w:r>
+      <w:r>
+        <w:rPr>
+          <w:iCs/>
+          <w:i/>
+        </w:rPr>
+        <w:t xml:space="preserve">N</w:t>
+      </w:r>
+      <w:r>
+        <w:rPr>
+          <w:vertAlign w:val="subscript"/>
+          <w:iCs/>
+          <w:i/>
+        </w:rPr>
+        <w:t xml:space="preserve">m</w:t>
+      </w:r>
+      <w:r>
+        <w:t xml:space="preserve"> </w:t>
+      </w:r>
+      <w:r>
+        <w:t xml:space="preserve">=</w:t>
+      </w:r>
+      <w:r>
+        <w:t xml:space="preserve"> </w:t>
+      </w:r>
+      <w:r>
+        <w:rPr>
+          <w:iCs/>
+          <w:i/>
+        </w:rPr>
+        <w:t xml:space="preserve">N</w:t>
+      </w:r>
+      <w:r>
+        <w:rPr>
+          <w:vertAlign w:val="subscript"/>
+          <w:iCs/>
+          <w:i/>
+        </w:rPr>
+        <w:t xml:space="preserve">w</w:t>
+      </w:r>
+      <w:r>
+        <w:t xml:space="preserve"> </w:t>
+      </w:r>
+      <w:r>
+        <w:t xml:space="preserve">= 150) and among those who had engaged in short-term mating.</w:t>
       </w:r>
     </w:p>
     <w:p>
@@ -686,7 +736,7 @@
         <w:t xml:space="preserve"> </w:t>
       </w:r>
       <w:r>
-        <w:t xml:space="preserve">= 5,</w:t>
+        <w:t xml:space="preserve">= 5.0,</w:t>
       </w:r>
       <w:r>
         <w:t xml:space="preserve"> </w:t>

</xml_diff>

<commit_message>
minor edits to the figures
</commit_message>
<xml_diff>
--- a/submission/manuscript.docx
+++ b/submission/manuscript.docx
@@ -2,17 +2,13 @@
 <file path=word/document.xml><?xml version="1.0" encoding="utf-8"?>
 <w:document xmlns:w="http://schemas.openxmlformats.org/wordprocessingml/2006/main" xmlns:m="http://schemas.openxmlformats.org/officeDocument/2006/math" xmlns:r="http://schemas.openxmlformats.org/officeDocument/2006/relationships" xmlns:o="urn:schemas-microsoft-com:office:office" xmlns:v="urn:schemas-microsoft-com:vml" xmlns:w10="urn:schemas-microsoft-com:office:word" xmlns:a="http://schemas.openxmlformats.org/drawingml/2006/main" xmlns:pic="http://schemas.openxmlformats.org/drawingml/2006/picture" xmlns:wp="http://schemas.openxmlformats.org/drawingml/2006/wordprocessingDrawing">
   <w:body>
-    <w:bookmarkStart w:id="20" w:name="this-is-an-awesome-title"/>
+    <w:bookmarkStart w:id="21" w:name="Xbd7a855d251f30b57aea77ff0ae7d5782b0d417"/>
     <w:p>
       <w:pPr>
         <w:pStyle w:val="Heading1"/>
       </w:pPr>
       <w:r>
-        <w:rPr>
-          <w:bCs/>
-          <w:b/>
-        </w:rPr>
-        <w:t xml:space="preserve">This is an awesome title</w:t>
+        <w:t xml:space="preserve">An Agent-Based Model of Gender Differences in Short-Term Mating Behaviors as a Result of Mating Preferences</w:t>
       </w:r>
     </w:p>
     <w:p>
@@ -29,13 +25,22 @@
         <w:t xml:space="preserve">1</w:t>
       </w:r>
       <w:r>
+        <w:t xml:space="preserve">, Jan Antfolk</w:t>
+      </w:r>
+      <w:r>
+        <w:rPr>
+          <w:vertAlign w:val="superscript"/>
+        </w:rPr>
+        <w:t xml:space="preserve">2</w:t>
+      </w:r>
+      <w:r>
         <w:t xml:space="preserve">, Pekka Santtila</w:t>
       </w:r>
       <w:r>
         <w:rPr>
           <w:vertAlign w:val="superscript"/>
         </w:rPr>
-        <w:t xml:space="preserve">1,2,</w:t>
+        <w:t xml:space="preserve">1,3,</w:t>
       </w:r>
       <m:oMath>
         <m:r>
@@ -77,6 +82,23 @@
         <w:t xml:space="preserve"> </w:t>
       </w:r>
       <w:r>
+        <w:t xml:space="preserve">xxxx</w:t>
+      </w:r>
+    </w:p>
+    <w:p>
+      <w:pPr>
+        <w:pStyle w:val="BodyText"/>
+      </w:pPr>
+      <w:r>
+        <w:rPr>
+          <w:vertAlign w:val="superscript"/>
+        </w:rPr>
+        <w:t xml:space="preserve">3</w:t>
+      </w:r>
+      <w:r>
+        <w:t xml:space="preserve"> </w:t>
+      </w:r>
+      <w:r>
         <w:t xml:space="preserve">NYU-ECNU Institute for Social Development at NYU Shanghai</w:t>
       </w:r>
     </w:p>
@@ -98,14 +120,25 @@
       <w:r>
         <w:t xml:space="preserve">To whom correspondence should be addressed:</w:t>
       </w:r>
+      <w:r>
+        <w:t xml:space="preserve"> </w:t>
+      </w:r>
+      <w:hyperlink r:id="rId20">
+        <w:r>
+          <w:rPr>
+            <w:rStyle w:val="Hyperlink"/>
+          </w:rPr>
+          <w:t xml:space="preserve">pekka.santtila@nyu.edu</w:t>
+        </w:r>
+      </w:hyperlink>
     </w:p>
     <w:p>
       <w:r>
         <w:br w:type="page"/>
       </w:r>
     </w:p>
-    <w:bookmarkEnd w:id="20"/>
-    <w:bookmarkStart w:id="21" w:name="abstract"/>
+    <w:bookmarkEnd w:id="21"/>
+    <w:bookmarkStart w:id="22" w:name="abstract"/>
     <w:p>
       <w:pPr>
         <w:pStyle w:val="Heading1"/>
@@ -119,7 +152,7 @@
         <w:pStyle w:val="FirstParagraph"/>
       </w:pPr>
       <w:r>
-        <w:t xml:space="preserve">Gender differences in short-term mating behaviors have been a well-documented phenomenon in human sexuality research. Existing studies usually conflate gender differences in preferences for short-term mating with differences in sexual behaviors, which is theoretically dubious. Using an agent-based model, the present study investigated whether men and women’s different mating preferences resulted in any gender differences in short-term mating behaviors, and if they did, under what circumstances. The results suggested that heterosexual men and women had the same average number of short-term mating experiences and short-term mates even when gender differences in preferences fort-term mating existed. Gender differences in mating behaviors only emerged when heterosexual men and women in the mating pool were considered. Moreover, gay men had a higher average number of both outcomes than lesbian women and than heterosexual men under such a circumstance. These results suggest that theoretically speaking, gender differences in short-term mating behaviors only occurred among particular populations, or when men’s preferences for short-term mating are not constrained by those of women. Suggestions for future research in human mating psychology and behaviors were provided.</w:t>
+        <w:t xml:space="preserve">Gender differences in short-term mating behaviors have been a well-documented phenomenon in human sexuality research. Existing studies usually conflate gender differences in mating preferences with differences in sexual behaviors, which is theoretically dubious. Using an agent-based model, the present study investigated the circumstances under which men and women’s differential preferences for short-term mating would result in gender differences in short-term mating behaviors. The results from the model suggested that heterosexual men and women had the same average number of short-term mating experiences and short-term mates even when men had stronger preferences for short-term mating. Gender differences in mating behaviors only emerged when heterosexual men and women in the mating pool (i.e., those with a non-zero number of short-term mating experiences) were considered. Moreover, gay men had a higher average number of both outcomes than lesbian women as well as than heterosexual men when men had stronger preferences for short-term mating. These results suggest that theoretically speaking, even when gender differences in mating preferences existed, those in short-term mating behaviors only occurred among particular populations, or when men’s preferences for short-term mating are not constrained by those of women. Suggestions for future research in human mating psychology and behaviors were provided.</w:t>
       </w:r>
     </w:p>
     <w:p>
@@ -153,8 +186,8 @@
         <w:br w:type="page"/>
       </w:r>
     </w:p>
-    <w:bookmarkEnd w:id="21"/>
-    <w:bookmarkStart w:id="25" w:name="introduction"/>
+    <w:bookmarkEnd w:id="22"/>
+    <w:bookmarkStart w:id="26" w:name="introduction"/>
     <w:p>
       <w:pPr>
         <w:pStyle w:val="Heading1"/>
@@ -238,13 +271,13 @@
         <w:pStyle w:val="BodyText"/>
       </w:pPr>
       <w:r>
-        <w:t xml:space="preserve">Intuitive as this line of reasoning is, there are good reasons to doubt its soundness. This is because any heterosexual sexual encounter involves both a man and a woman (the frequency of encounters involving more than two persons is negligible,</w:t>
-      </w:r>
-      <w:r>
-        <w:t xml:space="preserve"> </w:t>
-      </w:r>
-      <w:r>
-        <w:t xml:space="preserve">(e.g., Herbenick et al., 2017)</w:t>
+        <w:t xml:space="preserve">Intuitive as this line of reasoning is, there are good reasons to doubt its soundness. This is because any heterosexual sexual encounter involves both a man and a woman</w:t>
+      </w:r>
+      <w:r>
+        <w:t xml:space="preserve"> </w:t>
+      </w:r>
+      <w:r>
+        <w:t xml:space="preserve">(the frequency of encounters involving more than two persons is negligible, e.g., Herbenick et al., 2017)</w:t>
       </w:r>
       <w:r>
         <w:t xml:space="preserve">. A new short-term mating experience for a man is, therefore, also a new experience for a woman, and the same logic applies to counting a new short-term mate. As a result, the psychological differences in short-term mating preferences may not result in behavioral ones in the heterosexual case</w:t>
@@ -264,7 +297,7 @@
         <w:pStyle w:val="BodyText"/>
       </w:pPr>
       <w:r>
-        <w:t xml:space="preserve">The present study took gender differences in mating preferences as an assumption, which was proposed by sexual strategy theory</w:t>
+        <w:t xml:space="preserve">The present study took gender differences in mating preferences as a presumption, which was conceptualized by sexual strategy theory</w:t>
       </w:r>
       <w:r>
         <w:t xml:space="preserve"> </w:t>
@@ -285,10 +318,10 @@
         <w:t xml:space="preserve">(e.g., Schmitt, 2003; Walter et al., 2020)</w:t>
       </w:r>
       <w:r>
-        <w:t xml:space="preserve">. Using an agent-based model, we investigated whether men and women’s different mating preferences resulted in any gender differences in short-term mating behaviors, specifically, in the number of short-term mating experiences and short-term mates, and if they did, under what circumstances.</w:t>
-      </w:r>
-    </w:p>
-    <w:bookmarkStart w:id="22" w:name="X29c5704a11a4025dbe91c7f9cc6777af5611a4d"/>
+        <w:t xml:space="preserve">. Using an agent-based model, we investigated whether men and women’s differential preferences for short-term mating resulted in any gender differences in short-term mating behaviors, specifically, in the number of short-term mating experiences and short-term mates, and if they did, under what circumstances.</w:t>
+      </w:r>
+    </w:p>
+    <w:bookmarkStart w:id="23" w:name="X29c5704a11a4025dbe91c7f9cc6777af5611a4d"/>
     <w:p>
       <w:pPr>
         <w:pStyle w:val="Heading2"/>
@@ -302,7 +335,7 @@
         <w:pStyle w:val="FirstParagraph"/>
       </w:pPr>
       <w:r>
-        <w:t xml:space="preserve">Gender differences in mating strategies have been studied in the light of sexual strategy theory</w:t>
+        <w:t xml:space="preserve">Gender differences in mating preferences have been studied in the light of sexual strategy theory</w:t>
       </w:r>
       <w:r>
         <w:t xml:space="preserve"> </w:t>
@@ -414,7 +447,7 @@
         <w:pStyle w:val="BodyText"/>
       </w:pPr>
       <w:r>
-        <w:t xml:space="preserve">As for mating standards, men are more likely to accept someone as a potential short-term mate. For example, studies using U.S. college samples found that the minimum percentile ranks that men found acceptable for a potential short-term sexual partner were lower than for women both overall and on individual traits (e.g., social status, attractiveness)</w:t>
+        <w:t xml:space="preserve">As for mating standards, men are less selective in accepting someone as a potential short-term mate. For example, studies using U.S. college samples found that the minimum percentile ranks that men found acceptable for a potential short-term sexual partner were lower than those accepted by women, both in terms of overall desirability and individual traits (e.g., social status, attractiveness)</w:t>
       </w:r>
       <w:r>
         <w:t xml:space="preserve"> </w:t>
@@ -440,7 +473,7 @@
         <w:pStyle w:val="BodyText"/>
       </w:pPr>
       <w:r>
-        <w:t xml:space="preserve">Some evidence shows that sexual strategy theory also predicts mating preferences among gay men and lesbian women. A survey study using a community sample from the U.S. found that gay men were more interested in short-term mating than lesbian women and that this gender difference was comparable to that existing among heterosexual individuals</w:t>
+        <w:t xml:space="preserve">Some evidence shows that gender differences in mating preferences also existed between gay men and lesbian women. A survey study using a community sample from the U.S. found that gay men were more interested in short-term mating than lesbian women were, and that this gender difference was comparable to that existing among heterosexual individuals</w:t>
       </w:r>
       <w:r>
         <w:t xml:space="preserve"> </w:t>
@@ -467,11 +500,11 @@
         <w:t xml:space="preserve">(Conley et al., 2011; Hald &amp; Høgh-Olesen, 2010)</w:t>
       </w:r>
       <w:r>
-        <w:t xml:space="preserve">. Thus, as a postulation, gay men and lesbian women may also have different standards for short-term mates.</w:t>
-      </w:r>
-    </w:p>
-    <w:bookmarkEnd w:id="22"/>
-    <w:bookmarkStart w:id="23" w:name="X9be0fcabdf7b9387d3ecdd374de3a6118b04f2d"/>
+        <w:t xml:space="preserve">. Thus, as a postulation, gay men may also have lower standards than lesbian women for short-term mates.</w:t>
+      </w:r>
+    </w:p>
+    <w:bookmarkEnd w:id="23"/>
+    <w:bookmarkStart w:id="24" w:name="X9be0fcabdf7b9387d3ecdd374de3a6118b04f2d"/>
     <w:p>
       <w:pPr>
         <w:pStyle w:val="Heading2"/>
@@ -494,7 +527,7 @@
         <w:t xml:space="preserve">(Archer, 2019; Symons, 1979)</w:t>
       </w:r>
       <w:r>
-        <w:t xml:space="preserve">. This is because men’s short-term mating preferences can only translate into behaviors when there are women willing to have sex with them. When short-term mating occurs, the number of short-term mating encounters and short-term mates is essentially the same for men and women (although this does not necessarily mean that the total number of men and women who have ever had short-term mating must be equal). Therefore, we would expect to observe no gender difference in short-term mating behaviors among heterosexual individuals even when there were gender differences in mating preferences.</w:t>
+        <w:t xml:space="preserve">. This is because men’s short-term mating preferences can only translate into behaviors when there are women willing to have sex with them. When a new short-term mating encounter occurs, it counts towards men’s total number of short-term mating encounters as well as towards women’s. Similarly, a new short-term mate counts towards both men and women’s total number of short-term mates. Therefore, the total number of short-term mating experiences and short-term mates must be equal between heterosexual men and women on a population level. However, it is important to note that although heterosexual men’s total number of short-term mating is equal to that of women, this does not necessarily mean that the total number of men and women who have ever had short-term mating must be equal. It is possible that there is a smaller proportion of men (vs. the proportion of women) who contribute to the total number of short-term mating. Following this line of reasoning, we would expect to observe no gender difference in short-term mating behaviors among heterosexual individuals even when there were gender differences in mating preferences.</w:t>
       </w:r>
     </w:p>
     <w:p>
@@ -520,11 +553,11 @@
         <w:t xml:space="preserve">(Peplau et al., 2004)</w:t>
       </w:r>
       <w:r>
-        <w:t xml:space="preserve">. Therefore, we would theoretically expect to observe gender differences in short-term mating behaviors among gay men and lesbians. Moreover, we would also expect to find that gay men, as compared to heterosexual men, engaged in more short-term mating behaviors due to the lessened constraint on their mating preferences.</w:t>
-      </w:r>
-    </w:p>
-    <w:bookmarkEnd w:id="23"/>
-    <w:bookmarkStart w:id="24" w:name="Xddf456b38d17bdbb216616666d773eeb4ecca69"/>
+        <w:t xml:space="preserve">. Therefore, we would theoretically expect to observe gender differences in short-term mating behaviors between gay men and lesbian women. Moreover, we would also expect to find that gay men, as compared to heterosexual men, engaged in more short-term mating behaviors due to the lessened constraint on their mating preferences.</w:t>
+      </w:r>
+    </w:p>
+    <w:bookmarkEnd w:id="24"/>
+    <w:bookmarkStart w:id="25" w:name="Xddf456b38d17bdbb216616666d773eeb4ecca69"/>
     <w:p>
       <w:pPr>
         <w:pStyle w:val="Heading2"/>
@@ -538,7 +571,25 @@
         <w:pStyle w:val="FirstParagraph"/>
       </w:pPr>
       <w:r>
-        <w:t xml:space="preserve">By using a spatial agent-based model, the present study investigated whether men and women’s different mating preferences resulted in any gender differences in short-term mating behaviors, and if they did, under what circumstances. The interest in short-term mating was modeled as an individual’s likelihood of deciding to have short-term mating at each time step. The standards for short-term mates were modeled as the minimum desirability of a potential mate with whom an individual was willing to have sex. Short-term mating behaviors were operationally defined as the number of short-term mating experiences and the number of past short-term mates.</w:t>
+        <w:t xml:space="preserve">By using a spatial agent-based model, the present study investigated whether men and women’s different preferences for short-term mating resulted in any gender differences in short-term mating behaviors, and if they did, under what circumstances. Preferences for short-term mating were operationally defined as the interest in short-term mating and standards for short-term mates</w:t>
+      </w:r>
+      <w:r>
+        <w:t xml:space="preserve"> </w:t>
+      </w:r>
+      <w:r>
+        <w:t xml:space="preserve">(Buss &amp; Schmitt, 1993)</w:t>
+      </w:r>
+      <w:r>
+        <w:t xml:space="preserve">. Short-term mating behaviors were operationally defined as the number of short-term mating experiences and the number of past short-term mates</w:t>
+      </w:r>
+      <w:r>
+        <w:t xml:space="preserve"> </w:t>
+      </w:r>
+      <w:r>
+        <w:t xml:space="preserve">(Petersen &amp; Hyde, 2010)</w:t>
+      </w:r>
+      <w:r>
+        <w:t xml:space="preserve">.</w:t>
       </w:r>
     </w:p>
     <w:p>
@@ -546,7 +597,7 @@
         <w:pStyle w:val="BodyText"/>
       </w:pPr>
       <w:r>
-        <w:t xml:space="preserve">We modeled this process among both heterosexual individuals and gay men and lesbian women to examine whether constraints set by the opposite sex’s preferences would make a difference in short-term mating behaviors. Individuals’ sexual orientation was conceptualized in terms of behaviors only in our model. Heterosexual men had short-term mating or formed a long-term relationship with women, while gay men only with other men, and vice versa for women.</w:t>
+        <w:t xml:space="preserve">We modeled this process among both heterosexual individuals and gay men and lesbian women to examine whether constraints set by the opposite sex’s preferences would affect short-term mating behaviors. Individuals’ sexual orientation was conceptualized in terms of behaviors only in our model. Heterosexual men had short-term mating or formed a long-term relationship only with women, while gay men only with other men, and vice versa for women.</w:t>
       </w:r>
     </w:p>
     <w:p>
@@ -557,9 +608,9 @@
         <w:t xml:space="preserve">We raised the following hypotheses in the present study: when there were gender differences in preferences for short-term mating, 1) there would be gender differences in short-term mating behaviors among gay men and lesbian women, with gay men being engaged in more such behaviors, and 2) gay men would engage in more short-term mating behaviors as compared to heterosexual men.</w:t>
       </w:r>
     </w:p>
-    <w:bookmarkEnd w:id="24"/>
     <w:bookmarkEnd w:id="25"/>
-    <w:bookmarkStart w:id="35" w:name="material-and-methods"/>
+    <w:bookmarkEnd w:id="26"/>
+    <w:bookmarkStart w:id="36" w:name="material-and-methods"/>
     <w:p>
       <w:pPr>
         <w:pStyle w:val="Heading1"/>
@@ -568,7 +619,7 @@
         <w:t xml:space="preserve">Material and methods</w:t>
       </w:r>
     </w:p>
-    <w:bookmarkStart w:id="26" w:name="model-design"/>
+    <w:bookmarkStart w:id="27" w:name="model-design"/>
     <w:p>
       <w:pPr>
         <w:pStyle w:val="Heading2"/>
@@ -590,7 +641,7 @@
         <w:pStyle w:val="BodyText"/>
       </w:pPr>
       <w:r>
-        <w:t xml:space="preserve">The model measured two outcomes: (1) the number of short-term mating experiences of men and women; (2) the number of short-term mates of men and women. Additionally, we had also documented the number of men and women in the mating pool (i.e., who had ever engaged in short-term mating); The average number of short-term mating experiences and short-term mates were calculated by taking the average among the whole population of men/women (</w:t>
+        <w:t xml:space="preserve">The model measured two outcomes: (1) the number of short-term mating experiences of men and women; (2) the number of short-term mates of men and women. Additionally, we also measured the number of men and women in the mating pool (i.e., those with a non-zero number of short-term mating experiences). The average numbers of short-term mating experiences and short-term mates were calculated by taking the average among the whole population of men/women (</w:t>
       </w:r>
       <w:r>
         <w:rPr>
@@ -643,7 +694,7 @@
         <w:pStyle w:val="BodyText"/>
       </w:pPr>
       <w:r>
-        <w:t xml:space="preserve">See the Supplemental Materials for the overview, design concepts, and details (ODD) protocol of the model, which includes detailed scheduling and parameterization. The model can be downloaded from the Github online repository [link masked for peer review]. The model was programmed in Netlogo 6.2.1</w:t>
+        <w:t xml:space="preserve">See the Supplemental Materials for the overview, design concepts, and details (ODD) protocol of the model, which includes detailed scheduling and parameterization. The model can be downloaded from the Open Science Framework [link masked for peer review]. The model was programmed in Netlogo 6.2.1</w:t>
       </w:r>
       <w:r>
         <w:t xml:space="preserve"> </w:t>
@@ -655,8 +706,8 @@
         <w:t xml:space="preserve">.</w:t>
       </w:r>
     </w:p>
-    <w:bookmarkEnd w:id="26"/>
-    <w:bookmarkStart w:id="27" w:name="experiment-design"/>
+    <w:bookmarkEnd w:id="27"/>
+    <w:bookmarkStart w:id="28" w:name="experiment-design"/>
     <w:p>
       <w:pPr>
         <w:pStyle w:val="Heading2"/>
@@ -670,7 +721,7 @@
         <w:pStyle w:val="FirstParagraph"/>
       </w:pPr>
       <w:r>
-        <w:t xml:space="preserve">Using the agent-based model, the present study conducted two 2 (gender difference vs. no difference in short-term mating likelihood) x 2 (gender difference vs. no difference in mating standard) experiments. Experiment 1 was run among heterosexual agents who only engaged in short-term or long-term relationships with agents of the opposite gender. Experiment 2 was run among gay men and lesbian women who only engaged in short-term or long-term relationships with agents of the same gender.</w:t>
+        <w:t xml:space="preserve">Using the agent-based model, the present study conducted two 2 (gender difference vs. no difference in the interest in short-term mating likelihood) x 2 (gender difference vs. no difference in mating standards) experiments. Experiment 1 was run among heterosexual agents who only engaged in short-term or long-term relationships with agents of the opposite gender. Experiment 2 was run among gay men and lesbian women who only engaged in short-term or long-term relationships with agents of the same gender.</w:t>
       </w:r>
     </w:p>
     <w:p>
@@ -678,7 +729,7 @@
         <w:pStyle w:val="BodyText"/>
       </w:pPr>
       <w:r>
-        <w:t xml:space="preserve">Gender differences were modeled in agents’ likelihood of engaging in short-term mating and the standard for short-term mates. The values of these parameters were set based on empirical findings in human mating psychology. We compared the conditions where there were gender differences in mating preferences with counterfactual conditions where gender differences were missing. When there was a gender difference in short-term mating likelihood, men had a 40% likelihood of deciding to engage in short-term mating upon meeting a potential mate, while women had a likelihood of 25%</w:t>
+        <w:t xml:space="preserve">The interest in short-term mating was modeled as an agent’s likelihood of deciding to have short-term mating at each time step. The standards for short-term mates were modeled as the minimum desirability of a potential mate with whom an agent was willing to have sex. The values of the two parameters were set based on empirical findings in human mating psychology. When there was a gender difference in short-term mating likelihood, men had a 40% likelihood of deciding to engage in short-term mating, while women had a likelihood of 25%</w:t>
       </w:r>
       <w:r>
         <w:t xml:space="preserve"> </w:t>
@@ -687,7 +738,7 @@
         <w:t xml:space="preserve">(Buss &amp; Schmitt, 1993; Schmitt et al., 2001; Schmitt, 2003)</w:t>
       </w:r>
       <w:r>
-        <w:t xml:space="preserve">. When there was no gender difference in short-term mating likelihood, both women and men had a likelihood of 25%. When there was a gender difference in mating standards, men had a mating standard of 3 (the minimum mate value of a potential partner with whom an agent is willing to have short-term mating, highest possible value = 10), while women had a standard of 5</w:t>
+        <w:t xml:space="preserve">. When there was no gender difference in short-term mating likelihood, both women and men had a likelihood of 25%. When there was a gender difference in mating standards, men had a mating standard of 3 (the highest possible value = 10), while women had a standard of 5</w:t>
       </w:r>
       <w:r>
         <w:t xml:space="preserve"> </w:t>
@@ -699,8 +750,8 @@
         <w:t xml:space="preserve">. When there was no gender difference in mating standards, both men and women had a standard of 5.</w:t>
       </w:r>
     </w:p>
-    <w:bookmarkEnd w:id="27"/>
-    <w:bookmarkStart w:id="32" w:name="model-schedule"/>
+    <w:bookmarkEnd w:id="28"/>
+    <w:bookmarkStart w:id="33" w:name="model-schedule"/>
     <w:p>
       <w:pPr>
         <w:pStyle w:val="Heading2"/>
@@ -709,7 +760,7 @@
         <w:t xml:space="preserve">Model Schedule</w:t>
       </w:r>
     </w:p>
-    <w:bookmarkStart w:id="28" w:name="initial-setup"/>
+    <w:bookmarkStart w:id="29" w:name="initial-setup"/>
     <w:p>
       <w:pPr>
         <w:pStyle w:val="Heading3"/>
@@ -760,11 +811,11 @@
         <w:pStyle w:val="BodyText"/>
       </w:pPr>
       <w:r>
-        <w:t xml:space="preserve">The likelihood of engaging in short-term mating and the standard for short-term mates were initialized either the same or differently for men and women, depending on the experimental conditions.</w:t>
-      </w:r>
-    </w:p>
-    <w:bookmarkEnd w:id="28"/>
-    <w:bookmarkStart w:id="31" w:name="procedures"/>
+        <w:t xml:space="preserve">The likelihood of engaging in short-term mating and the standard for short-term mates were initialized either identically or differently for men and women, depending on the experimental conditions.</w:t>
+      </w:r>
+    </w:p>
+    <w:bookmarkEnd w:id="29"/>
+    <w:bookmarkStart w:id="32" w:name="procedures"/>
     <w:p>
       <w:pPr>
         <w:pStyle w:val="Heading3"/>
@@ -773,7 +824,7 @@
         <w:t xml:space="preserve">Procedures</w:t>
       </w:r>
     </w:p>
-    <w:bookmarkStart w:id="29" w:name="heterosexual-procedures."/>
+    <w:bookmarkStart w:id="30" w:name="heterosexual-procedures."/>
     <w:p>
       <w:pPr>
         <w:pStyle w:val="Heading4"/>
@@ -806,8 +857,8 @@
         <w:t xml:space="preserve">Then, women randomly selected one man at the same location as their potential long-term partner. There was a 10% of chance that a pair would form a long-term relationship. After forming a long-term relationship, both men and women changed to coupled status and register each other as the long-term partner.</w:t>
       </w:r>
     </w:p>
-    <w:bookmarkEnd w:id="29"/>
-    <w:bookmarkStart w:id="30" w:name="gay-men-and-lesbian-women-procedures."/>
+    <w:bookmarkEnd w:id="30"/>
+    <w:bookmarkStart w:id="31" w:name="gay-men-and-lesbian-women-procedures."/>
     <w:p>
       <w:pPr>
         <w:pStyle w:val="Heading4"/>
@@ -821,13 +872,13 @@
         <w:pStyle w:val="FirstParagraph"/>
       </w:pPr>
       <w:r>
-        <w:t xml:space="preserve">At each time step, men and women moved and decided on short-term mating as the agents did in the heterosexual procedures. Half of the agents (an equal number of men and women) were also given the initiator status. The initiators checked to see whether there were other agents at the same location. The rest of the procedures were identical to the heterosexual procedures, except that the agents only chose those with the same gender as themselves as potential short-term mates or long-term partners.</w:t>
-      </w:r>
-    </w:p>
-    <w:bookmarkEnd w:id="30"/>
+        <w:t xml:space="preserve">At each time step, men and women moved and decided on short-term mating as the agents did in the heterosexual procedures. Half of the agents (75 men and 75 women) were also given the initiator status. The initiators checked to see whether there were other agents at the same location. The rest of the procedures were identical to the heterosexual procedures, except that the agents only chose those with the same gender as potential short-term mates or long-term partners.</w:t>
+      </w:r>
+    </w:p>
     <w:bookmarkEnd w:id="31"/>
     <w:bookmarkEnd w:id="32"/>
-    <w:bookmarkStart w:id="33" w:name="simulations"/>
+    <w:bookmarkEnd w:id="33"/>
+    <w:bookmarkStart w:id="34" w:name="simulations"/>
     <w:p>
       <w:pPr>
         <w:pStyle w:val="Heading2"/>
@@ -841,7 +892,7 @@
         <w:pStyle w:val="FirstParagraph"/>
       </w:pPr>
       <w:r>
-        <w:t xml:space="preserve">The model was run for 1,000 time steps in each simulation. We ran 10,000 simulations for each experiment, and 2,500 simulations for each condition. We controlled for initializing random seeds in the model runs. All simulations were run using Netlogo 6.2.1</w:t>
+        <w:t xml:space="preserve">The model was run for 1,000 time steps in each simulation. We ran 10,000 simulations for each experiment, including 2,500 simulations for each condition. We controlled for initializing random seeds in the model runs. All simulations were run using Netlogo 6.2.1</w:t>
       </w:r>
       <w:r>
         <w:t xml:space="preserve"> </w:t>
@@ -853,8 +904,8 @@
         <w:t xml:space="preserve">.</w:t>
       </w:r>
     </w:p>
-    <w:bookmarkEnd w:id="33"/>
-    <w:bookmarkStart w:id="34" w:name="statistical-analysis"/>
+    <w:bookmarkEnd w:id="34"/>
+    <w:bookmarkStart w:id="35" w:name="statistical-analysis"/>
     <w:p>
       <w:pPr>
         <w:pStyle w:val="Heading2"/>
@@ -905,9 +956,9 @@
         <w:t xml:space="preserve">-tests were used for all statistical comparisons. The data were assumed to be normally distributed within each condition but was not formally tested.</w:t>
       </w:r>
     </w:p>
-    <w:bookmarkEnd w:id="34"/>
     <w:bookmarkEnd w:id="35"/>
-    <w:bookmarkStart w:id="39" w:name="results"/>
+    <w:bookmarkEnd w:id="36"/>
+    <w:bookmarkStart w:id="40" w:name="results"/>
     <w:p>
       <w:pPr>
         <w:pStyle w:val="Heading1"/>
@@ -916,13 +967,13 @@
         <w:t xml:space="preserve">Results</w:t>
       </w:r>
     </w:p>
-    <w:bookmarkStart w:id="36" w:name="X085d2f6a30a0bf3bdb79eb4c0ebe35bd0615e1e"/>
+    <w:bookmarkStart w:id="37" w:name="Xf666a9b8b3a0a60b93988404267d3ff5cc6dc76"/>
     <w:p>
       <w:pPr>
         <w:pStyle w:val="Heading2"/>
       </w:pPr>
       <w:r>
-        <w:t xml:space="preserve">Gender differences in short-term mating behaviors in each experiment</w:t>
+        <w:t xml:space="preserve">Gender differences in short-term mating behaviors</w:t>
       </w:r>
     </w:p>
     <w:p>
@@ -1370,80 +1421,103 @@
         <w:pStyle w:val="BodyText"/>
       </w:pPr>
       <w:r>
-        <w:t xml:space="preserve">In Experiment 1, however, when the means of the outcome variables were calculated among men and women who were in the mating pool (i.e., those with a non-zero number of short-term mating experiences)</w:t>
-      </w:r>
-      <w:r>
-        <w:t xml:space="preserve"> </w:t>
-      </w:r>
-      <w:r>
-        <w:rPr>
-          <w:bCs/>
-          <w:b/>
-        </w:rPr>
-        <w:t xml:space="preserve">(the number of individuals in the mating pool: M</w:t>
+        <w:t xml:space="preserve">In Experiment 1, however, when the means of the outcome variables were calculated among men and women in the mating pool (the number of individuals in the mating pool:</w:t>
+      </w:r>
+      <w:r>
+        <w:t xml:space="preserve"> </w:t>
+      </w:r>
+      <w:r>
+        <w:rPr>
+          <w:iCs/>
+          <w:i/>
+        </w:rPr>
+        <w:t xml:space="preserve">M</w:t>
       </w:r>
       <w:r>
         <w:rPr>
           <w:vertAlign w:val="subscript"/>
-          <w:bCs/>
-          <w:b/>
+          <w:iCs/>
+          <w:i/>
         </w:rPr>
         <w:t xml:space="preserve">m</w:t>
       </w:r>
       <w:r>
-        <w:rPr>
-          <w:bCs/>
-          <w:b/>
-        </w:rPr>
-        <w:t xml:space="preserve">, SD</w:t>
+        <w:t xml:space="preserve"> </w:t>
+      </w:r>
+      <w:r>
+        <w:t xml:space="preserve">= 56.85,</w:t>
+      </w:r>
+      <w:r>
+        <w:t xml:space="preserve"> </w:t>
+      </w:r>
+      <w:r>
+        <w:rPr>
+          <w:iCs/>
+          <w:i/>
+        </w:rPr>
+        <w:t xml:space="preserve">SD</w:t>
       </w:r>
       <w:r>
         <w:rPr>
           <w:vertAlign w:val="subscript"/>
-          <w:bCs/>
-          <w:b/>
+          <w:iCs/>
+          <w:i/>
         </w:rPr>
         <w:t xml:space="preserve">m</w:t>
       </w:r>
       <w:r>
-        <w:rPr>
-          <w:bCs/>
-          <w:b/>
-        </w:rPr>
-        <w:t xml:space="preserve">; M</w:t>
+        <w:t xml:space="preserve"> </w:t>
+      </w:r>
+      <w:r>
+        <w:t xml:space="preserve">= 5.99;</w:t>
+      </w:r>
+      <w:r>
+        <w:t xml:space="preserve"> </w:t>
+      </w:r>
+      <w:r>
+        <w:rPr>
+          <w:iCs/>
+          <w:i/>
+        </w:rPr>
+        <w:t xml:space="preserve">M</w:t>
       </w:r>
       <w:r>
         <w:rPr>
           <w:vertAlign w:val="subscript"/>
-          <w:bCs/>
-          <w:b/>
+          <w:iCs/>
+          <w:i/>
         </w:rPr>
         <w:t xml:space="preserve">w</w:t>
       </w:r>
       <w:r>
-        <w:rPr>
-          <w:bCs/>
-          <w:b/>
-        </w:rPr>
-        <w:t xml:space="preserve">, SD</w:t>
+        <w:t xml:space="preserve"> </w:t>
+      </w:r>
+      <w:r>
+        <w:t xml:space="preserve">= 77.04,</w:t>
+      </w:r>
+      <w:r>
+        <w:t xml:space="preserve"> </w:t>
+      </w:r>
+      <w:r>
+        <w:rPr>
+          <w:iCs/>
+          <w:i/>
+        </w:rPr>
+        <w:t xml:space="preserve">SD</w:t>
       </w:r>
       <w:r>
         <w:rPr>
           <w:vertAlign w:val="subscript"/>
-          <w:bCs/>
-          <w:b/>
+          <w:iCs/>
+          <w:i/>
         </w:rPr>
         <w:t xml:space="preserve">w</w:t>
       </w:r>
       <w:r>
-        <w:rPr>
-          <w:bCs/>
-          <w:b/>
-        </w:rPr>
-        <w:t xml:space="preserve">)</w:t>
-      </w:r>
-      <w:r>
-        <w:t xml:space="preserve">, there were gender differences in short-term mating behaviors when there were gender differences in mating preferences. The average number of short-term mating experiences was higher among heterosexual men (</w:t>
+        <w:t xml:space="preserve"> </w:t>
+      </w:r>
+      <w:r>
+        <w:t xml:space="preserve">= 7.53), there were gender differences in short-term mating behaviors when men and women had differential preferences for short-term mating. The average number of short-term mating experiences was higher among heterosexual men (</w:t>
       </w:r>
       <w:r>
         <w:rPr>
@@ -1652,14 +1726,14 @@
         <w:t xml:space="preserve">= 3.84.</w:t>
       </w:r>
     </w:p>
-    <w:bookmarkEnd w:id="36"/>
-    <w:bookmarkStart w:id="37" w:name="X9608f84dff6c084f7ae8bfce7044a0ead4ea652"/>
+    <w:bookmarkEnd w:id="37"/>
+    <w:bookmarkStart w:id="38" w:name="comparing-heterosexual-and-gay-men"/>
     <w:p>
       <w:pPr>
         <w:pStyle w:val="Heading2"/>
       </w:pPr>
       <w:r>
-        <w:t xml:space="preserve">Comparing short-term mating behaviors of heterosexual and gay men</w:t>
+        <w:t xml:space="preserve">Comparing heterosexual and gay men</w:t>
       </w:r>
     </w:p>
     <w:p>
@@ -1876,8 +1950,8 @@
         <w:t xml:space="preserve">= 5.85.</w:t>
       </w:r>
     </w:p>
-    <w:bookmarkEnd w:id="37"/>
-    <w:bookmarkStart w:id="38" w:name="comparing-across-conditions"/>
+    <w:bookmarkEnd w:id="38"/>
+    <w:bookmarkStart w:id="39" w:name="comparing-across-conditions"/>
     <w:p>
       <w:pPr>
         <w:pStyle w:val="Heading2"/>
@@ -1891,7 +1965,7 @@
         <w:pStyle w:val="FirstParagraph"/>
       </w:pPr>
       <w:r>
-        <w:t xml:space="preserve">In an exploratory manner, we also compared across conditions to see which of the two dimensions of preferences for short-term mating contributed to gender differences in sexual behaviors.</w:t>
+        <w:t xml:space="preserve">In an exploratory manner, we also compared across conditions to see which of the two dimensions of mating preferences contributed to gender differences in short-term mating behaviors.</w:t>
       </w:r>
     </w:p>
     <w:p>
@@ -1899,7 +1973,7 @@
         <w:pStyle w:val="BodyText"/>
       </w:pPr>
       <w:r>
-        <w:t xml:space="preserve">Among heterosexual individuals, gender differences in short-term mating behaviors, as calculated among individuals in the mating pool, emerged when men and women had different standards for short-term mates. Heterosexual men in the mating pool had a higher average number of short-term mating experiences and short-term mates than women in the mating pool, even when no gender difference existed in short-term mating likelihood (experiences:</w:t>
+        <w:t xml:space="preserve">Among heterosexual individuals, gender differences in short-term mating behaviors, as calculated among individuals in the mating pool, emerged when men and women had different standards for short-term mates. Heterosexual men (vs. heterosexual women) in the mating pool had a higher average number of short-term mating experiences and short-term mates as long as they had lower mating standards, even when no gender difference existed in short-term mating likelihood (experiences:</w:t>
       </w:r>
       <w:r>
         <w:t xml:space="preserve"> </w:t>
@@ -2131,7 +2205,7 @@
         <w:pStyle w:val="BodyText"/>
       </w:pPr>
       <w:r>
-        <w:t xml:space="preserve">Among gay men and lesbian women, gender differences in short-term mating behaviors emerged either when they had different short-term mating likelihood or when their mating standards were different. Gay men had a higher average number of short-term mating experiences and short-term mates when they had a higher short-term mating likelihood than lesbian women (experiences:</w:t>
+        <w:t xml:space="preserve">Among gay men and lesbian women, gender differences in short-term mating behaviors emerged either when they had different short-term mating likelihood or when their mating standards were different. Gay men (vs. lesbian women) had a higher average number of short-term mating experiences and short-term mates when they had a higher short-term mating likelihood (experiences:</w:t>
       </w:r>
       <w:r>
         <w:t xml:space="preserve"> </w:t>
@@ -2355,7 +2429,7 @@
         <w:t xml:space="preserve"> </w:t>
       </w:r>
       <w:r>
-        <w:t xml:space="preserve">= 2.60), or when they had a lower mating standards (experiences:</w:t>
+        <w:t xml:space="preserve">= 2.60), or when they had lower mating standards (experiences:</w:t>
       </w:r>
       <w:r>
         <w:t xml:space="preserve"> </w:t>
@@ -2582,9 +2656,9 @@
         <w:t xml:space="preserve">= 5.78). In comparison, virtually no gender differences in short-term mating behaviors existed when gay men and lesbian women had the same short-term mating likelihood and mating standards (Table 2).</w:t>
       </w:r>
     </w:p>
-    <w:bookmarkEnd w:id="38"/>
     <w:bookmarkEnd w:id="39"/>
-    <w:bookmarkStart w:id="40" w:name="discussion"/>
+    <w:bookmarkEnd w:id="40"/>
+    <w:bookmarkStart w:id="41" w:name="discussion"/>
     <w:p>
       <w:pPr>
         <w:pStyle w:val="Heading1"/>
@@ -2598,7 +2672,7 @@
         <w:pStyle w:val="FirstParagraph"/>
       </w:pPr>
       <w:r>
-        <w:t xml:space="preserve">The present study aimed at using agent-based modeling to investigate whether men and women’s different mating preferences resulted in any gender differences in short-term mating behaviors, specifically, in the number of short-term mating experiences and short-term mates, and if they did, under what circumstances. We raised two hypotheses: 1) there would be gender differences in short-term mating behaviors among gay men and lesbian women, with gay men being engaged in more such behaviors, and 2) gay men would engage in more short-term mating behaviors as compared to heterosexual men. The results from 1,000 time steps in a model simulating men and women’s mating behaviors supported our hypotheses. First of all, as compared to lesbian women, gay men had a higher average number of short-term mating experiences and short-term mates. In contrast, we found no gender differences in short-term mating behaviors between heterosexual men and women. Secondly, gay men also had a higher average number of short-term mating experiences and short-term mates as compared to heterosexual men.</w:t>
+        <w:t xml:space="preserve">The present study aimed at using agent-based modeling to investigate whether men and women’s different preferences for short-term mating resulted in any gender differences in short-term mating behaviors, specifically, in the number of short-term mating experiences and short-term mates, and if they did, under what circumstances. We raised two hypotheses: 1) gay men would engage in more short-term mating behaviors as compared to lesbian women, and 2) gay men would engage in more short-term mating behaviors as compared to heterosexual men. The results from 1,000 time steps in a model simulating men and women’s mating behaviors supported our hypotheses. First of all, as compared to lesbian women, gay men had higher average numbers of short-term mating experiences and short-term mates. Secondly, gay men also had higher average numbers of short-term mating experiences and short-term mates as compared to heterosexual men. In contrast, we found no gender differences in short-term mating behaviors between heterosexual men and women, although heterosexual men in the mating pool did have higher average numbers of short-term mating experiences and short-term mates.</w:t>
       </w:r>
     </w:p>
     <w:p>
@@ -2606,7 +2680,7 @@
         <w:pStyle w:val="BodyText"/>
       </w:pPr>
       <w:r>
-        <w:t xml:space="preserve">As we expected, heterosexual men and women did not differ in short-term mating behaviors despite their different mating preferences. This was because the total numbers of short-term mating experiences and short-term mates of heterosexual men and women were exactly the same. Since the sex ratio was 1:1 in our model, the average number of short-term mating experiences and short-term mates must be equal between men and women as well. However, we did find that among individuals in the mating pool, men engaged in more short-term mating behaviors as compared to women. This was because there were more women than men in the mating pool (i.e., had ever engaged in short-term mating behaviors), resulting in lower averages among heterosexual women despite equal numbers of experiences and mates in total.</w:t>
+        <w:t xml:space="preserve">As we expected, heterosexual men and women did not differ in short-term mating behaviors despite their differential preferences for short-term mating. This was because heterosexual men and women had an equal total number of short-term mating experiences , so as the total number of short-term mates. Since the sex ratio was 1:1 in our model, the average number of short-term mating experiences and short-term mates must be equal between men and women as well. However, we did find that among individuals in the mating pool, men engaged in more short-term mating behaviors as compared to women. This was because there were more women than men in the mating pool, resulting in lower averages among heterosexual women despite the equal numbers of experiences and mates in total.</w:t>
       </w:r>
     </w:p>
     <w:p>
@@ -2614,7 +2688,7 @@
         <w:pStyle w:val="BodyText"/>
       </w:pPr>
       <w:r>
-        <w:t xml:space="preserve">Moreover, gender differences in short-term mating behaviors emerged when heterosexual men and women had different standards for short-term mates, but not when they had different likelihood of engaging in short-term mating. When women had a higher standard than men did, less men than women in the population were above a potential partner’s standards and thus had a chance to have sex with them. This contributed to the unequal number of men and women in the mating pool, which led to gender differences in short-term mating behaviors.</w:t>
+        <w:t xml:space="preserve">Moreover, gender differences in short-term mating behaviors emerged when heterosexual men and women had different mating standards, but not when they had different short-term mating likelihood. When women had a higher standard than men did, less men than women in the population were above a potential partner’s standard and thus had a chance to have sex with them. This contributed to the unequal number of men and women in the mating pool, which led to gender differences in short-term mating behaviors among this population.</w:t>
       </w:r>
     </w:p>
     <w:p>
@@ -2634,7 +2708,7 @@
         <w:t xml:space="preserve"> </w:t>
       </w:r>
       <w:r>
-        <w:t xml:space="preserve">appear to be perplexing because this is theoretically illogical</w:t>
+        <w:t xml:space="preserve">appear to be perplexing because this is illogical</w:t>
       </w:r>
       <w:r>
         <w:t xml:space="preserve"> </w:t>
@@ -2684,7 +2758,7 @@
         <w:pStyle w:val="BodyText"/>
       </w:pPr>
       <w:r>
-        <w:t xml:space="preserve">Among gay men and lesbian women, large gender differences in short-term mating behaviors existed when men and women had different mating preferences, which was in line with empirical observations</w:t>
+        <w:t xml:space="preserve">Among gay men and lesbian women, large gender differences in short-term mating behaviors existed when men and women had differential preferences for short-term mating, which was in line with empirical observations</w:t>
       </w:r>
       <w:r>
         <w:t xml:space="preserve"> </w:t>
@@ -2710,11 +2784,11 @@
         <w:t xml:space="preserve">(e.g., Peplau et al., 1997)</w:t>
       </w:r>
       <w:r>
-        <w:t xml:space="preserve">. Interestingly, gay men and heterosexual men had the same likelihood of short-term mating and the same standards for short-term mates in our model. The only difference was a change in the preferences in their potential partners. When men’s partners had a stronger preferences for short-term mating (i.e., having men vs. having women as potential partners), men also appeared to engage in more short-term mating behaviors.</w:t>
-      </w:r>
-    </w:p>
-    <w:bookmarkEnd w:id="40"/>
-    <w:bookmarkStart w:id="41" w:name="conclusion"/>
+        <w:t xml:space="preserve">. Interestingly, gay men and heterosexual men had the same mating likelihood and the same standards for short-term mates in our model. The only difference was a change in the preferences of potential partners. When men’s partners had a stronger preferences for short-term mating (i.e., having men vs. having women as potential partners), men also appeared to engage in more short-term mating behaviors.</w:t>
+      </w:r>
+    </w:p>
+    <w:bookmarkEnd w:id="41"/>
+    <w:bookmarkStart w:id="42" w:name="conclusion"/>
     <w:p>
       <w:pPr>
         <w:pStyle w:val="Heading1"/>
@@ -2728,19 +2802,17 @@
         <w:pStyle w:val="FirstParagraph"/>
       </w:pPr>
       <w:r>
-        <w:t xml:space="preserve">Using agent-based modeling, the present study theoretically explored the circumstances under which men and women’s different mating preferences resulted in gender differences in short-term mating behaviors. We found when men (vs. women) had a stronger preferences for short-term mating, heterosexual men and women engaged in short-term mating behaviors to the same extent, while gay men engaged in more short-term mating behaviors as compared to lesbian women. We also found that gay men engaged in more short-term mating behaviors than heterosexual men did.</w:t>
-      </w:r>
-    </w:p>
-    <w:p>
-      <w:pPr>
-        <w:pStyle w:val="BodyText"/>
-      </w:pPr>
-      <w:r>
-        <w:t xml:space="preserve">Theses results highlight the distinction between psychological preferences and behaviors in human mating. Individuals’ mating behaviors do not only depend on one’s own preferences, but are also constrained by partners’ preferences. Future research in human mating should not only focus on the psychological aspect but also pay attention to the interaction between individuals’ psychology and its context. These results also cast doubt to the prevalent belief in the gender differences in short-term mating behaviors, especially among heterosexual individuals. Our findings suggest that there may be factors in the observation process that lead to such differences. Future research in human sexuality should note such possibilities and interpret any observed gender differences in short-term mating behaviors cautiously.</w:t>
-      </w:r>
-    </w:p>
-    <w:bookmarkEnd w:id="41"/>
-    <w:bookmarkStart w:id="42" w:name="acknowledgements"/>
+        <w:t xml:space="preserve">Using agent-based modeling, the present study theoretically explored the circumstances under which men and women’s differential preferences for short-term mating resulted in gender differences in short-term mating behaviors. We found when men (vs. women) had a stronger preferences for short-term mating, heterosexual men and women engaged in short-term mating behaviors to the same extent, while gay men engaged in more short-term mating behaviors as compared to lesbian women. We also found that gay men engaged in more short-term mating behaviors than heterosexual men did.</w:t>
+      </w:r>
+      <w:r>
+        <w:t xml:space="preserve"> </w:t>
+      </w:r>
+      <w:r>
+        <w:t xml:space="preserve">Theses results highlight the distinction between preferences and behaviors in human mating. Individuals’ mating behaviors do not only depend on one’s own preferences, but are also constrained by partners’ preferences. Future research in human mating should not only focus on the psychological aspect but also pay attention to the interaction between individuals’ psychology and its context. These results also cast doubt to the prevalent belief in the gender differences in short-term mating behaviors, especially among heterosexual individuals. Our findings suggest that there may be factors in the observation process, such as sampling bias, that lead to the observed differences. Future research in human sexuality should note such possibilities and interpret any observed gender differences in short-term mating behaviors cautiously.</w:t>
+      </w:r>
+    </w:p>
+    <w:bookmarkEnd w:id="42"/>
+    <w:bookmarkStart w:id="43" w:name="acknowledgements"/>
     <w:p>
       <w:pPr>
         <w:pStyle w:val="Heading1"/>
@@ -2749,8 +2821,8 @@
         <w:t xml:space="preserve">Acknowledgements</w:t>
       </w:r>
     </w:p>
-    <w:bookmarkEnd w:id="42"/>
-    <w:bookmarkStart w:id="43" w:name="data-availability"/>
+    <w:bookmarkEnd w:id="43"/>
+    <w:bookmarkStart w:id="44" w:name="data-availability"/>
     <w:p>
       <w:pPr>
         <w:pStyle w:val="Heading1"/>
@@ -2772,8 +2844,8 @@
         <w:br w:type="page"/>
       </w:r>
     </w:p>
-    <w:bookmarkEnd w:id="43"/>
-    <w:bookmarkStart w:id="96" w:name="references"/>
+    <w:bookmarkEnd w:id="44"/>
+    <w:bookmarkStart w:id="97" w:name="references"/>
     <w:p>
       <w:pPr>
         <w:pStyle w:val="Heading1"/>
@@ -2782,8 +2854,8 @@
         <w:t xml:space="preserve">References</w:t>
       </w:r>
     </w:p>
-    <w:bookmarkStart w:id="95" w:name="refs"/>
-    <w:bookmarkStart w:id="45" w:name="ref-alexander_truth_2003"/>
+    <w:bookmarkStart w:id="96" w:name="refs"/>
+    <w:bookmarkStart w:id="46" w:name="ref-alexander_truth_2003"/>
     <w:p>
       <w:pPr>
         <w:pStyle w:val="Bibliography"/>
@@ -2820,7 +2892,7 @@
       <w:r>
         <w:t xml:space="preserve"> </w:t>
       </w:r>
-      <w:hyperlink r:id="rId44">
+      <w:hyperlink r:id="rId45">
         <w:r>
           <w:rPr>
             <w:rStyle w:val="Hyperlink"/>
@@ -2829,8 +2901,8 @@
         </w:r>
       </w:hyperlink>
     </w:p>
-    <w:bookmarkEnd w:id="45"/>
-    <w:bookmarkStart w:id="47" w:name="ref-archer_reality_2019"/>
+    <w:bookmarkEnd w:id="46"/>
+    <w:bookmarkStart w:id="48" w:name="ref-archer_reality_2019"/>
     <w:p>
       <w:pPr>
         <w:pStyle w:val="Bibliography"/>
@@ -2867,7 +2939,7 @@
       <w:r>
         <w:t xml:space="preserve"> </w:t>
       </w:r>
-      <w:hyperlink r:id="rId46">
+      <w:hyperlink r:id="rId47">
         <w:r>
           <w:rPr>
             <w:rStyle w:val="Hyperlink"/>
@@ -2876,8 +2948,8 @@
         </w:r>
       </w:hyperlink>
     </w:p>
-    <w:bookmarkEnd w:id="47"/>
-    <w:bookmarkStart w:id="49" w:name="ref-bailey_effects_1994"/>
+    <w:bookmarkEnd w:id="48"/>
+    <w:bookmarkStart w:id="50" w:name="ref-bailey_effects_1994"/>
     <w:p>
       <w:pPr>
         <w:pStyle w:val="Bibliography"/>
@@ -2914,7 +2986,7 @@
       <w:r>
         <w:t xml:space="preserve"> </w:t>
       </w:r>
-      <w:hyperlink r:id="rId48">
+      <w:hyperlink r:id="rId49">
         <w:r>
           <w:rPr>
             <w:rStyle w:val="Hyperlink"/>
@@ -2923,8 +2995,8 @@
         </w:r>
       </w:hyperlink>
     </w:p>
-    <w:bookmarkEnd w:id="49"/>
-    <w:bookmarkStart w:id="51" w:name="ref-brown_estimating_1999"/>
+    <w:bookmarkEnd w:id="50"/>
+    <w:bookmarkStart w:id="52" w:name="ref-brown_estimating_1999"/>
     <w:p>
       <w:pPr>
         <w:pStyle w:val="Bibliography"/>
@@ -2961,7 +3033,7 @@
       <w:r>
         <w:t xml:space="preserve"> </w:t>
       </w:r>
-      <w:hyperlink r:id="rId50">
+      <w:hyperlink r:id="rId51">
         <w:r>
           <w:rPr>
             <w:rStyle w:val="Hyperlink"/>
@@ -2970,8 +3042,8 @@
         </w:r>
       </w:hyperlink>
     </w:p>
-    <w:bookmarkEnd w:id="51"/>
-    <w:bookmarkStart w:id="53" w:name="ref-bryant_relationship_1994"/>
+    <w:bookmarkEnd w:id="52"/>
+    <w:bookmarkStart w:id="54" w:name="ref-bryant_relationship_1994"/>
     <w:p>
       <w:pPr>
         <w:pStyle w:val="Bibliography"/>
@@ -3008,7 +3080,7 @@
       <w:r>
         <w:t xml:space="preserve"> </w:t>
       </w:r>
-      <w:hyperlink r:id="rId52">
+      <w:hyperlink r:id="rId53">
         <w:r>
           <w:rPr>
             <w:rStyle w:val="Hyperlink"/>
@@ -3017,8 +3089,8 @@
         </w:r>
       </w:hyperlink>
     </w:p>
-    <w:bookmarkEnd w:id="53"/>
-    <w:bookmarkStart w:id="55" w:name="ref-buss_sexual_1993"/>
+    <w:bookmarkEnd w:id="54"/>
+    <w:bookmarkStart w:id="56" w:name="ref-buss_sexual_1993"/>
     <w:p>
       <w:pPr>
         <w:pStyle w:val="Bibliography"/>
@@ -3055,7 +3127,7 @@
       <w:r>
         <w:t xml:space="preserve"> </w:t>
       </w:r>
-      <w:hyperlink r:id="rId54">
+      <w:hyperlink r:id="rId55">
         <w:r>
           <w:rPr>
             <w:rStyle w:val="Hyperlink"/>
@@ -3064,8 +3136,8 @@
         </w:r>
       </w:hyperlink>
     </w:p>
-    <w:bookmarkEnd w:id="55"/>
-    <w:bookmarkStart w:id="57" w:name="ref-conley_women_2011"/>
+    <w:bookmarkEnd w:id="56"/>
+    <w:bookmarkStart w:id="58" w:name="ref-conley_women_2011"/>
     <w:p>
       <w:pPr>
         <w:pStyle w:val="Bibliography"/>
@@ -3102,7 +3174,7 @@
       <w:r>
         <w:t xml:space="preserve"> </w:t>
       </w:r>
-      <w:hyperlink r:id="rId56">
+      <w:hyperlink r:id="rId57">
         <w:r>
           <w:rPr>
             <w:rStyle w:val="Hyperlink"/>
@@ -3111,8 +3183,8 @@
         </w:r>
       </w:hyperlink>
     </w:p>
-    <w:bookmarkEnd w:id="57"/>
-    <w:bookmarkStart w:id="59" w:name="ref-s_j_gurman_six_1989"/>
+    <w:bookmarkEnd w:id="58"/>
+    <w:bookmarkStart w:id="60" w:name="ref-s_j_gurman_six_1989"/>
     <w:p>
       <w:pPr>
         <w:pStyle w:val="Bibliography"/>
@@ -3149,7 +3221,7 @@
       <w:r>
         <w:t xml:space="preserve"> </w:t>
       </w:r>
-      <w:hyperlink r:id="rId58">
+      <w:hyperlink r:id="rId59">
         <w:r>
           <w:rPr>
             <w:rStyle w:val="Hyperlink"/>
@@ -3158,8 +3230,8 @@
         </w:r>
       </w:hyperlink>
     </w:p>
-    <w:bookmarkEnd w:id="59"/>
-    <w:bookmarkStart w:id="61" w:name="ref-hald_receptivity_2010"/>
+    <w:bookmarkEnd w:id="60"/>
+    <w:bookmarkStart w:id="62" w:name="ref-hald_receptivity_2010"/>
     <w:p>
       <w:pPr>
         <w:pStyle w:val="Bibliography"/>
@@ -3196,7 +3268,7 @@
       <w:r>
         <w:t xml:space="preserve"> </w:t>
       </w:r>
-      <w:hyperlink r:id="rId60">
+      <w:hyperlink r:id="rId61">
         <w:r>
           <w:rPr>
             <w:rStyle w:val="Hyperlink"/>
@@ -3205,8 +3277,8 @@
         </w:r>
       </w:hyperlink>
     </w:p>
-    <w:bookmarkEnd w:id="61"/>
-    <w:bookmarkStart w:id="63" w:name="ref-herbenick_sexual_2017"/>
+    <w:bookmarkEnd w:id="62"/>
+    <w:bookmarkStart w:id="64" w:name="ref-herbenick_sexual_2017"/>
     <w:p>
       <w:pPr>
         <w:pStyle w:val="Bibliography"/>
@@ -3266,7 +3338,7 @@
       <w:r>
         <w:t xml:space="preserve"> </w:t>
       </w:r>
-      <w:hyperlink r:id="rId62">
+      <w:hyperlink r:id="rId63">
         <w:r>
           <w:rPr>
             <w:rStyle w:val="Hyperlink"/>
@@ -3275,8 +3347,8 @@
         </w:r>
       </w:hyperlink>
     </w:p>
-    <w:bookmarkEnd w:id="63"/>
-    <w:bookmarkStart w:id="65" w:name="ref-kenrick_evolution_1990"/>
+    <w:bookmarkEnd w:id="64"/>
+    <w:bookmarkStart w:id="66" w:name="ref-kenrick_evolution_1990"/>
     <w:p>
       <w:pPr>
         <w:pStyle w:val="Bibliography"/>
@@ -3313,7 +3385,7 @@
       <w:r>
         <w:t xml:space="preserve"> </w:t>
       </w:r>
-      <w:hyperlink r:id="rId64">
+      <w:hyperlink r:id="rId65">
         <w:r>
           <w:rPr>
             <w:rStyle w:val="Hyperlink"/>
@@ -3322,8 +3394,8 @@
         </w:r>
       </w:hyperlink>
     </w:p>
-    <w:bookmarkEnd w:id="65"/>
-    <w:bookmarkStart w:id="67" w:name="ref-matsick_gender_2021"/>
+    <w:bookmarkEnd w:id="66"/>
+    <w:bookmarkStart w:id="68" w:name="ref-matsick_gender_2021"/>
     <w:p>
       <w:pPr>
         <w:pStyle w:val="Bibliography"/>
@@ -3360,7 +3432,7 @@
       <w:r>
         <w:t xml:space="preserve"> </w:t>
       </w:r>
-      <w:hyperlink r:id="rId66">
+      <w:hyperlink r:id="rId67">
         <w:r>
           <w:rPr>
             <w:rStyle w:val="Hyperlink"/>
@@ -3369,8 +3441,8 @@
         </w:r>
       </w:hyperlink>
     </w:p>
-    <w:bookmarkEnd w:id="67"/>
-    <w:bookmarkStart w:id="69" w:name="ref-mcburney_preferred_2005"/>
+    <w:bookmarkEnd w:id="68"/>
+    <w:bookmarkStart w:id="70" w:name="ref-mcburney_preferred_2005"/>
     <w:p>
       <w:pPr>
         <w:pStyle w:val="Bibliography"/>
@@ -3407,7 +3479,7 @@
       <w:r>
         <w:t xml:space="preserve"> </w:t>
       </w:r>
-      <w:hyperlink r:id="rId68">
+      <w:hyperlink r:id="rId69">
         <w:r>
           <w:rPr>
             <w:rStyle w:val="Hyperlink"/>
@@ -3416,8 +3488,8 @@
         </w:r>
       </w:hyperlink>
     </w:p>
-    <w:bookmarkEnd w:id="69"/>
-    <w:bookmarkStart w:id="71" w:name="ref-oliver_gender_1993"/>
+    <w:bookmarkEnd w:id="70"/>
+    <w:bookmarkStart w:id="72" w:name="ref-oliver_gender_1993"/>
     <w:p>
       <w:pPr>
         <w:pStyle w:val="Bibliography"/>
@@ -3451,7 +3523,7 @@
       <w:r>
         <w:t xml:space="preserve">(1), 29–51. https://doi.org/</w:t>
       </w:r>
-      <w:hyperlink r:id="rId70">
+      <w:hyperlink r:id="rId71">
         <w:r>
           <w:rPr>
             <w:rStyle w:val="Hyperlink"/>
@@ -3460,8 +3532,8 @@
         </w:r>
       </w:hyperlink>
     </w:p>
-    <w:bookmarkEnd w:id="71"/>
-    <w:bookmarkStart w:id="72" w:name="ref-peplau_national_1997"/>
+    <w:bookmarkEnd w:id="72"/>
+    <w:bookmarkStart w:id="73" w:name="ref-peplau_national_1997"/>
     <w:p>
       <w:pPr>
         <w:pStyle w:val="Bibliography"/>
@@ -3498,8 +3570,8 @@
         <w:t xml:space="preserve">(pp. 11–38). Sage Publications.</w:t>
       </w:r>
     </w:p>
-    <w:bookmarkEnd w:id="72"/>
-    <w:bookmarkStart w:id="73" w:name="ref-peplau_sexuality_2004"/>
+    <w:bookmarkEnd w:id="73"/>
+    <w:bookmarkStart w:id="74" w:name="ref-peplau_sexuality_2004"/>
     <w:p>
       <w:pPr>
         <w:pStyle w:val="Bibliography"/>
@@ -3524,8 +3596,8 @@
         <w:t xml:space="preserve">(pp. 349–369). Lawrence Erlbaum Associates Publishers.</w:t>
       </w:r>
     </w:p>
-    <w:bookmarkEnd w:id="73"/>
-    <w:bookmarkStart w:id="75" w:name="ref-petersen_meta-analytic_2010"/>
+    <w:bookmarkEnd w:id="74"/>
+    <w:bookmarkStart w:id="76" w:name="ref-petersen_meta-analytic_2010"/>
     <w:p>
       <w:pPr>
         <w:pStyle w:val="Bibliography"/>
@@ -3562,7 +3634,7 @@
       <w:r>
         <w:t xml:space="preserve"> </w:t>
       </w:r>
-      <w:hyperlink r:id="rId74">
+      <w:hyperlink r:id="rId75">
         <w:r>
           <w:rPr>
             <w:rStyle w:val="Hyperlink"/>
@@ -3571,8 +3643,8 @@
         </w:r>
       </w:hyperlink>
     </w:p>
-    <w:bookmarkEnd w:id="75"/>
-    <w:bookmarkStart w:id="77" w:name="ref-r"/>
+    <w:bookmarkEnd w:id="76"/>
+    <w:bookmarkStart w:id="78" w:name="ref-r"/>
     <w:p>
       <w:pPr>
         <w:pStyle w:val="Bibliography"/>
@@ -3596,7 +3668,7 @@
       <w:r>
         <w:t xml:space="preserve"> </w:t>
       </w:r>
-      <w:hyperlink r:id="rId76">
+      <w:hyperlink r:id="rId77">
         <w:r>
           <w:rPr>
             <w:rStyle w:val="Hyperlink"/>
@@ -3605,8 +3677,8 @@
         </w:r>
       </w:hyperlink>
     </w:p>
-    <w:bookmarkEnd w:id="77"/>
-    <w:bookmarkStart w:id="79" w:name="ref-regan_minimum_1998"/>
+    <w:bookmarkEnd w:id="78"/>
+    <w:bookmarkStart w:id="80" w:name="ref-regan_minimum_1998"/>
     <w:p>
       <w:pPr>
         <w:pStyle w:val="Bibliography"/>
@@ -3643,7 +3715,7 @@
       <w:r>
         <w:t xml:space="preserve"> </w:t>
       </w:r>
-      <w:hyperlink r:id="rId78">
+      <w:hyperlink r:id="rId79">
         <w:r>
           <w:rPr>
             <w:rStyle w:val="Hyperlink"/>
@@ -3652,8 +3724,8 @@
         </w:r>
       </w:hyperlink>
     </w:p>
-    <w:bookmarkEnd w:id="79"/>
-    <w:bookmarkStart w:id="81" w:name="ref-rissel_heterosexual_2014"/>
+    <w:bookmarkEnd w:id="80"/>
+    <w:bookmarkStart w:id="82" w:name="ref-rissel_heterosexual_2014"/>
     <w:p>
       <w:pPr>
         <w:pStyle w:val="Bibliography"/>
@@ -3708,7 +3780,7 @@
       <w:r>
         <w:t xml:space="preserve"> </w:t>
       </w:r>
-      <w:hyperlink r:id="rId80">
+      <w:hyperlink r:id="rId81">
         <w:r>
           <w:rPr>
             <w:rStyle w:val="Hyperlink"/>
@@ -3717,8 +3789,8 @@
         </w:r>
       </w:hyperlink>
     </w:p>
-    <w:bookmarkEnd w:id="81"/>
-    <w:bookmarkStart w:id="83" w:name="ref-schmitt_universal_2003"/>
+    <w:bookmarkEnd w:id="82"/>
+    <w:bookmarkStart w:id="84" w:name="ref-schmitt_universal_2003"/>
     <w:p>
       <w:pPr>
         <w:pStyle w:val="Bibliography"/>
@@ -3755,7 +3827,7 @@
       <w:r>
         <w:t xml:space="preserve"> </w:t>
       </w:r>
-      <w:hyperlink r:id="rId82">
+      <w:hyperlink r:id="rId83">
         <w:r>
           <w:rPr>
             <w:rStyle w:val="Hyperlink"/>
@@ -3764,8 +3836,8 @@
         </w:r>
       </w:hyperlink>
     </w:p>
-    <w:bookmarkEnd w:id="83"/>
-    <w:bookmarkStart w:id="85" w:name="ref-schmitt_are_2001"/>
+    <w:bookmarkEnd w:id="84"/>
+    <w:bookmarkStart w:id="86" w:name="ref-schmitt_are_2001"/>
     <w:p>
       <w:pPr>
         <w:pStyle w:val="Bibliography"/>
@@ -3802,7 +3874,7 @@
       <w:r>
         <w:t xml:space="preserve"> </w:t>
       </w:r>
-      <w:hyperlink r:id="rId84">
+      <w:hyperlink r:id="rId85">
         <w:r>
           <w:rPr>
             <w:rStyle w:val="Hyperlink"/>
@@ -3811,8 +3883,8 @@
         </w:r>
       </w:hyperlink>
     </w:p>
-    <w:bookmarkEnd w:id="85"/>
-    <w:bookmarkStart w:id="86" w:name="ref-symons_evolution_1979"/>
+    <w:bookmarkEnd w:id="86"/>
+    <w:bookmarkStart w:id="87" w:name="ref-symons_evolution_1979"/>
     <w:p>
       <w:pPr>
         <w:pStyle w:val="Bibliography"/>
@@ -3834,8 +3906,8 @@
         <w:t xml:space="preserve">. Oxford University Press.</w:t>
       </w:r>
     </w:p>
-    <w:bookmarkEnd w:id="86"/>
-    <w:bookmarkStart w:id="88" w:name="ref-walter_sex_2020"/>
+    <w:bookmarkEnd w:id="87"/>
+    <w:bookmarkStart w:id="89" w:name="ref-walter_sex_2020"/>
     <w:p>
       <w:pPr>
         <w:pStyle w:val="Bibliography"/>
@@ -3872,7 +3944,7 @@
       <w:r>
         <w:t xml:space="preserve"> </w:t>
       </w:r>
-      <w:hyperlink r:id="rId87">
+      <w:hyperlink r:id="rId88">
         <w:r>
           <w:rPr>
             <w:rStyle w:val="Hyperlink"/>
@@ -3881,8 +3953,8 @@
         </w:r>
       </w:hyperlink>
     </w:p>
-    <w:bookmarkEnd w:id="88"/>
-    <w:bookmarkStart w:id="90" w:name="ref-ggplot2"/>
+    <w:bookmarkEnd w:id="89"/>
+    <w:bookmarkStart w:id="91" w:name="ref-ggplot2"/>
     <w:p>
       <w:pPr>
         <w:pStyle w:val="Bibliography"/>
@@ -3906,7 +3978,7 @@
       <w:r>
         <w:t xml:space="preserve"> </w:t>
       </w:r>
-      <w:hyperlink r:id="rId89">
+      <w:hyperlink r:id="rId90">
         <w:r>
           <w:rPr>
             <w:rStyle w:val="Hyperlink"/>
@@ -3915,8 +3987,8 @@
         </w:r>
       </w:hyperlink>
     </w:p>
-    <w:bookmarkEnd w:id="90"/>
-    <w:bookmarkStart w:id="92" w:name="ref-wiederman_evolution_1998"/>
+    <w:bookmarkEnd w:id="91"/>
+    <w:bookmarkStart w:id="93" w:name="ref-wiederman_evolution_1998"/>
     <w:p>
       <w:pPr>
         <w:pStyle w:val="Bibliography"/>
@@ -3953,7 +4025,7 @@
       <w:r>
         <w:t xml:space="preserve"> </w:t>
       </w:r>
-      <w:hyperlink r:id="rId91">
+      <w:hyperlink r:id="rId92">
         <w:r>
           <w:rPr>
             <w:rStyle w:val="Hyperlink"/>
@@ -3962,8 +4034,8 @@
         </w:r>
       </w:hyperlink>
     </w:p>
-    <w:bookmarkEnd w:id="92"/>
-    <w:bookmarkStart w:id="94" w:name="ref-wilensky_1999"/>
+    <w:bookmarkEnd w:id="93"/>
+    <w:bookmarkStart w:id="95" w:name="ref-wilensky_1999"/>
     <w:p>
       <w:pPr>
         <w:pStyle w:val="Bibliography"/>
@@ -3990,7 +4062,7 @@
       <w:r>
         <w:t xml:space="preserve"> </w:t>
       </w:r>
-      <w:hyperlink r:id="rId93">
+      <w:hyperlink r:id="rId94">
         <w:r>
           <w:rPr>
             <w:rStyle w:val="Hyperlink"/>
@@ -3999,9 +4071,9 @@
         </w:r>
       </w:hyperlink>
     </w:p>
-    <w:bookmarkEnd w:id="94"/>
     <w:bookmarkEnd w:id="95"/>
     <w:bookmarkEnd w:id="96"/>
+    <w:bookmarkEnd w:id="97"/>
     <w:sectPr/>
   </w:body>
 </w:document>

</xml_diff>

<commit_message>
minor language edits to the manuscript
</commit_message>
<xml_diff>
--- a/submission/manuscript.docx
+++ b/submission/manuscript.docx
@@ -82,7 +82,7 @@
         <w:t xml:space="preserve"> </w:t>
       </w:r>
       <w:r>
-        <w:t xml:space="preserve">xxxx</w:t>
+        <w:t xml:space="preserve">Faculty of Arts, Psychology and Theology, Åbo Akademi University</w:t>
       </w:r>
     </w:p>
     <w:p>
@@ -152,7 +152,7 @@
         <w:pStyle w:val="FirstParagraph"/>
       </w:pPr>
       <w:r>
-        <w:t xml:space="preserve">Gender differences in short-term mating behaviors have been a well-documented phenomenon in human sexuality research. Existing studies usually conflate gender differences in mating preferences with differences in sexual behaviors, which is theoretically dubious. Using an agent-based model, the present study investigated the circumstances under which men and women’s differential preferences for short-term mating would result in gender differences in short-term mating behaviors. The results from the model suggested that heterosexual men and women had the same average number of short-term mating experiences and short-term mates even when men had stronger preferences for short-term mating. Gender differences in mating behaviors only emerged when heterosexual men and women in the mating pool (i.e., those with a non-zero number of short-term mating experiences) were considered. Moreover, gay men had a higher average number of both outcomes than lesbian women as well as than heterosexual men when men had stronger preferences for short-term mating. These results suggest that theoretically speaking, even when gender differences in mating preferences existed, those in short-term mating behaviors only occurred among particular populations, or when men’s preferences for short-term mating are not constrained by those of women. Suggestions for future research in human mating psychology and behaviors were provided.</w:t>
+        <w:t xml:space="preserve">Gender differences in short-term mating behaviors are well-documented in human sexuality research. Existing studies usually conflate gender differences in mating preferences with differences in sexual behaviors, which is theoretically problematic. Using an agent-based model, we investigated the circumstances under which heterosexual and homosexual men and women’s differential preferences for short-term mating would result in gender differences in short-term mating behaviors. The model showed that when all individuals in a closed heterosexual population were considered, men and women had the same average number of short-term mating experiences and short-term mates even when men had stronger preferences for short-term mating. Men (vs. women) had a higher average number of both experiences and mates only when heterosexual men and women in the mating pool (i.e., those with a non-zero number of short-term mating experiences) were considered. Moreover, when men had stronger preferences for short-term mating than women, gay men had a higher average number of both experiences and mates compared to both lesbian women and heterosexual men. These results suggest that theoretically speaking, even when gender differences in mating preferences existed, those in short-term mating behaviors only occurred among particular populations, or when men’s preferences for short-term mating are not constrained by those of women. Suggestions for future research in human mating psychology and behaviors were provided.</w:t>
       </w:r>
     </w:p>
     <w:p>
@@ -160,7 +160,7 @@
         <w:pStyle w:val="BodyText"/>
       </w:pPr>
       <w:r>
-        <w:t xml:space="preserve"> </w:t>
+        <w:br/>
       </w:r>
     </w:p>
     <w:p>
@@ -201,7 +201,7 @@
         <w:pStyle w:val="FirstParagraph"/>
       </w:pPr>
       <w:r>
-        <w:t xml:space="preserve">Gender differences in sexual behaviors, especially short-term mating behaviors, have been a well-documented phenomenon in human sexuality research. For example, research has found that heterosexual men, as compared to heterosexual women, have a higher average number of past short-term sexual partners</w:t>
+        <w:t xml:space="preserve">Gender differences in sexual behaviors, especially short-term mating behaviors, are well-documented in human sexuality research. For example, research has found that heterosexual men, as compared to heterosexual women, have a higher average number of past short-term sexual partners</w:t>
       </w:r>
       <w:r>
         <w:t xml:space="preserve"> </w:t>
@@ -210,7 +210,7 @@
         <w:t xml:space="preserve">(Oliver &amp; Hyde, 1993; Petersen &amp; Hyde, 2010; Rissel et al., 2014)</w:t>
       </w:r>
       <w:r>
-        <w:t xml:space="preserve">, have short-term mating more frequently</w:t>
+        <w:t xml:space="preserve">, and engage in both short-term mating and extramarital sex more often</w:t>
       </w:r>
       <w:r>
         <w:t xml:space="preserve"> </w:t>
@@ -219,15 +219,6 @@
         <w:t xml:space="preserve">(Petersen &amp; Hyde, 2010)</w:t>
       </w:r>
       <w:r>
-        <w:t xml:space="preserve">, and engage in extramarital sex more often</w:t>
-      </w:r>
-      <w:r>
-        <w:t xml:space="preserve"> </w:t>
-      </w:r>
-      <w:r>
-        <w:t xml:space="preserve">(Petersen &amp; Hyde, 2010)</w:t>
-      </w:r>
-      <w:r>
         <w:t xml:space="preserve">. These gender differences have also been observed between gay men and lesbian women</w:t>
       </w:r>
       <w:r>
@@ -245,7 +236,7 @@
         <w:pStyle w:val="BodyText"/>
       </w:pPr>
       <w:r>
-        <w:t xml:space="preserve">In the existing literature, gender differences in sexual behaviors are not usually distinguished from those in attitudes towards or preferences for short-term mating. Some researchers study gender differences on the two levels simultaneously without a conceptual distinction</w:t>
+        <w:t xml:space="preserve">In the existing literature, gender differences in actual sexual behaviors are not usually distinguished from those in attitudes towards or preferences for short-term mating. Some researchers study gender differences at the two levels simultaneously without a conceptual distinction</w:t>
       </w:r>
       <w:r>
         <w:t xml:space="preserve"> </w:t>
@@ -254,7 +245,7 @@
         <w:t xml:space="preserve">(e.g., Petersen &amp; Hyde, 2010)</w:t>
       </w:r>
       <w:r>
-        <w:t xml:space="preserve">, whereas some implicitly equate the two, assuming that behavioral differences are a direct expression of the psychological ones</w:t>
+        <w:t xml:space="preserve">, whereas some implicitly equate the two, assuming that behavioral differences are a direct expression of psychological ones</w:t>
       </w:r>
       <w:r>
         <w:t xml:space="preserve"> </w:t>
@@ -297,7 +288,7 @@
         <w:pStyle w:val="BodyText"/>
       </w:pPr>
       <w:r>
-        <w:t xml:space="preserve">The present study took gender differences in mating preferences as a presumption, which was conceptualized by sexual strategy theory</w:t>
+        <w:t xml:space="preserve">As a starting point, we took gender differences in mating preferences as conceptualized by the sexual strategy theory</w:t>
       </w:r>
       <w:r>
         <w:t xml:space="preserve"> </w:t>
@@ -309,7 +300,7 @@
         <w:t xml:space="preserve"> </w:t>
       </w:r>
       <w:r>
-        <w:t xml:space="preserve">and repeatedly found support by empirical studies</w:t>
+        <w:t xml:space="preserve">and repeatedly supported by empirical investigations</w:t>
       </w:r>
       <w:r>
         <w:t xml:space="preserve"> </w:t>
@@ -318,7 +309,7 @@
         <w:t xml:space="preserve">(e.g., Schmitt, 2003; Walter et al., 2020)</w:t>
       </w:r>
       <w:r>
-        <w:t xml:space="preserve">. Using an agent-based model, we investigated whether men and women’s differential preferences for short-term mating resulted in any gender differences in short-term mating behaviors, specifically, in the number of short-term mating experiences and short-term mates, and if they did, under what circumstances.</w:t>
+        <w:t xml:space="preserve">. Using an agent-based model, we investigated whether men and women’s differential preferences for short-term mating would result in gender differences in short-term mating behaviors, and if so, then under what conditions they would result in differences in the number of short-term mating experiences and short-term mates.</w:t>
       </w:r>
     </w:p>
     <w:bookmarkStart w:id="23" w:name="X29c5704a11a4025dbe91c7f9cc6777af5611a4d"/>
@@ -344,7 +335,7 @@
         <w:t xml:space="preserve">(Buss &amp; Schmitt, 1993)</w:t>
       </w:r>
       <w:r>
-        <w:t xml:space="preserve">. It posits that since the minimum investment that men devote to their offspring (contribution of sperm through one sexual act) is lower than that of women (gestation, labor, and lactation), men tend to have short-term mating as a larger part of their mating strategy than women do. This is because women’s high minimum investment leads to higher opportunity cost (vs. men) if they have sex with a suboptimal partner and give birth to offspring with a low survival chance. As a result, men may have a greater interest in short-term mating, desire a larger number of short-term mates in a given period, and be less selective with respect to accepting a potential mate</w:t>
+        <w:t xml:space="preserve">. It posits that since the minimum obligatory investment that men must devote to their offspring (contribution of sperm through one sexual act) is lower than that of women (gestation, labor, and lactation), men tend to be relatively more interested in short-term mating compared to women. This is because the number of offspring women can produce is limited and cannot be increased by mating with a large number of men, whereas the reverse is the case for men. As a result, men are predicted to not only have a greater interest in short-term mating, but also desire a larger number of short-term mates in a given period and be less selective with respect to accepting a potential mate</w:t>
       </w:r>
       <w:r>
         <w:t xml:space="preserve"> </w:t>
@@ -361,7 +352,7 @@
         <w:pStyle w:val="BodyText"/>
       </w:pPr>
       <w:r>
-        <w:t xml:space="preserve">The hypotheses derived from sexual strategy theory have received extensive support from empirical studies. For example, men reported to be currently seeking short-term mates to a larger extent than women did</w:t>
+        <w:t xml:space="preserve">The hypotheses derived from sexual strategy theory have received extensive support in empirical studies. For example, men have reported to be currently seeking short-term mates to a larger extent than women</w:t>
       </w:r>
       <w:r>
         <w:t xml:space="preserve"> </w:t>
@@ -370,7 +361,7 @@
         <w:t xml:space="preserve">(Buss &amp; Schmitt, 1993; Schmitt et al., 2001; Schmitt, 2003)</w:t>
       </w:r>
       <w:r>
-        <w:t xml:space="preserve">, and a larger proportion of them were in any way seeking short-term mates (vs. not seeking)</w:t>
+        <w:t xml:space="preserve">, and a larger proportion of men were in any way seeking short-term mates (vs. not seeking)</w:t>
       </w:r>
       <w:r>
         <w:t xml:space="preserve"> </w:t>
@@ -379,7 +370,7 @@
         <w:t xml:space="preserve">(Schmitt, 2003)</w:t>
       </w:r>
       <w:r>
-        <w:t xml:space="preserve">. These have been found among U.S. college students</w:t>
+        <w:t xml:space="preserve">. Similar results have been found among both U.S. college students</w:t>
       </w:r>
       <w:r>
         <w:t xml:space="preserve"> </w:t>
@@ -400,7 +391,7 @@
         <w:t xml:space="preserve">(Schmitt, 2003)</w:t>
       </w:r>
       <w:r>
-        <w:t xml:space="preserve">. Similarly, men across the world also reported to desire more short-term sexual partners compared to women for a number of given time periods (e.g., a month, a year)</w:t>
+        <w:t xml:space="preserve">. Similarly, men across the world have also reported to desire more short-term sexual partners compared to women over different future time periods (e.g., a month, a year)</w:t>
       </w:r>
       <w:r>
         <w:t xml:space="preserve"> </w:t>
@@ -409,7 +400,7 @@
         <w:t xml:space="preserve">(Buss &amp; Schmitt, 1993; McBurney et al., 2005; Schmitt, 2003)</w:t>
       </w:r>
       <w:r>
-        <w:t xml:space="preserve">. The gender differences were significant regardless of whether they were estimated by mean</w:t>
+        <w:t xml:space="preserve">. The gender differences have been found regardless of whether they were estimated using mean</w:t>
       </w:r>
       <w:r>
         <w:t xml:space="preserve"> </w:t>
@@ -447,7 +438,7 @@
         <w:pStyle w:val="BodyText"/>
       </w:pPr>
       <w:r>
-        <w:t xml:space="preserve">As for mating standards, men are less selective in accepting someone as a potential short-term mate. For example, studies using U.S. college samples found that the minimum percentile ranks that men found acceptable for a potential short-term sexual partner were lower than those accepted by women, both in terms of overall desirability and individual traits (e.g., social status, attractiveness)</w:t>
+        <w:t xml:space="preserve">As for mating standards, men are less selective in accepting someone as a potential short-term mate. For example, studies using U.S. college samples have found that the minimum percentile ranks that men found acceptable for a potential short-term sexual partner were lower than those accepted by women, both in terms of overall desirability and individual traits (e.g., social status, attractiveness)</w:t>
       </w:r>
       <w:r>
         <w:t xml:space="preserve"> </w:t>
@@ -456,7 +447,7 @@
         <w:t xml:space="preserve">(Kenrick et al., 1990; Regan, 1998)</w:t>
       </w:r>
       <w:r>
-        <w:t xml:space="preserve">. A study also found that when presented with identical descriptions of potential mates, men on average rated them as more desirable than women did</w:t>
+        <w:t xml:space="preserve">. Another study also found that when presented with identical descriptions of potential mates, men on average rated them as more desirable than women did</w:t>
       </w:r>
       <w:r>
         <w:t xml:space="preserve"> </w:t>
@@ -482,7 +473,7 @@
         <w:t xml:space="preserve">(Bailey et al., 1994)</w:t>
       </w:r>
       <w:r>
-        <w:t xml:space="preserve">. An indirect piece of evidence on differential standards for short-term mates comes from a recent study finding that significantly more gay men than lesbian women reported to have accepted a casual sexual offer from a same-gender person</w:t>
+        <w:t xml:space="preserve">. An additional indirect piece of evidence on differential standards for short-term mates comes from a recent study finding that significantly more gay men than lesbian women reported to have accepted a casual sexual offer from a same-gender person</w:t>
       </w:r>
       <w:r>
         <w:t xml:space="preserve"> </w:t>
@@ -518,7 +509,7 @@
         <w:pStyle w:val="FirstParagraph"/>
       </w:pPr>
       <w:r>
-        <w:t xml:space="preserve">Since heterosexual sex involves both a man and a woman in most cases, men’s interest in short-term mating can be constrained by women’s preference for long-term relationships</w:t>
+        <w:t xml:space="preserve">Since heterosexual sex in most cases involves one man and one woman, men’s relatively high interest in short-term mating can be constrained by women’s preference for long-term relationships</w:t>
       </w:r>
       <w:r>
         <w:t xml:space="preserve"> </w:t>
@@ -527,7 +518,7 @@
         <w:t xml:space="preserve">(Archer, 2019; Symons, 1979)</w:t>
       </w:r>
       <w:r>
-        <w:t xml:space="preserve">. This is because men’s short-term mating preferences can only translate into behaviors when there are women willing to have sex with them. When a new short-term mating encounter occurs, it counts towards men’s total number of short-term mating encounters as well as towards women’s. Similarly, a new short-term mate counts towards both men and women’s total number of short-term mates. Therefore, the total number of short-term mating experiences and short-term mates must be equal between heterosexual men and women on a population level. However, it is important to note that although heterosexual men’s total number of short-term mating is equal to that of women, this does not necessarily mean that the total number of men and women who have ever had short-term mating must be equal. It is possible that there is a smaller proportion of men (vs. the proportion of women) who contribute to the total number of short-term mating. Following this line of reasoning, we would expect to observe no gender difference in short-term mating behaviors among heterosexual individuals even when there were gender differences in mating preferences.</w:t>
+        <w:t xml:space="preserve">. This is because men’s short-term mating preferences – with the relatively rare exception of sexual violence – can only translate into behaviors when there are women willing to have sex with them. When a new short-term mating encounter occurs, it counts both towards men’s total number of short-term mating encounters as well as towards women’s. Similarly, a new short-term mate counts towards both men and women’s total number of short-term mates. Therefore, the total number of short-term mating experiences and short-term mates must be equal between heterosexual men and women at the population level. However, it is important to note that although heterosexual men’s total number of short-term mating is equal to that of women, this does not necessarily mean that the total number of men and women who have ever had short-term mating must be equal. It is possible that there is a smaller proportion of men (vs. the proportion of women) who contribute to the total number of short-term mating. Following this line of reasoning, we would expect to observe no gender difference in short-term mating behaviors among heterosexual individuals even when there are gender differences in mating preferences.</w:t>
       </w:r>
     </w:p>
     <w:p>
@@ -535,7 +526,7 @@
         <w:pStyle w:val="BodyText"/>
       </w:pPr>
       <w:r>
-        <w:t xml:space="preserve">As a comparison, in the cases of gay men and lesbian women, men’s preferences are not constrained by women’s, but only by those of other men, who, arguably, have more similar preferences. This would allow for a more direct behavioral expression of men’s mating preferences. The notion that gay men have less restricted preferences was borne out in the proportion of individuals who have engaged in extradyadic sex</w:t>
+        <w:t xml:space="preserve">As a comparison, in the cases of gay men and lesbian women, men’s preferences are not constrained by women’s, but only by those of other men, who, arguably, have a similar high interest in short-term mating. This would allow for a more direct behavioral expression of men’s mating preferences. The notion that gay men have less restricted preferences is borne out in the proportion of individuals who have engaged in extradyadic sex</w:t>
       </w:r>
       <w:r>
         <w:t xml:space="preserve"> </w:t>
@@ -544,7 +535,7 @@
         <w:t xml:space="preserve">(Peplau et al., 2004)</w:t>
       </w:r>
       <w:r>
-        <w:t xml:space="preserve">. A study showed that the proportions of heterosexual men and women who have engaged in extradyadic sex were 26% and 21%, respectively, while the statistics among gay men and lesbian women were 82% and 28%, respectively</w:t>
+        <w:t xml:space="preserve">. A study showed that the proportions of heterosexual men and women who had engaged in extradyadic sex were 26% and 21%, respectively, while the statistics among gay men and lesbian women were 82% and 28%, respectively</w:t>
       </w:r>
       <w:r>
         <w:t xml:space="preserve"> </w:t>
@@ -553,7 +544,7 @@
         <w:t xml:space="preserve">(Peplau et al., 2004)</w:t>
       </w:r>
       <w:r>
-        <w:t xml:space="preserve">. Therefore, we would theoretically expect to observe gender differences in short-term mating behaviors between gay men and lesbian women. Moreover, we would also expect to find that gay men, as compared to heterosexual men, engaged in more short-term mating behaviors due to the lessened constraint on their mating preferences.</w:t>
+        <w:t xml:space="preserve">. Therefore, we would expect to observe gender differences in short-term mating behaviors between gay men and lesbian women. Moreover, we would also expect to find that gay men, compared to heterosexual men, engaged in more short-term mating behaviors due to less constraints on their mating preferences.</w:t>
       </w:r>
     </w:p>
     <w:bookmarkEnd w:id="24"/>
@@ -571,7 +562,7 @@
         <w:pStyle w:val="FirstParagraph"/>
       </w:pPr>
       <w:r>
-        <w:t xml:space="preserve">By using a spatial agent-based model, the present study investigated whether men and women’s different preferences for short-term mating resulted in any gender differences in short-term mating behaviors, and if they did, under what circumstances. Preferences for short-term mating were operationally defined as the interest in short-term mating and standards for short-term mates</w:t>
+        <w:t xml:space="preserve">By using a spatial agent-based model, the present study investigated whether men and women’s differential preferences for short-term mating would result in gender differences in short-term mating behaviors, and if they did, under what circumstances. Preferences for short-term mating were operationally defined as the likelihood of engaging in short-term mating when encountering a mate as well as the standards for short-term mates</w:t>
       </w:r>
       <w:r>
         <w:t xml:space="preserve"> </w:t>
@@ -597,7 +588,7 @@
         <w:pStyle w:val="BodyText"/>
       </w:pPr>
       <w:r>
-        <w:t xml:space="preserve">We modeled this process among both heterosexual individuals and gay men and lesbian women to examine whether constraints set by the opposite sex’s preferences would affect short-term mating behaviors. Individuals’ sexual orientation was conceptualized in terms of behaviors only in our model. Heterosexual men had short-term mating or formed a long-term relationship only with women, while gay men only with other men, and vice versa for women.</w:t>
+        <w:t xml:space="preserve">We modeled this process among both heterosexual individuals and gay men and lesbian women to examine whether constraints set by the opposite sex’s preferences would affect short-term mating behaviors. Individuals’ sexual orientation was conceptualized in terms of behaviors only in our model. Heterosexual men had short-term mating or formed a long-term relationship only with women, while gay men only with other men, and mutatis mutandis for women.</w:t>
       </w:r>
     </w:p>
     <w:p>
@@ -605,7 +596,7 @@
         <w:pStyle w:val="BodyText"/>
       </w:pPr>
       <w:r>
-        <w:t xml:space="preserve">We raised the following hypotheses in the present study: when there were gender differences in preferences for short-term mating, 1) there would be gender differences in short-term mating behaviors among gay men and lesbian women, with gay men being engaged in more such behaviors, and 2) gay men would engage in more short-term mating behaviors as compared to heterosexual men.</w:t>
+        <w:t xml:space="preserve">We formulated the following hypotheses in the present study: assuming gender differences in preferences for short-term mating, 1) there would be gender differences in short-term mating behaviors among gay men and lesbian women, with gay men being engaged in more such behaviors, and 2) gay men would engage in more short-term mating behaviors as compared to heterosexual men.</w:t>
       </w:r>
     </w:p>
     <w:bookmarkEnd w:id="25"/>
@@ -633,7 +624,7 @@
         <w:pStyle w:val="FirstParagraph"/>
       </w:pPr>
       <w:r>
-        <w:t xml:space="preserve">We developed an agent-based model to represent a simplified environment where men and women can move around, search for mates, and form long-term and/or short-term relationships. Space and time are modeled as discrete variables. Space was represented as discrete locations on a two-dimensional 33*33 lattice. Agents’ movement in the space was not meant to simulate physical movement but a state of encountering potential mates. Staying at one location represented being committed to a long-term relationship.</w:t>
+        <w:t xml:space="preserve">We developed an agent-based model to represent a simplified environment where men and women can move around, search for mates, and form long-term and/or short-term relationships. Space and time were modeled as discrete variables. Space was represented as discrete locations on a two-dimensional 33*33 lattice. Agents’ movement in the space was not meant to simulate physical movement but a state of encountering potential mates. Staying at one location represented being committed to a long-term relationship.</w:t>
       </w:r>
     </w:p>
     <w:p>
@@ -641,7 +632,7 @@
         <w:pStyle w:val="BodyText"/>
       </w:pPr>
       <w:r>
-        <w:t xml:space="preserve">The model measured two outcomes: (1) the number of short-term mating experiences of men and women; (2) the number of short-term mates of men and women. Additionally, we also measured the number of men and women in the mating pool (i.e., those with a non-zero number of short-term mating experiences). The average numbers of short-term mating experiences and short-term mates were calculated by taking the average among the whole population of men/women (</w:t>
+        <w:t xml:space="preserve">The model measured two outcomes: (1) the number of short-term mating experiences of men and women; (2) the number of short-term mates of men and women. Additionally, we also measured the number of men and women in the mating pool (i.e., those with a non-zero number of short-term mating experiences). The average numbers of short-term mating experiences and short-term mates were calculated by taking the average among the whole population of men and women (</w:t>
       </w:r>
       <w:r>
         <w:rPr>
@@ -656,7 +647,7 @@
           <w:iCs/>
           <w:i/>
         </w:rPr>
-        <w:t xml:space="preserve">m</w:t>
+        <w:t xml:space="preserve">men</w:t>
       </w:r>
       <w:r>
         <w:t xml:space="preserve"> </w:t>
@@ -680,13 +671,13 @@
           <w:iCs/>
           <w:i/>
         </w:rPr>
-        <w:t xml:space="preserve">w</w:t>
-      </w:r>
-      <w:r>
-        <w:t xml:space="preserve"> </w:t>
-      </w:r>
-      <w:r>
-        <w:t xml:space="preserve">= 150) and among those who had engaged in short-term mating.</w:t>
+        <w:t xml:space="preserve">women</w:t>
+      </w:r>
+      <w:r>
+        <w:t xml:space="preserve"> </w:t>
+      </w:r>
+      <w:r>
+        <w:t xml:space="preserve">= 150) and among those who had engaged in any short-term mating.</w:t>
       </w:r>
     </w:p>
     <w:p>
@@ -747,7 +738,7 @@
         <w:t xml:space="preserve">(Kenrick et al., 1990; Regan, 1998)</w:t>
       </w:r>
       <w:r>
-        <w:t xml:space="preserve">. When there was no gender difference in mating standards, both men and women had a standard of 5.</w:t>
+        <w:t xml:space="preserve">, that is, they would not mate with a person with a lower mate value. When there was no gender difference in mating standards, both men and women had a standard of 5.</w:t>
       </w:r>
     </w:p>
     <w:bookmarkEnd w:id="28"/>
@@ -824,13 +815,13 @@
         <w:t xml:space="preserve">Procedures</w:t>
       </w:r>
     </w:p>
-    <w:bookmarkStart w:id="30" w:name="heterosexual-procedures."/>
+    <w:bookmarkStart w:id="30" w:name="procedures-for-heterosexual-agents."/>
     <w:p>
       <w:pPr>
         <w:pStyle w:val="Heading4"/>
       </w:pPr>
       <w:r>
-        <w:t xml:space="preserve">Heterosexual procedures.</w:t>
+        <w:t xml:space="preserve">Procedures for heterosexual agents.</w:t>
       </w:r>
     </w:p>
     <w:p>
@@ -838,7 +829,7 @@
         <w:pStyle w:val="FirstParagraph"/>
       </w:pPr>
       <w:r>
-        <w:t xml:space="preserve">At each time step, agents first checked whether they were in a long-term relationship. If they were not in a long-term relationship, they set their heading randomly (if they were within the movement range from the birthplace) or faced the birthplace (if they were out of the movement range from the birthplace) and moved by a random distance. The random distance was less than half of the movement range. If they were in a long-term relationship, they did not move. Then, the agents decided on whether to engage in short-term mating by a chance of the chosen likelihood (either 25% or 40%).</w:t>
+        <w:t xml:space="preserve">At each time step, agents first checked whether they were in a long-term relationship. If they were not in a long-term relationship, they set their heading randomly (if they were within the movement range from the birthplace) or faced the birthplace (if they were out of the movement range from the birthplace) and moved by a random distance. The random distance was less than half of the movement range. If they were in a long-term relationship, they did not move. Then, the agents decided on whether to engage in short-term mating using the predetermined likelihood (either 25% or 40%).</w:t>
       </w:r>
     </w:p>
     <w:p>
@@ -846,7 +837,7 @@
         <w:pStyle w:val="BodyText"/>
       </w:pPr>
       <w:r>
-        <w:t xml:space="preserve">Women checked to see if any men were at the same location. If there were, they randomly chose one of them as their potential short-term mate. If both men and women met each other’s mating standards and both of them decided to engage in short-term mating, they had sex. This would result in increasing both parties’ number of short-term mating experiences by one. They also recorded each other on their lists of past short-term mates if they were not on the lists yet.</w:t>
+        <w:t xml:space="preserve">Women checked to see if any men were at the same location. If there were, they randomly chose one of them as a potential short-term mate. If both men and women met each other’s mating standards and both of them decided to engage in short-term mating, they had sex. This would result in increasing both parties’ number of short-term mating experiences by one. They also recorded each other on their respective lists of past short-term mates if they were not on the lists yet.</w:t>
       </w:r>
     </w:p>
     <w:p>
@@ -854,17 +845,17 @@
         <w:pStyle w:val="BodyText"/>
       </w:pPr>
       <w:r>
-        <w:t xml:space="preserve">Then, women randomly selected one man at the same location as their potential long-term partner. There was a 10% of chance that a pair would form a long-term relationship. After forming a long-term relationship, both men and women changed to coupled status and register each other as the long-term partner.</w:t>
+        <w:t xml:space="preserve">Then, women randomly selected one man at the same location as their potential long-term partner. There was a 10% of chance that a pair would form a long-term relationship. After forming a long-term relationship, both men and women changed to coupled status and registered each other as their long-term partner.</w:t>
       </w:r>
     </w:p>
     <w:bookmarkEnd w:id="30"/>
-    <w:bookmarkStart w:id="31" w:name="gay-men-and-lesbian-women-procedures."/>
+    <w:bookmarkStart w:id="31" w:name="Xe1cc1384c0f050b89de564493c2e5ec567402a8"/>
     <w:p>
       <w:pPr>
         <w:pStyle w:val="Heading4"/>
       </w:pPr>
       <w:r>
-        <w:t xml:space="preserve">Gay men and lesbian women procedures.</w:t>
+        <w:t xml:space="preserve">Procedures for gay men and lesbian women agents.</w:t>
       </w:r>
     </w:p>
     <w:p>
@@ -872,7 +863,7 @@
         <w:pStyle w:val="FirstParagraph"/>
       </w:pPr>
       <w:r>
-        <w:t xml:space="preserve">At each time step, men and women moved and decided on short-term mating as the agents did in the heterosexual procedures. Half of the agents (75 men and 75 women) were also given the initiator status. The initiators checked to see whether there were other agents at the same location. The rest of the procedures were identical to the heterosexual procedures, except that the agents only chose those with the same gender as potential short-term mates or long-term partners.</w:t>
+        <w:t xml:space="preserve">At each time step, men and women moved and decided on short-term mating as the agents did in the heterosexual case. Half of the agents (75 men and 75 women) were also given an initiator status. The initiators checked to see whether there were other agents at the same location. The rest of the procedures were identical to the heterosexual procedures, except that the agents only chose those with the same gender as potential short-term mates or long-term partners.</w:t>
       </w:r>
     </w:p>
     <w:bookmarkEnd w:id="31"/>
@@ -905,13 +896,13 @@
       </w:r>
     </w:p>
     <w:bookmarkEnd w:id="34"/>
-    <w:bookmarkStart w:id="35" w:name="statistical-analysis"/>
+    <w:bookmarkStart w:id="35" w:name="statistical-analyses"/>
     <w:p>
       <w:pPr>
         <w:pStyle w:val="Heading2"/>
       </w:pPr>
       <w:r>
-        <w:t xml:space="preserve">Statistical analysis</w:t>
+        <w:t xml:space="preserve">Statistical analyses</w:t>
       </w:r>
     </w:p>
     <w:p>
@@ -953,7 +944,7 @@
         <w:t xml:space="preserve">t</w:t>
       </w:r>
       <w:r>
-        <w:t xml:space="preserve">-tests were used for all statistical comparisons. The data were assumed to be normally distributed within each condition but was not formally tested.</w:t>
+        <w:t xml:space="preserve">-tests were used for all statistical comparisons. The data were assumed to be normally distributed within each condition.</w:t>
       </w:r>
     </w:p>
     <w:bookmarkEnd w:id="35"/>
@@ -996,7 +987,7 @@
           <w:iCs/>
           <w:i/>
         </w:rPr>
-        <w:t xml:space="preserve">m</w:t>
+        <w:t xml:space="preserve">men</w:t>
       </w:r>
       <w:r>
         <w:t xml:space="preserve"> </w:t>
@@ -1020,7 +1011,7 @@
           <w:iCs/>
           <w:i/>
         </w:rPr>
-        <w:t xml:space="preserve">m</w:t>
+        <w:t xml:space="preserve">men</w:t>
       </w:r>
       <w:r>
         <w:t xml:space="preserve"> </w:t>
@@ -1044,13 +1035,122 @@
           <w:iCs/>
           <w:i/>
         </w:rPr>
+        <w:t xml:space="preserve">women</w:t>
+      </w:r>
+      <w:r>
+        <w:t xml:space="preserve"> </w:t>
+      </w:r>
+      <w:r>
+        <w:t xml:space="preserve">= 1.43,</w:t>
+      </w:r>
+      <w:r>
+        <w:t xml:space="preserve"> </w:t>
+      </w:r>
+      <w:r>
+        <w:rPr>
+          <w:iCs/>
+          <w:i/>
+        </w:rPr>
+        <w:t xml:space="preserve">SD</w:t>
+      </w:r>
+      <w:r>
+        <w:rPr>
+          <w:vertAlign w:val="subscript"/>
+          <w:iCs/>
+          <w:i/>
+        </w:rPr>
+        <w:t xml:space="preserve">women</w:t>
+      </w:r>
+      <w:r>
+        <w:t xml:space="preserve"> </w:t>
+      </w:r>
+      <w:r>
+        <w:t xml:space="preserve">= 0.24), Cohen’s</w:t>
+      </w:r>
+      <w:r>
+        <w:t xml:space="preserve"> </w:t>
+      </w:r>
+      <w:r>
+        <w:rPr>
+          <w:iCs/>
+          <w:i/>
+        </w:rPr>
+        <w:t xml:space="preserve">d</w:t>
+      </w:r>
+      <w:r>
+        <w:t xml:space="preserve"> </w:t>
+      </w:r>
+      <w:r>
+        <w:t xml:space="preserve">= 0. Nor was there a difference in the average number of short-term mates (</w:t>
+      </w:r>
+      <w:r>
+        <w:rPr>
+          <w:iCs/>
+          <w:i/>
+        </w:rPr>
+        <w:t xml:space="preserve">M</w:t>
+      </w:r>
+      <w:r>
+        <w:rPr>
+          <w:vertAlign w:val="subscript"/>
+          <w:iCs/>
+          <w:i/>
+        </w:rPr>
+        <w:t xml:space="preserve">men</w:t>
+      </w:r>
+      <w:r>
+        <w:t xml:space="preserve"> </w:t>
+      </w:r>
+      <w:r>
+        <w:t xml:space="preserve">= 0.80,</w:t>
+      </w:r>
+      <w:r>
+        <w:t xml:space="preserve"> </w:t>
+      </w:r>
+      <w:r>
+        <w:rPr>
+          <w:iCs/>
+          <w:i/>
+        </w:rPr>
+        <w:t xml:space="preserve">SD</w:t>
+      </w:r>
+      <w:r>
+        <w:rPr>
+          <w:vertAlign w:val="subscript"/>
+          <w:iCs/>
+          <w:i/>
+        </w:rPr>
+        <w:t xml:space="preserve">men</w:t>
+      </w:r>
+      <w:r>
+        <w:t xml:space="preserve"> </w:t>
+      </w:r>
+      <w:r>
+        <w:t xml:space="preserve">= 0.11;</w:t>
+      </w:r>
+      <w:r>
+        <w:t xml:space="preserve"> </w:t>
+      </w:r>
+      <w:r>
+        <w:rPr>
+          <w:iCs/>
+          <w:i/>
+        </w:rPr>
+        <w:t xml:space="preserve">M</w:t>
+      </w:r>
+      <w:r>
+        <w:rPr>
+          <w:vertAlign w:val="subscript"/>
+          <w:iCs/>
+          <w:i/>
+        </w:rPr>
         <w:t xml:space="preserve">w</w:t>
       </w:r>
       <w:r>
         <w:t xml:space="preserve"> </w:t>
       </w:r>
       <w:r>
-        <w:t xml:space="preserve">= 1.43,</w:t>
+        <w:t xml:space="preserve">= 0.80,</w:t>
       </w:r>
       <w:r>
         <w:t xml:space="preserve"> </w:t>
@@ -1068,13 +1168,13 @@
           <w:iCs/>
           <w:i/>
         </w:rPr>
-        <w:t xml:space="preserve">w</w:t>
-      </w:r>
-      <w:r>
-        <w:t xml:space="preserve"> </w:t>
-      </w:r>
-      <w:r>
-        <w:t xml:space="preserve">= 0.24), Cohen’s</w:t>
+        <w:t xml:space="preserve">women</w:t>
+      </w:r>
+      <w:r>
+        <w:t xml:space="preserve"> </w:t>
+      </w:r>
+      <w:r>
+        <w:t xml:space="preserve">= 0.11), Cohen’s</w:t>
       </w:r>
       <w:r>
         <w:t xml:space="preserve"> </w:t>
@@ -1090,7 +1190,15 @@
         <w:t xml:space="preserve"> </w:t>
       </w:r>
       <w:r>
-        <w:t xml:space="preserve">= 0. Nor was there a difference in the average number of short-term mates (</w:t>
+        <w:t xml:space="preserve">= 0 (Figure 1).</w:t>
+      </w:r>
+    </w:p>
+    <w:p>
+      <w:pPr>
+        <w:pStyle w:val="BodyText"/>
+      </w:pPr>
+      <w:r>
+        <w:t xml:space="preserve">The results from Experiment 2 showed that when there were gender differences in preferences for short-term mating, there were gender differences in short-term mating behaviors between gay men and lesbian women (Figure 1). The average number of short-term mating experiences was higher among gay men (</w:t>
       </w:r>
       <w:r>
         <w:rPr>
@@ -1100,18 +1208,235 @@
         <w:t xml:space="preserve">M</w:t>
       </w:r>
       <w:r>
+        <w:t xml:space="preserve"> </w:t>
+      </w:r>
+      <w:r>
+        <w:t xml:space="preserve">= 2.63,</w:t>
+      </w:r>
+      <w:r>
+        <w:t xml:space="preserve"> </w:t>
+      </w:r>
+      <w:r>
+        <w:rPr>
+          <w:iCs/>
+          <w:i/>
+        </w:rPr>
+        <w:t xml:space="preserve">SD</w:t>
+      </w:r>
+      <w:r>
+        <w:t xml:space="preserve"> </w:t>
+      </w:r>
+      <w:r>
+        <w:t xml:space="preserve">= 0.37) than among lesbian women (</w:t>
+      </w:r>
+      <w:r>
+        <w:rPr>
+          <w:iCs/>
+          <w:i/>
+        </w:rPr>
+        <w:t xml:space="preserve">M</w:t>
+      </w:r>
+      <w:r>
+        <w:t xml:space="preserve"> </w:t>
+      </w:r>
+      <w:r>
+        <w:t xml:space="preserve">= 0.32,</w:t>
+      </w:r>
+      <w:r>
+        <w:t xml:space="preserve"> </w:t>
+      </w:r>
+      <w:r>
+        <w:rPr>
+          <w:iCs/>
+          <w:i/>
+        </w:rPr>
+        <w:t xml:space="preserve">SD</w:t>
+      </w:r>
+      <w:r>
+        <w:t xml:space="preserve"> </w:t>
+      </w:r>
+      <w:r>
+        <w:t xml:space="preserve">= 0.10),</w:t>
+      </w:r>
+      <w:r>
+        <w:t xml:space="preserve"> </w:t>
+      </w:r>
+      <w:r>
+        <w:rPr>
+          <w:iCs/>
+          <w:i/>
+        </w:rPr>
+        <w:t xml:space="preserve">t</w:t>
+      </w:r>
+      <w:r>
+        <w:t xml:space="preserve">(4,998) = -301.78,</w:t>
+      </w:r>
+      <w:r>
+        <w:t xml:space="preserve"> </w:t>
+      </w:r>
+      <w:r>
+        <w:rPr>
+          <w:iCs/>
+          <w:i/>
+        </w:rPr>
+        <w:t xml:space="preserve">p</w:t>
+      </w:r>
+      <w:r>
+        <w:t xml:space="preserve"> </w:t>
+      </w:r>
+      <w:r>
+        <w:t xml:space="preserve">&lt; .001, Cohen’s</w:t>
+      </w:r>
+      <w:r>
+        <w:t xml:space="preserve"> </w:t>
+      </w:r>
+      <w:r>
+        <w:rPr>
+          <w:iCs/>
+          <w:i/>
+        </w:rPr>
+        <w:t xml:space="preserve">d</w:t>
+      </w:r>
+      <w:r>
+        <w:t xml:space="preserve"> </w:t>
+      </w:r>
+      <w:r>
+        <w:t xml:space="preserve">= 8.54. Similarly, the average number of short-term mates was higher among gay men (</w:t>
+      </w:r>
+      <w:r>
+        <w:rPr>
+          <w:iCs/>
+          <w:i/>
+        </w:rPr>
+        <w:t xml:space="preserve">M</w:t>
+      </w:r>
+      <w:r>
+        <w:t xml:space="preserve"> </w:t>
+      </w:r>
+      <w:r>
+        <w:t xml:space="preserve">= 1.72,</w:t>
+      </w:r>
+      <w:r>
+        <w:t xml:space="preserve"> </w:t>
+      </w:r>
+      <w:r>
+        <w:rPr>
+          <w:iCs/>
+          <w:i/>
+        </w:rPr>
+        <w:t xml:space="preserve">SD</w:t>
+      </w:r>
+      <w:r>
+        <w:t xml:space="preserve"> </w:t>
+      </w:r>
+      <w:r>
+        <w:t xml:space="preserve">= 0.19) than among lesbian women (</w:t>
+      </w:r>
+      <w:r>
+        <w:rPr>
+          <w:iCs/>
+          <w:i/>
+        </w:rPr>
+        <w:t xml:space="preserve">M</w:t>
+      </w:r>
+      <w:r>
+        <w:t xml:space="preserve"> </w:t>
+      </w:r>
+      <w:r>
+        <w:t xml:space="preserve">= 0.25,</w:t>
+      </w:r>
+      <w:r>
+        <w:t xml:space="preserve"> </w:t>
+      </w:r>
+      <w:r>
+        <w:rPr>
+          <w:iCs/>
+          <w:i/>
+        </w:rPr>
+        <w:t xml:space="preserve">SD</w:t>
+      </w:r>
+      <w:r>
+        <w:t xml:space="preserve"> </w:t>
+      </w:r>
+      <w:r>
+        <w:t xml:space="preserve">= 0.07),</w:t>
+      </w:r>
+      <w:r>
+        <w:t xml:space="preserve"> </w:t>
+      </w:r>
+      <w:r>
+        <w:rPr>
+          <w:iCs/>
+          <w:i/>
+        </w:rPr>
+        <w:t xml:space="preserve">t</w:t>
+      </w:r>
+      <w:r>
+        <w:t xml:space="preserve">(4,998) = -357.69,</w:t>
+      </w:r>
+      <w:r>
+        <w:t xml:space="preserve"> </w:t>
+      </w:r>
+      <w:r>
+        <w:rPr>
+          <w:iCs/>
+          <w:i/>
+        </w:rPr>
+        <w:t xml:space="preserve">p</w:t>
+      </w:r>
+      <w:r>
+        <w:t xml:space="preserve"> </w:t>
+      </w:r>
+      <w:r>
+        <w:t xml:space="preserve">&lt; .001, Cohen’s</w:t>
+      </w:r>
+      <w:r>
+        <w:t xml:space="preserve"> </w:t>
+      </w:r>
+      <w:r>
+        <w:rPr>
+          <w:iCs/>
+          <w:i/>
+        </w:rPr>
+        <w:t xml:space="preserve">d</w:t>
+      </w:r>
+      <w:r>
+        <w:t xml:space="preserve"> </w:t>
+      </w:r>
+      <w:r>
+        <w:t xml:space="preserve">= 10.12.</w:t>
+      </w:r>
+    </w:p>
+    <w:p>
+      <w:pPr>
+        <w:pStyle w:val="BodyText"/>
+      </w:pPr>
+      <w:r>
+        <w:t xml:space="preserve">In Experiment 1, however, when the means of the outcome variables were calculated only among men and women in the mating pool (the number of individuals in the mating pool:</w:t>
+      </w:r>
+      <w:r>
+        <w:t xml:space="preserve"> </w:t>
+      </w:r>
+      <w:r>
+        <w:rPr>
+          <w:iCs/>
+          <w:i/>
+        </w:rPr>
+        <w:t xml:space="preserve">M</w:t>
+      </w:r>
+      <w:r>
         <w:rPr>
           <w:vertAlign w:val="subscript"/>
           <w:iCs/>
           <w:i/>
         </w:rPr>
-        <w:t xml:space="preserve">m</w:t>
-      </w:r>
-      <w:r>
-        <w:t xml:space="preserve"> </w:t>
-      </w:r>
-      <w:r>
-        <w:t xml:space="preserve">= 0.80,</w:t>
+        <w:t xml:space="preserve">men</w:t>
+      </w:r>
+      <w:r>
+        <w:t xml:space="preserve"> </w:t>
+      </w:r>
+      <w:r>
+        <w:t xml:space="preserve">= 56.85,</w:t>
       </w:r>
       <w:r>
         <w:t xml:space="preserve"> </w:t>
@@ -1129,13 +1454,13 @@
           <w:iCs/>
           <w:i/>
         </w:rPr>
-        <w:t xml:space="preserve">m</w:t>
-      </w:r>
-      <w:r>
-        <w:t xml:space="preserve"> </w:t>
-      </w:r>
-      <w:r>
-        <w:t xml:space="preserve">= 0.11;</w:t>
+        <w:t xml:space="preserve">men</w:t>
+      </w:r>
+      <w:r>
+        <w:t xml:space="preserve"> </w:t>
+      </w:r>
+      <w:r>
+        <w:t xml:space="preserve">= 5.99;</w:t>
       </w:r>
       <w:r>
         <w:t xml:space="preserve"> </w:t>
@@ -1153,13 +1478,13 @@
           <w:iCs/>
           <w:i/>
         </w:rPr>
-        <w:t xml:space="preserve">w</w:t>
-      </w:r>
-      <w:r>
-        <w:t xml:space="preserve"> </w:t>
-      </w:r>
-      <w:r>
-        <w:t xml:space="preserve">= 0.80,</w:t>
+        <w:t xml:space="preserve">women</w:t>
+      </w:r>
+      <w:r>
+        <w:t xml:space="preserve"> </w:t>
+      </w:r>
+      <w:r>
+        <w:t xml:space="preserve">= 77.04,</w:t>
       </w:r>
       <w:r>
         <w:t xml:space="preserve"> </w:t>
@@ -1177,341 +1502,7 @@
           <w:iCs/>
           <w:i/>
         </w:rPr>
-        <w:t xml:space="preserve">w</w:t>
-      </w:r>
-      <w:r>
-        <w:t xml:space="preserve"> </w:t>
-      </w:r>
-      <w:r>
-        <w:t xml:space="preserve">= 0.11), Cohen’s</w:t>
-      </w:r>
-      <w:r>
-        <w:t xml:space="preserve"> </w:t>
-      </w:r>
-      <w:r>
-        <w:rPr>
-          <w:iCs/>
-          <w:i/>
-        </w:rPr>
-        <w:t xml:space="preserve">d</w:t>
-      </w:r>
-      <w:r>
-        <w:t xml:space="preserve"> </w:t>
-      </w:r>
-      <w:r>
-        <w:t xml:space="preserve">= 0 (Figure 1).</w:t>
-      </w:r>
-    </w:p>
-    <w:p>
-      <w:pPr>
-        <w:pStyle w:val="BodyText"/>
-      </w:pPr>
-      <w:r>
-        <w:t xml:space="preserve">The results from Experiment 2 showed that when there were gender differences in preferences for short-term mating, there were gender differences in short-term mating behaviors between gay men and lesbian women (Figure 1). The average number of short-term mating experiences was higher among gay men (</w:t>
-      </w:r>
-      <w:r>
-        <w:rPr>
-          <w:iCs/>
-          <w:i/>
-        </w:rPr>
-        <w:t xml:space="preserve">M</w:t>
-      </w:r>
-      <w:r>
-        <w:t xml:space="preserve"> </w:t>
-      </w:r>
-      <w:r>
-        <w:t xml:space="preserve">= 2.63,</w:t>
-      </w:r>
-      <w:r>
-        <w:t xml:space="preserve"> </w:t>
-      </w:r>
-      <w:r>
-        <w:rPr>
-          <w:iCs/>
-          <w:i/>
-        </w:rPr>
-        <w:t xml:space="preserve">SD</w:t>
-      </w:r>
-      <w:r>
-        <w:t xml:space="preserve"> </w:t>
-      </w:r>
-      <w:r>
-        <w:t xml:space="preserve">= 0.37) than among lesbian women (</w:t>
-      </w:r>
-      <w:r>
-        <w:rPr>
-          <w:iCs/>
-          <w:i/>
-        </w:rPr>
-        <w:t xml:space="preserve">M</w:t>
-      </w:r>
-      <w:r>
-        <w:t xml:space="preserve"> </w:t>
-      </w:r>
-      <w:r>
-        <w:t xml:space="preserve">= 0.32,</w:t>
-      </w:r>
-      <w:r>
-        <w:t xml:space="preserve"> </w:t>
-      </w:r>
-      <w:r>
-        <w:rPr>
-          <w:iCs/>
-          <w:i/>
-        </w:rPr>
-        <w:t xml:space="preserve">SD</w:t>
-      </w:r>
-      <w:r>
-        <w:t xml:space="preserve"> </w:t>
-      </w:r>
-      <w:r>
-        <w:t xml:space="preserve">= 0.10),</w:t>
-      </w:r>
-      <w:r>
-        <w:t xml:space="preserve"> </w:t>
-      </w:r>
-      <w:r>
-        <w:rPr>
-          <w:iCs/>
-          <w:i/>
-        </w:rPr>
-        <w:t xml:space="preserve">t</w:t>
-      </w:r>
-      <w:r>
-        <w:t xml:space="preserve">(4,998) = -301.78,</w:t>
-      </w:r>
-      <w:r>
-        <w:t xml:space="preserve"> </w:t>
-      </w:r>
-      <w:r>
-        <w:rPr>
-          <w:iCs/>
-          <w:i/>
-        </w:rPr>
-        <w:t xml:space="preserve">p</w:t>
-      </w:r>
-      <w:r>
-        <w:t xml:space="preserve"> </w:t>
-      </w:r>
-      <w:r>
-        <w:t xml:space="preserve">&lt; .001, Cohen’s</w:t>
-      </w:r>
-      <w:r>
-        <w:t xml:space="preserve"> </w:t>
-      </w:r>
-      <w:r>
-        <w:rPr>
-          <w:iCs/>
-          <w:i/>
-        </w:rPr>
-        <w:t xml:space="preserve">d</w:t>
-      </w:r>
-      <w:r>
-        <w:t xml:space="preserve"> </w:t>
-      </w:r>
-      <w:r>
-        <w:t xml:space="preserve">= 8.54. Similarly, the average number of short-term mates was higher among gay men (</w:t>
-      </w:r>
-      <w:r>
-        <w:rPr>
-          <w:iCs/>
-          <w:i/>
-        </w:rPr>
-        <w:t xml:space="preserve">M</w:t>
-      </w:r>
-      <w:r>
-        <w:t xml:space="preserve"> </w:t>
-      </w:r>
-      <w:r>
-        <w:t xml:space="preserve">= 1.72,</w:t>
-      </w:r>
-      <w:r>
-        <w:t xml:space="preserve"> </w:t>
-      </w:r>
-      <w:r>
-        <w:rPr>
-          <w:iCs/>
-          <w:i/>
-        </w:rPr>
-        <w:t xml:space="preserve">SD</w:t>
-      </w:r>
-      <w:r>
-        <w:t xml:space="preserve"> </w:t>
-      </w:r>
-      <w:r>
-        <w:t xml:space="preserve">= 0.19) than among lesbian women (</w:t>
-      </w:r>
-      <w:r>
-        <w:rPr>
-          <w:iCs/>
-          <w:i/>
-        </w:rPr>
-        <w:t xml:space="preserve">M</w:t>
-      </w:r>
-      <w:r>
-        <w:t xml:space="preserve"> </w:t>
-      </w:r>
-      <w:r>
-        <w:t xml:space="preserve">= 0.25,</w:t>
-      </w:r>
-      <w:r>
-        <w:t xml:space="preserve"> </w:t>
-      </w:r>
-      <w:r>
-        <w:rPr>
-          <w:iCs/>
-          <w:i/>
-        </w:rPr>
-        <w:t xml:space="preserve">SD</w:t>
-      </w:r>
-      <w:r>
-        <w:t xml:space="preserve"> </w:t>
-      </w:r>
-      <w:r>
-        <w:t xml:space="preserve">= 0.07),</w:t>
-      </w:r>
-      <w:r>
-        <w:t xml:space="preserve"> </w:t>
-      </w:r>
-      <w:r>
-        <w:rPr>
-          <w:iCs/>
-          <w:i/>
-        </w:rPr>
-        <w:t xml:space="preserve">t</w:t>
-      </w:r>
-      <w:r>
-        <w:t xml:space="preserve">(4,998) = -357.69,</w:t>
-      </w:r>
-      <w:r>
-        <w:t xml:space="preserve"> </w:t>
-      </w:r>
-      <w:r>
-        <w:rPr>
-          <w:iCs/>
-          <w:i/>
-        </w:rPr>
-        <w:t xml:space="preserve">p</w:t>
-      </w:r>
-      <w:r>
-        <w:t xml:space="preserve"> </w:t>
-      </w:r>
-      <w:r>
-        <w:t xml:space="preserve">&lt; .001, Cohen’s</w:t>
-      </w:r>
-      <w:r>
-        <w:t xml:space="preserve"> </w:t>
-      </w:r>
-      <w:r>
-        <w:rPr>
-          <w:iCs/>
-          <w:i/>
-        </w:rPr>
-        <w:t xml:space="preserve">d</w:t>
-      </w:r>
-      <w:r>
-        <w:t xml:space="preserve"> </w:t>
-      </w:r>
-      <w:r>
-        <w:t xml:space="preserve">= 10.12.</w:t>
-      </w:r>
-    </w:p>
-    <w:p>
-      <w:pPr>
-        <w:pStyle w:val="BodyText"/>
-      </w:pPr>
-      <w:r>
-        <w:t xml:space="preserve">In Experiment 1, however, when the means of the outcome variables were calculated among men and women in the mating pool (the number of individuals in the mating pool:</w:t>
-      </w:r>
-      <w:r>
-        <w:t xml:space="preserve"> </w:t>
-      </w:r>
-      <w:r>
-        <w:rPr>
-          <w:iCs/>
-          <w:i/>
-        </w:rPr>
-        <w:t xml:space="preserve">M</w:t>
-      </w:r>
-      <w:r>
-        <w:rPr>
-          <w:vertAlign w:val="subscript"/>
-          <w:iCs/>
-          <w:i/>
-        </w:rPr>
-        <w:t xml:space="preserve">m</w:t>
-      </w:r>
-      <w:r>
-        <w:t xml:space="preserve"> </w:t>
-      </w:r>
-      <w:r>
-        <w:t xml:space="preserve">= 56.85,</w:t>
-      </w:r>
-      <w:r>
-        <w:t xml:space="preserve"> </w:t>
-      </w:r>
-      <w:r>
-        <w:rPr>
-          <w:iCs/>
-          <w:i/>
-        </w:rPr>
-        <w:t xml:space="preserve">SD</w:t>
-      </w:r>
-      <w:r>
-        <w:rPr>
-          <w:vertAlign w:val="subscript"/>
-          <w:iCs/>
-          <w:i/>
-        </w:rPr>
-        <w:t xml:space="preserve">m</w:t>
-      </w:r>
-      <w:r>
-        <w:t xml:space="preserve"> </w:t>
-      </w:r>
-      <w:r>
-        <w:t xml:space="preserve">= 5.99;</w:t>
-      </w:r>
-      <w:r>
-        <w:t xml:space="preserve"> </w:t>
-      </w:r>
-      <w:r>
-        <w:rPr>
-          <w:iCs/>
-          <w:i/>
-        </w:rPr>
-        <w:t xml:space="preserve">M</w:t>
-      </w:r>
-      <w:r>
-        <w:rPr>
-          <w:vertAlign w:val="subscript"/>
-          <w:iCs/>
-          <w:i/>
-        </w:rPr>
-        <w:t xml:space="preserve">w</w:t>
-      </w:r>
-      <w:r>
-        <w:t xml:space="preserve"> </w:t>
-      </w:r>
-      <w:r>
-        <w:t xml:space="preserve">= 77.04,</w:t>
-      </w:r>
-      <w:r>
-        <w:t xml:space="preserve"> </w:t>
-      </w:r>
-      <w:r>
-        <w:rPr>
-          <w:iCs/>
-          <w:i/>
-        </w:rPr>
-        <w:t xml:space="preserve">SD</w:t>
-      </w:r>
-      <w:r>
-        <w:rPr>
-          <w:vertAlign w:val="subscript"/>
-          <w:iCs/>
-          <w:i/>
-        </w:rPr>
-        <w:t xml:space="preserve">w</w:t>
+        <w:t xml:space="preserve">women</w:t>
       </w:r>
       <w:r>
         <w:t xml:space="preserve"> </w:t>
@@ -1741,7 +1732,7 @@
         <w:pStyle w:val="FirstParagraph"/>
       </w:pPr>
       <w:r>
-        <w:t xml:space="preserve">The results comparing across the two experiments revealed that gay men engaged in short-term mating behaviors more than heterosexual men did (Figure 2). The average number of short-term mating experiences was higher among gay men (</w:t>
+        <w:t xml:space="preserve">Gay men engaged in short-term mating behaviors more than heterosexual men did (Figure 2). The average number of short-term mating experiences was higher among gay men (</w:t>
       </w:r>
       <w:r>
         <w:rPr>
@@ -1965,7 +1956,7 @@
         <w:pStyle w:val="FirstParagraph"/>
       </w:pPr>
       <w:r>
-        <w:t xml:space="preserve">In an exploratory manner, we also compared across conditions to see which of the two dimensions of mating preferences contributed to gender differences in short-term mating behaviors.</w:t>
+        <w:t xml:space="preserve">We also ran analyses across conditions to see which of the two dimensions of mating preferences contributed to gender differences in short-term mating behaviors.</w:t>
       </w:r>
     </w:p>
     <w:p>
@@ -1973,7 +1964,7 @@
         <w:pStyle w:val="BodyText"/>
       </w:pPr>
       <w:r>
-        <w:t xml:space="preserve">Among heterosexual individuals, gender differences in short-term mating behaviors, as calculated among individuals in the mating pool, emerged when men and women had different standards for short-term mates. Heterosexual men (vs. heterosexual women) in the mating pool had a higher average number of short-term mating experiences and short-term mates as long as they had lower mating standards, even when no gender difference existed in short-term mating likelihood (experiences:</w:t>
+        <w:t xml:space="preserve">Among heterosexual individuals, gender differences in short-term mating behaviors, when calculated among individuals in the mating pool, emerged when men and women had different standards for short-term mates. Heterosexual men (vs. heterosexual women) in the mating pool had a higher average number of short-term mating experiences and short-term mates as long as they had lower mating standards, even when no gender difference existed in short-term mating likelihood (experiences:</w:t>
       </w:r>
       <w:r>
         <w:t xml:space="preserve"> </w:t>
@@ -1991,7 +1982,7 @@
           <w:iCs/>
           <w:i/>
         </w:rPr>
-        <w:t xml:space="preserve">m</w:t>
+        <w:t xml:space="preserve">men</w:t>
       </w:r>
       <w:r>
         <w:t xml:space="preserve"> </w:t>
@@ -2015,7 +2006,7 @@
           <w:iCs/>
           <w:i/>
         </w:rPr>
-        <w:t xml:space="preserve">m</w:t>
+        <w:t xml:space="preserve">men</w:t>
       </w:r>
       <w:r>
         <w:t xml:space="preserve"> </w:t>
@@ -2039,7 +2030,7 @@
           <w:iCs/>
           <w:i/>
         </w:rPr>
-        <w:t xml:space="preserve">w</w:t>
+        <w:t xml:space="preserve">women</w:t>
       </w:r>
       <w:r>
         <w:t xml:space="preserve"> </w:t>
@@ -2063,7 +2054,7 @@
           <w:iCs/>
           <w:i/>
         </w:rPr>
-        <w:t xml:space="preserve">w</w:t>
+        <w:t xml:space="preserve">women</w:t>
       </w:r>
       <w:r>
         <w:t xml:space="preserve"> </w:t>
@@ -2103,7 +2094,7 @@
           <w:iCs/>
           <w:i/>
         </w:rPr>
-        <w:t xml:space="preserve">m</w:t>
+        <w:t xml:space="preserve">men</w:t>
       </w:r>
       <w:r>
         <w:t xml:space="preserve"> </w:t>
@@ -2127,7 +2118,7 @@
           <w:iCs/>
           <w:i/>
         </w:rPr>
-        <w:t xml:space="preserve">m</w:t>
+        <w:t xml:space="preserve">men</w:t>
       </w:r>
       <w:r>
         <w:t xml:space="preserve"> </w:t>
@@ -2151,7 +2142,7 @@
           <w:iCs/>
           <w:i/>
         </w:rPr>
-        <w:t xml:space="preserve">w</w:t>
+        <w:t xml:space="preserve">women</w:t>
       </w:r>
       <w:r>
         <w:t xml:space="preserve"> </w:t>
@@ -2175,7 +2166,7 @@
           <w:iCs/>
           <w:i/>
         </w:rPr>
-        <w:t xml:space="preserve">w</w:t>
+        <w:t xml:space="preserve">women</w:t>
       </w:r>
       <w:r>
         <w:t xml:space="preserve"> </w:t>
@@ -2205,7 +2196,7 @@
         <w:pStyle w:val="BodyText"/>
       </w:pPr>
       <w:r>
-        <w:t xml:space="preserve">Among gay men and lesbian women, gender differences in short-term mating behaviors emerged either when they had different short-term mating likelihood or when their mating standards were different. Gay men (vs. lesbian women) had a higher average number of short-term mating experiences and short-term mates when they had a higher short-term mating likelihood (experiences:</w:t>
+        <w:t xml:space="preserve">Among gay men and lesbian women, gender differences in short-term mating behaviors emerged both when they had different short-term mating likelihood and when their mating standards were different. Gay men (vs. lesbian women) had a higher average number of short-term mating experiences and short-term mates when they had a higher short-term mating likelihood (experiences:</w:t>
       </w:r>
       <w:r>
         <w:t xml:space="preserve"> </w:t>
@@ -2223,7 +2214,7 @@
           <w:iCs/>
           <w:i/>
         </w:rPr>
-        <w:t xml:space="preserve">m</w:t>
+        <w:t xml:space="preserve">men</w:t>
       </w:r>
       <w:r>
         <w:t xml:space="preserve"> </w:t>
@@ -2247,7 +2238,7 @@
           <w:iCs/>
           <w:i/>
         </w:rPr>
-        <w:t xml:space="preserve">m</w:t>
+        <w:t xml:space="preserve">men</w:t>
       </w:r>
       <w:r>
         <w:t xml:space="preserve"> </w:t>
@@ -2271,7 +2262,7 @@
           <w:iCs/>
           <w:i/>
         </w:rPr>
-        <w:t xml:space="preserve">w</w:t>
+        <w:t xml:space="preserve">women</w:t>
       </w:r>
       <w:r>
         <w:t xml:space="preserve"> </w:t>
@@ -2295,7 +2286,7 @@
           <w:iCs/>
           <w:i/>
         </w:rPr>
-        <w:t xml:space="preserve">w</w:t>
+        <w:t xml:space="preserve">women</w:t>
       </w:r>
       <w:r>
         <w:t xml:space="preserve"> </w:t>
@@ -2335,7 +2326,7 @@
           <w:iCs/>
           <w:i/>
         </w:rPr>
-        <w:t xml:space="preserve">m</w:t>
+        <w:t xml:space="preserve">men</w:t>
       </w:r>
       <w:r>
         <w:t xml:space="preserve"> </w:t>
@@ -2359,7 +2350,7 @@
           <w:iCs/>
           <w:i/>
         </w:rPr>
-        <w:t xml:space="preserve">m</w:t>
+        <w:t xml:space="preserve">men</w:t>
       </w:r>
       <w:r>
         <w:t xml:space="preserve"> </w:t>
@@ -2383,7 +2374,7 @@
           <w:iCs/>
           <w:i/>
         </w:rPr>
-        <w:t xml:space="preserve">w</w:t>
+        <w:t xml:space="preserve">women</w:t>
       </w:r>
       <w:r>
         <w:t xml:space="preserve"> </w:t>
@@ -2407,7 +2398,7 @@
           <w:iCs/>
           <w:i/>
         </w:rPr>
-        <w:t xml:space="preserve">w</w:t>
+        <w:t xml:space="preserve">women</w:t>
       </w:r>
       <w:r>
         <w:t xml:space="preserve"> </w:t>
@@ -2447,7 +2438,7 @@
           <w:iCs/>
           <w:i/>
         </w:rPr>
-        <w:t xml:space="preserve">m</w:t>
+        <w:t xml:space="preserve">men</w:t>
       </w:r>
       <w:r>
         <w:t xml:space="preserve"> </w:t>
@@ -2471,7 +2462,7 @@
           <w:iCs/>
           <w:i/>
         </w:rPr>
-        <w:t xml:space="preserve">m</w:t>
+        <w:t xml:space="preserve">men</w:t>
       </w:r>
       <w:r>
         <w:t xml:space="preserve"> </w:t>
@@ -2495,7 +2486,7 @@
           <w:iCs/>
           <w:i/>
         </w:rPr>
-        <w:t xml:space="preserve">w</w:t>
+        <w:t xml:space="preserve">women</w:t>
       </w:r>
       <w:r>
         <w:t xml:space="preserve"> </w:t>
@@ -2519,7 +2510,7 @@
           <w:iCs/>
           <w:i/>
         </w:rPr>
-        <w:t xml:space="preserve">w</w:t>
+        <w:t xml:space="preserve">women</w:t>
       </w:r>
       <w:r>
         <w:t xml:space="preserve"> </w:t>
@@ -2559,7 +2550,7 @@
           <w:iCs/>
           <w:i/>
         </w:rPr>
-        <w:t xml:space="preserve">m</w:t>
+        <w:t xml:space="preserve">men</w:t>
       </w:r>
       <w:r>
         <w:t xml:space="preserve"> </w:t>
@@ -2583,7 +2574,7 @@
           <w:iCs/>
           <w:i/>
         </w:rPr>
-        <w:t xml:space="preserve">m</w:t>
+        <w:t xml:space="preserve">men</w:t>
       </w:r>
       <w:r>
         <w:t xml:space="preserve"> </w:t>
@@ -2607,7 +2598,7 @@
           <w:iCs/>
           <w:i/>
         </w:rPr>
-        <w:t xml:space="preserve">w</w:t>
+        <w:t xml:space="preserve">women</w:t>
       </w:r>
       <w:r>
         <w:t xml:space="preserve"> </w:t>
@@ -2631,7 +2622,7 @@
           <w:iCs/>
           <w:i/>
         </w:rPr>
-        <w:t xml:space="preserve">w</w:t>
+        <w:t xml:space="preserve">women</w:t>
       </w:r>
       <w:r>
         <w:t xml:space="preserve"> </w:t>
@@ -2672,7 +2663,7 @@
         <w:pStyle w:val="FirstParagraph"/>
       </w:pPr>
       <w:r>
-        <w:t xml:space="preserve">The present study aimed at using agent-based modeling to investigate whether men and women’s different preferences for short-term mating resulted in any gender differences in short-term mating behaviors, specifically, in the number of short-term mating experiences and short-term mates, and if they did, under what circumstances. We raised two hypotheses: 1) gay men would engage in more short-term mating behaviors as compared to lesbian women, and 2) gay men would engage in more short-term mating behaviors as compared to heterosexual men. The results from 1,000 time steps in a model simulating men and women’s mating behaviors supported our hypotheses. First of all, as compared to lesbian women, gay men had higher average numbers of short-term mating experiences and short-term mates. Secondly, gay men also had higher average numbers of short-term mating experiences and short-term mates as compared to heterosexual men. In contrast, we found no gender differences in short-term mating behaviors between heterosexual men and women, although heterosexual men in the mating pool did have higher average numbers of short-term mating experiences and short-term mates.</w:t>
+        <w:t xml:space="preserve">The present study used agent-based modeling to investigate whether men and women’s differential preferences for short-term mating would result in gender differences in short-term mating behaviors, and if so, then under what conditions they would result in differences in the number of short-term mating experiences and short-term mates. We formulated two hypotheses: 1) gay men would engage in more short-term mating behaviors as compared to lesbian women, and 2) gay men would engage in more short-term mating behaviors as compared to heterosexual men. The results from 1,000 time steps in a model simulating men and women’s mating behaviors provided strong evidence in favor of our hypotheses. First of all, as compared to lesbian women, gay men had higher average numbers of short-term mating experiences and short-term mates. Secondly, gay men also had higher average numbers of short-term mating experiences and short-term mates as compared to heterosexual men. In contrast, we found no gender differences in short-term mating behaviors between heterosexual men and women, although heterosexual men in the mating pool had higher average numbers of short-term mating experiences and short-term mates.</w:t>
       </w:r>
     </w:p>
     <w:p>
@@ -2680,7 +2671,7 @@
         <w:pStyle w:val="BodyText"/>
       </w:pPr>
       <w:r>
-        <w:t xml:space="preserve">As we expected, heterosexual men and women did not differ in short-term mating behaviors despite their differential preferences for short-term mating. This was because heterosexual men and women had an equal total number of short-term mating experiences , so as the total number of short-term mates. Since the sex ratio was 1:1 in our model, the average number of short-term mating experiences and short-term mates must be equal between men and women as well. However, we did find that among individuals in the mating pool, men engaged in more short-term mating behaviors as compared to women. This was because there were more women than men in the mating pool, resulting in lower averages among heterosexual women despite the equal numbers of experiences and mates in total.</w:t>
+        <w:t xml:space="preserve">As expected, heterosexual men and women did not differ in short-term mating behaviors despite their differential preferences for short-term mating. This was because heterosexual men and women had an equal total number of both short-term mating experiences and short-term mates. This is not surprising since the sex ratio was 1:1 in our model. It therefore follows that the average number of short-term mating experiences and short-term mates must be equal between men and women as well. However, we did find that when we only looked at individuals in the mating pool (from which more men than women were excluded), men engaged in more short-term mating behaviors as compared to women. This was because there were more women than men in the mating pool, resulting in lower averages among heterosexual women despite the equal numbers of experiences and mates in total.</w:t>
       </w:r>
     </w:p>
     <w:p>
@@ -2696,7 +2687,7 @@
         <w:pStyle w:val="BodyText"/>
       </w:pPr>
       <w:r>
-        <w:t xml:space="preserve">In the light of these results, the empirical observation of gender differences in short-term mating behaviors among heterosexual individuals</w:t>
+        <w:t xml:space="preserve">In the light of these results, previous empirical observations of gender differences in short-term mating behaviors among heterosexual individuals</w:t>
       </w:r>
       <w:r>
         <w:t xml:space="preserve"> </w:t>
@@ -2708,7 +2699,7 @@
         <w:t xml:space="preserve"> </w:t>
       </w:r>
       <w:r>
-        <w:t xml:space="preserve">appear to be perplexing because this is illogical</w:t>
+        <w:t xml:space="preserve">appear perplexing</w:t>
       </w:r>
       <w:r>
         <w:t xml:space="preserve"> </w:t>
@@ -2717,7 +2708,7 @@
         <w:t xml:space="preserve">(e.g., Gurman, 1989)</w:t>
       </w:r>
       <w:r>
-        <w:t xml:space="preserve">. Possible explanations for these empirical results have to highlight caveats in the observation process. One possibility is that there was sampling bias in the observations</w:t>
+        <w:t xml:space="preserve">. Possible explanations for these empirical results that seem illogical considering the simulation findings may have to do with features of the observation process. One possibility is sampling bias in the observations</w:t>
       </w:r>
       <w:r>
         <w:t xml:space="preserve"> </w:t>
@@ -2767,7 +2758,7 @@
         <w:t xml:space="preserve">(e.g., Peplau et al., 1997, 2004)</w:t>
       </w:r>
       <w:r>
-        <w:t xml:space="preserve">. This was probably because the number of short-term mating experiences and short-term mates no longer counted towards men and women simultaneously. Any gender differences in mating preferences would result in differences in behaviors. A closer look at the results did support this postulation. Either a difference in the likelihood of short-term mating or a difference in mating standards alone could contribute to gender differences in mating behaviors. This was perhaps because the former increased the probability of both parties of a given gay couple deciding to have short-term mating, and the latter increased the probability of both of them meeting each other’s standards, as compared to the case of a given lesbian couple.</w:t>
+        <w:t xml:space="preserve">. This was likely because the number of short-term mating experiences and short-term mates no longer counted towards men and women simultaneously. Any gender differences in mating preferences would result in differences in behaviors. A closer look at the results did support this postulation. Both a difference in the likelihood of short-term mating and in mating standards alone resulted in gender differences in mating behaviors. This was likely because the former increased the probability of both parties of a given gay couple deciding to have short-term mating, and the latter increased the probability of both meeting each other’s standards, as compared to the case of a given lesbian couple.</w:t>
       </w:r>
     </w:p>
     <w:p>
@@ -2775,7 +2766,7 @@
         <w:pStyle w:val="BodyText"/>
       </w:pPr>
       <w:r>
-        <w:t xml:space="preserve">Supporting the idea that gay men’s preferences for short-term mating were not constrained by those of women, we found that gay men engaged in more short-term mating behaviors as compared to heterosexual men. This was consistent with the empirical literature</w:t>
+        <w:t xml:space="preserve">Also, as gay men’s preferences for short-term mating were not constrained by those of women, we found that gay men engaged in more short-term mating behaviors compared to heterosexual men. This was consistent with the empirical literature</w:t>
       </w:r>
       <w:r>
         <w:t xml:space="preserve"> </w:t>
@@ -2784,7 +2775,7 @@
         <w:t xml:space="preserve">(e.g., Peplau et al., 1997)</w:t>
       </w:r>
       <w:r>
-        <w:t xml:space="preserve">. Interestingly, gay men and heterosexual men had the same mating likelihood and the same standards for short-term mates in our model. The only difference was a change in the preferences of potential partners. When men’s partners had a stronger preferences for short-term mating (i.e., having men vs. having women as potential partners), men also appeared to engage in more short-term mating behaviors.</w:t>
+        <w:t xml:space="preserve">. Interestingly, gay men and heterosexual men had the same short-term mating likelihood and the same standards for short-term mates in our model. The only difference was a change in the preferences of potential partners. When men’s partners had a stronger preferences for short-term mating (i.e., having men vs. having women as potential partners), men also appeared to engage in more short-term mating behaviors.</w:t>
       </w:r>
     </w:p>
     <w:bookmarkEnd w:id="41"/>
@@ -2802,13 +2793,15 @@
         <w:pStyle w:val="FirstParagraph"/>
       </w:pPr>
       <w:r>
-        <w:t xml:space="preserve">Using agent-based modeling, the present study theoretically explored the circumstances under which men and women’s differential preferences for short-term mating resulted in gender differences in short-term mating behaviors. We found when men (vs. women) had a stronger preferences for short-term mating, heterosexual men and women engaged in short-term mating behaviors to the same extent, while gay men engaged in more short-term mating behaviors as compared to lesbian women. We also found that gay men engaged in more short-term mating behaviors than heterosexual men did.</w:t>
-      </w:r>
-      <w:r>
-        <w:t xml:space="preserve"> </w:t>
-      </w:r>
-      <w:r>
-        <w:t xml:space="preserve">Theses results highlight the distinction between preferences and behaviors in human mating. Individuals’ mating behaviors do not only depend on one’s own preferences, but are also constrained by partners’ preferences. Future research in human mating should not only focus on the psychological aspect but also pay attention to the interaction between individuals’ psychology and its context. These results also cast doubt to the prevalent belief in the gender differences in short-term mating behaviors, especially among heterosexual individuals. Our findings suggest that there may be factors in the observation process, such as sampling bias, that lead to the observed differences. Future research in human sexuality should note such possibilities and interpret any observed gender differences in short-term mating behaviors cautiously.</w:t>
+        <w:t xml:space="preserve">Using agent-based modeling, the present study simulated the circumstances under which men and women’s differential preferences for short-term mating resulted in gender differences in short-term mating behaviors. We found when men (vs. women) had a stronger preferences for short-term mating, heterosexual men and women engaged in short-term mating behaviors to the same extent, while gay men engaged in more short-term mating behaviors as compared to lesbian women. Gay men engaged in more short-term mating behaviors than heterosexual men did.</w:t>
+      </w:r>
+    </w:p>
+    <w:p>
+      <w:pPr>
+        <w:pStyle w:val="BodyText"/>
+      </w:pPr>
+      <w:r>
+        <w:t xml:space="preserve">These results highlight the distinction between preferences and behaviors in human mating. Individuals’ mating behaviors do not only depend on one’s own preferences, but are also constrained by partners’ preferences. Future research in human mating should not only focus on the psychological aspect but also pay attention to the interaction between individuals’ psychology and its context. These results also cast doubt to the prevalent belief in the gender differences in short-term mating behaviors, especially among heterosexual individuals. Our findings suggest that there may be factors in the observation process, such as sampling bias, that contribute to the observed differences. Future research in human sexuality should note such possibilities and interpret any observed gender differences in short-term mating behaviors cautiously.</w:t>
       </w:r>
     </w:p>
     <w:bookmarkEnd w:id="42"/>

</xml_diff>

<commit_message>
added texts to explain in-poll differences and added hypos
</commit_message>
<xml_diff>
--- a/submission/manuscript.docx
+++ b/submission/manuscript.docx
@@ -294,7 +294,7 @@
         <w:t xml:space="preserve"> </w:t>
       </w:r>
       <w:r>
-        <w:t xml:space="preserve">(Buss &amp; Schmitt, 1993)</w:t>
+        <w:t xml:space="preserve">(Buss &amp; Schmitt, 1993; Buss &amp; Schmitt, 2019)</w:t>
       </w:r>
       <w:r>
         <w:t xml:space="preserve">, which is repeatedly supported by empirical investigations</w:t>
@@ -329,7 +329,7 @@
         <w:t xml:space="preserve"> </w:t>
       </w:r>
       <w:r>
-        <w:t xml:space="preserve">(Buss &amp; Schmitt, 1993)</w:t>
+        <w:t xml:space="preserve">(Buss &amp; Schmitt, 1993; Buss &amp; Schmitt, 2019)</w:t>
       </w:r>
       <w:r>
         <w:t xml:space="preserve">. It posits that since the minimum obligatory investment that men must devote to their offspring (contribution of sperm through one sexual act) is lower than that of women (gestation, labor, and lactation), men tend to be relatively more interested in short-term mating compared to women. This is because the number of offspring women can produce is limited and cannot be increased by mating with a large number of men, whereas the reverse is the case for men. As a result, men are predicted to not only have a greater interest in short-term mating, but also desire a larger number of short-term mates in a given period and be less selective with respect to accepting a potential mate</w:t>
@@ -515,7 +515,93 @@
         <w:t xml:space="preserve">(Archer, 2019; Symons, 1979)</w:t>
       </w:r>
       <w:r>
-        <w:t xml:space="preserve">. This is because men’s short-term mating preferences – with the exception of sexual violence – can only translate into behaviors when there are women willing to have sex with them. When a new short-term mating encounter occurs, it counts towards both men’s total number of short-term mating encounters as well as women’s, and both men and women have new short-term mates. Therefore, the total number of short-term mating experiences and short-term mates must be equal between heterosexual men and women at the population level. However, it is important to note that although heterosexual men’s total number of short-term mating is equal to that of women, this does not necessarily mean that the total number of men and women who have ever had short-term mating must be equal. It is possible that there is a smaller proportion of men (vs. the proportion of women) who contribute to the total number of short-term mating. Following this line of reasoning, we would expect to observe no gender difference in short-term mating behaviors among heterosexual individuals even when there are gender differences in mating preferences.</w:t>
+        <w:t xml:space="preserve">. This is because men’s short-term mating preferences – with the exception of sexual violence – can only translate into behaviors when there are women willing to have sex with them. When a new short-term mating encounter occurs, it counts towards both men’s total number of short-term mating encounters as well as women’s, and both men and women have new short-term mates. Therefore, the total number of short-term mating experiences and short-term mates must be equal between heterosexual men and women at the population level. In a closed population with equal sex ratio, it follows that the average number of experiences and mates should also be equal between men and women. Following this line of reasoning, we would expect to observe no gender difference in short-term mating behaviors among heterosexual individuals even when there were gender differences in mating preferences.</w:t>
+      </w:r>
+    </w:p>
+    <w:p>
+      <w:pPr>
+        <w:pStyle w:val="BodyText"/>
+      </w:pPr>
+      <w:r>
+        <w:t xml:space="preserve">However, it is important to note that although heterosexual men’s total number of short-term mating is equal to that of women, this does not necessarily mean that the total number of men and women who have ever had short-term mating must be equal. Since women have higher standards for short-term mates than men</w:t>
+      </w:r>
+      <w:r>
+        <w:t xml:space="preserve"> </w:t>
+      </w:r>
+      <w:r>
+        <w:t xml:space="preserve">(Buss &amp; Schmitt, 1993)</w:t>
+      </w:r>
+      <w:r>
+        <w:t xml:space="preserve">, it is possible that the proportion of individuals who meet a potential partner’s standards is lower among men than among women, assuming both men and women’s desirability values follow the same distribution. Consequently, there may be a smaller proportion of men (vs. the proportion of women) who participate in the mating pool and contribute to the total number of short-term mating. For example, suppose that there is a population of 20 individuals with an equal sex ratio. There are 8 men and 8 women with a desirability value greater than x</w:t>
+      </w:r>
+      <w:r>
+        <w:rPr>
+          <w:vertAlign w:val="subscript"/>
+        </w:rPr>
+        <w:t xml:space="preserve">1</w:t>
+      </w:r>
+      <w:r>
+        <w:t xml:space="preserve"> </w:t>
+      </w:r>
+      <w:r>
+        <w:t xml:space="preserve">and 3 men and 3 women with a value greater than x</w:t>
+      </w:r>
+      <w:r>
+        <w:rPr>
+          <w:vertAlign w:val="subscript"/>
+        </w:rPr>
+        <w:t xml:space="preserve">2</w:t>
+      </w:r>
+      <w:r>
+        <w:t xml:space="preserve"> </w:t>
+      </w:r>
+      <w:r>
+        <w:t xml:space="preserve">(x</w:t>
+      </w:r>
+      <w:r>
+        <w:rPr>
+          <w:vertAlign w:val="subscript"/>
+        </w:rPr>
+        <w:t xml:space="preserve">1</w:t>
+      </w:r>
+      <w:r>
+        <w:t xml:space="preserve"> </w:t>
+      </w:r>
+      <w:r>
+        <w:t xml:space="preserve">&lt; x</w:t>
+      </w:r>
+      <w:r>
+        <w:rPr>
+          <w:vertAlign w:val="subscript"/>
+        </w:rPr>
+        <w:t xml:space="preserve">2</w:t>
+      </w:r>
+      <w:r>
+        <w:t xml:space="preserve">). Suppose that x</w:t>
+      </w:r>
+      <w:r>
+        <w:rPr>
+          <w:vertAlign w:val="subscript"/>
+        </w:rPr>
+        <w:t xml:space="preserve">1</w:t>
+      </w:r>
+      <w:r>
+        <w:t xml:space="preserve"> </w:t>
+      </w:r>
+      <w:r>
+        <w:t xml:space="preserve">and x</w:t>
+      </w:r>
+      <w:r>
+        <w:rPr>
+          <w:vertAlign w:val="subscript"/>
+        </w:rPr>
+        <w:t xml:space="preserve">2</w:t>
+      </w:r>
+      <w:r>
+        <w:t xml:space="preserve"> </w:t>
+      </w:r>
+      <w:r>
+        <w:t xml:space="preserve">happen to be men and women’s standards for short-term mates, then in a long enough period of time, the 8 women who meet men’s standards and the 3 men who meet women’s standards will have had short-term mating. Since the total number of short-term mating behaviors is the same between men and women, we would expect that in a population of individuals who had any short-term mating, the average number of short-term mating experiences and mates was higher among men than women (e.g., in the aforementioned example, the number is n/3 for men and n/8 for women, where n can be the total number of short-term mating experiences or the number of short-term mates).</w:t>
       </w:r>
     </w:p>
     <w:p>
@@ -591,7 +677,7 @@
         <w:t xml:space="preserve"> </w:t>
       </w:r>
       <w:r>
-        <w:t xml:space="preserve">(Buss &amp; Schmitt, 1993)</w:t>
+        <w:t xml:space="preserve">(Buss &amp; Schmitt, 1993; Buss &amp; Schmitt, 2019)</w:t>
       </w:r>
       <w:r>
         <w:t xml:space="preserve">.</w:t>
@@ -610,7 +696,7 @@
         <w:pStyle w:val="BodyText"/>
       </w:pPr>
       <w:r>
-        <w:t xml:space="preserve">We formulated the following hypotheses in the present study: assuming gender differences in preferences for short-term mating, 1) there would be gender differences in short-term mating behaviors among gay men and lesbian women, with gay men being engaged in more such behaviors, and 2) gay men would engage in more short-term mating behaviors as compared to heterosexual men.</w:t>
+        <w:t xml:space="preserve">We formulated the following hypotheses in the present study: assuming gender differences in preferences for short-term mating, 1) there would be no gender differences in short-term mating behaviors among all heterosexual men and women, 2) a smaller proportion of heterosexual men had ever engaged into short-term mating compared to the proportion of heterosexual women, 3) in a population of heterosexual individuals who had any short-term mating, men had higher average number of short-term mating behaviors than women, 4) there would be gender differences in short-term mating behaviors among gay men and lesbian women, with gay men being engaged in more such behaviors, and 5) gay men would engage in more short-term mating behaviors compared to heterosexual men.</w:t>
       </w:r>
     </w:p>
     <w:bookmarkEnd w:id="25"/>
@@ -963,7 +1049,7 @@
     </w:p>
     <w:bookmarkEnd w:id="35"/>
     <w:bookmarkEnd w:id="36"/>
-    <w:bookmarkStart w:id="40" w:name="results"/>
+    <w:bookmarkStart w:id="41" w:name="results"/>
     <w:p>
       <w:pPr>
         <w:pStyle w:val="Heading1"/>
@@ -972,13 +1058,13 @@
         <w:t xml:space="preserve">Results</w:t>
       </w:r>
     </w:p>
-    <w:bookmarkStart w:id="37" w:name="Xf666a9b8b3a0a60b93988404267d3ff5cc6dc76"/>
+    <w:bookmarkStart w:id="37" w:name="X949c793c22b52c9ffc674c629a7f0bd0e581cca"/>
     <w:p>
       <w:pPr>
         <w:pStyle w:val="Heading2"/>
       </w:pPr>
       <w:r>
-        <w:t xml:space="preserve">Gender differences in short-term mating behaviors</w:t>
+        <w:t xml:space="preserve">Gender differences in short-term mating behaviors in the full population</w:t>
       </w:r>
     </w:p>
     <w:p>
@@ -1095,7 +1181,7 @@
         <w:t xml:space="preserve"> </w:t>
       </w:r>
       <w:r>
-        <w:t xml:space="preserve">= 0. Nor was there a difference in the average number of short-term mates (</w:t>
+        <w:t xml:space="preserve">= 0.00. Nor was there a difference in the average number of short-term mates (</w:t>
       </w:r>
       <w:r>
         <w:rPr>
@@ -1204,7 +1290,7 @@
         <w:t xml:space="preserve"> </w:t>
       </w:r>
       <w:r>
-        <w:t xml:space="preserve">= 0 (Figure 1).</w:t>
+        <w:t xml:space="preserve">= 0.00 (Figure 1).</w:t>
       </w:r>
     </w:p>
     <w:p>
@@ -1421,12 +1507,574 @@
         <w:t xml:space="preserve">= 10.12.</w:t>
       </w:r>
     </w:p>
+    <w:bookmarkEnd w:id="37"/>
+    <w:bookmarkStart w:id="38" w:name="Xb56b281e4d051744c8f055cfb0a61ece73cea17"/>
+    <w:p>
+      <w:pPr>
+        <w:pStyle w:val="Heading2"/>
+      </w:pPr>
+      <w:r>
+        <w:t xml:space="preserve">Heterosexual individuals in the mating pool</w:t>
+      </w:r>
+    </w:p>
+    <w:p>
+      <w:pPr>
+        <w:pStyle w:val="FirstParagraph"/>
+      </w:pPr>
+      <w:r>
+        <w:t xml:space="preserve">In Experiment 1, however, when the means of the outcome variables were calculated only among men and women in the mating pool (the number of individuals in the mating pool:</w:t>
+      </w:r>
+      <w:r>
+        <w:t xml:space="preserve"> </w:t>
+      </w:r>
+      <w:r>
+        <w:rPr>
+          <w:iCs/>
+          <w:i/>
+        </w:rPr>
+        <w:t xml:space="preserve">M</w:t>
+      </w:r>
+      <w:r>
+        <w:rPr>
+          <w:vertAlign w:val="subscript"/>
+          <w:iCs/>
+          <w:i/>
+        </w:rPr>
+        <w:t xml:space="preserve">men</w:t>
+      </w:r>
+      <w:r>
+        <w:t xml:space="preserve"> </w:t>
+      </w:r>
+      <w:r>
+        <w:t xml:space="preserve">= 56.85,</w:t>
+      </w:r>
+      <w:r>
+        <w:t xml:space="preserve"> </w:t>
+      </w:r>
+      <w:r>
+        <w:rPr>
+          <w:iCs/>
+          <w:i/>
+        </w:rPr>
+        <w:t xml:space="preserve">SD</w:t>
+      </w:r>
+      <w:r>
+        <w:rPr>
+          <w:vertAlign w:val="subscript"/>
+          <w:iCs/>
+          <w:i/>
+        </w:rPr>
+        <w:t xml:space="preserve">men</w:t>
+      </w:r>
+      <w:r>
+        <w:t xml:space="preserve"> </w:t>
+      </w:r>
+      <w:r>
+        <w:t xml:space="preserve">= 5.99;</w:t>
+      </w:r>
+      <w:r>
+        <w:t xml:space="preserve"> </w:t>
+      </w:r>
+      <w:r>
+        <w:rPr>
+          <w:iCs/>
+          <w:i/>
+        </w:rPr>
+        <w:t xml:space="preserve">M</w:t>
+      </w:r>
+      <w:r>
+        <w:rPr>
+          <w:vertAlign w:val="subscript"/>
+          <w:iCs/>
+          <w:i/>
+        </w:rPr>
+        <w:t xml:space="preserve">women</w:t>
+      </w:r>
+      <w:r>
+        <w:t xml:space="preserve"> </w:t>
+      </w:r>
+      <w:r>
+        <w:t xml:space="preserve">= 77.04,</w:t>
+      </w:r>
+      <w:r>
+        <w:t xml:space="preserve"> </w:t>
+      </w:r>
+      <w:r>
+        <w:rPr>
+          <w:iCs/>
+          <w:i/>
+        </w:rPr>
+        <w:t xml:space="preserve">SD</w:t>
+      </w:r>
+      <w:r>
+        <w:rPr>
+          <w:vertAlign w:val="subscript"/>
+          <w:iCs/>
+          <w:i/>
+        </w:rPr>
+        <w:t xml:space="preserve">women</w:t>
+      </w:r>
+      <w:r>
+        <w:t xml:space="preserve"> </w:t>
+      </w:r>
+      <w:r>
+        <w:t xml:space="preserve">= 7.53), there were gender differences in short-term mating behaviors when men and women had differential preferences for short-term mating. The average number of short-term mating experiences was higher among heterosexual men (</w:t>
+      </w:r>
+      <w:r>
+        <w:rPr>
+          <w:iCs/>
+          <w:i/>
+        </w:rPr>
+        <w:t xml:space="preserve">M</w:t>
+      </w:r>
+      <w:r>
+        <w:t xml:space="preserve"> </w:t>
+      </w:r>
+      <w:r>
+        <w:t xml:space="preserve">= 3.78,</w:t>
+      </w:r>
+      <w:r>
+        <w:t xml:space="preserve"> </w:t>
+      </w:r>
+      <w:r>
+        <w:rPr>
+          <w:iCs/>
+          <w:i/>
+        </w:rPr>
+        <w:t xml:space="preserve">SD</w:t>
+      </w:r>
+      <w:r>
+        <w:t xml:space="preserve"> </w:t>
+      </w:r>
+      <w:r>
+        <w:t xml:space="preserve">= 0.50) than among heterosexual women (</w:t>
+      </w:r>
+      <w:r>
+        <w:rPr>
+          <w:iCs/>
+          <w:i/>
+        </w:rPr>
+        <w:t xml:space="preserve">M</w:t>
+      </w:r>
+      <w:r>
+        <w:t xml:space="preserve"> </w:t>
+      </w:r>
+      <w:r>
+        <w:t xml:space="preserve">= 2.79,</w:t>
+      </w:r>
+      <w:r>
+        <w:t xml:space="preserve"> </w:t>
+      </w:r>
+      <w:r>
+        <w:rPr>
+          <w:iCs/>
+          <w:i/>
+        </w:rPr>
+        <w:t xml:space="preserve">SD</w:t>
+      </w:r>
+      <w:r>
+        <w:t xml:space="preserve"> </w:t>
+      </w:r>
+      <w:r>
+        <w:t xml:space="preserve">= 0.35),</w:t>
+      </w:r>
+      <w:r>
+        <w:t xml:space="preserve"> </w:t>
+      </w:r>
+      <w:r>
+        <w:rPr>
+          <w:iCs/>
+          <w:i/>
+        </w:rPr>
+        <w:t xml:space="preserve">t</w:t>
+      </w:r>
+      <w:r>
+        <w:t xml:space="preserve">(4,998) = -81.53,</w:t>
+      </w:r>
+      <w:r>
+        <w:t xml:space="preserve"> </w:t>
+      </w:r>
+      <w:r>
+        <w:rPr>
+          <w:iCs/>
+          <w:i/>
+        </w:rPr>
+        <w:t xml:space="preserve">p</w:t>
+      </w:r>
+      <w:r>
+        <w:t xml:space="preserve"> </w:t>
+      </w:r>
+      <w:r>
+        <w:t xml:space="preserve">&lt; .001, Cohen’s</w:t>
+      </w:r>
+      <w:r>
+        <w:t xml:space="preserve"> </w:t>
+      </w:r>
+      <w:r>
+        <w:rPr>
+          <w:iCs/>
+          <w:i/>
+        </w:rPr>
+        <w:t xml:space="preserve">d</w:t>
+      </w:r>
+      <w:r>
+        <w:t xml:space="preserve"> </w:t>
+      </w:r>
+      <w:r>
+        <w:t xml:space="preserve">= 2.31. Likewise, the average number of short-term mates was higher among heterosexual men (</w:t>
+      </w:r>
+      <w:r>
+        <w:rPr>
+          <w:iCs/>
+          <w:i/>
+        </w:rPr>
+        <w:t xml:space="preserve">M</w:t>
+      </w:r>
+      <w:r>
+        <w:t xml:space="preserve"> </w:t>
+      </w:r>
+      <w:r>
+        <w:t xml:space="preserve">= 2.12,</w:t>
+      </w:r>
+      <w:r>
+        <w:t xml:space="preserve"> </w:t>
+      </w:r>
+      <w:r>
+        <w:rPr>
+          <w:iCs/>
+          <w:i/>
+        </w:rPr>
+        <w:t xml:space="preserve">SD</w:t>
+      </w:r>
+      <w:r>
+        <w:t xml:space="preserve"> </w:t>
+      </w:r>
+      <w:r>
+        <w:t xml:space="preserve">= 0.17) than among heterosexual women (</w:t>
+      </w:r>
+      <w:r>
+        <w:rPr>
+          <w:iCs/>
+          <w:i/>
+        </w:rPr>
+        <w:t xml:space="preserve">M</w:t>
+      </w:r>
+      <w:r>
+        <w:t xml:space="preserve"> </w:t>
+      </w:r>
+      <w:r>
+        <w:t xml:space="preserve">= 1.56,</w:t>
+      </w:r>
+      <w:r>
+        <w:t xml:space="preserve"> </w:t>
+      </w:r>
+      <w:r>
+        <w:rPr>
+          <w:iCs/>
+          <w:i/>
+        </w:rPr>
+        <w:t xml:space="preserve">SD</w:t>
+      </w:r>
+      <w:r>
+        <w:t xml:space="preserve"> </w:t>
+      </w:r>
+      <w:r>
+        <w:t xml:space="preserve">= 0.11),</w:t>
+      </w:r>
+      <w:r>
+        <w:t xml:space="preserve"> </w:t>
+      </w:r>
+      <w:r>
+        <w:rPr>
+          <w:iCs/>
+          <w:i/>
+        </w:rPr>
+        <w:t xml:space="preserve">t</w:t>
+      </w:r>
+      <w:r>
+        <w:t xml:space="preserve">(4,998) = -135.85,</w:t>
+      </w:r>
+      <w:r>
+        <w:t xml:space="preserve"> </w:t>
+      </w:r>
+      <w:r>
+        <w:rPr>
+          <w:iCs/>
+          <w:i/>
+        </w:rPr>
+        <w:t xml:space="preserve">p</w:t>
+      </w:r>
+      <w:r>
+        <w:t xml:space="preserve"> </w:t>
+      </w:r>
+      <w:r>
+        <w:t xml:space="preserve">&lt; .001, Cohen’s</w:t>
+      </w:r>
+      <w:r>
+        <w:t xml:space="preserve"> </w:t>
+      </w:r>
+      <w:r>
+        <w:rPr>
+          <w:iCs/>
+          <w:i/>
+        </w:rPr>
+        <w:t xml:space="preserve">d</w:t>
+      </w:r>
+      <w:r>
+        <w:t xml:space="preserve"> </w:t>
+      </w:r>
+      <w:r>
+        <w:t xml:space="preserve">= 3.84.</w:t>
+      </w:r>
+    </w:p>
+    <w:bookmarkEnd w:id="38"/>
+    <w:bookmarkStart w:id="39" w:name="comparing-heterosexual-and-gay-men"/>
+    <w:p>
+      <w:pPr>
+        <w:pStyle w:val="Heading2"/>
+      </w:pPr>
+      <w:r>
+        <w:t xml:space="preserve">Comparing heterosexual and gay men</w:t>
+      </w:r>
+    </w:p>
+    <w:p>
+      <w:pPr>
+        <w:pStyle w:val="FirstParagraph"/>
+      </w:pPr>
+      <w:r>
+        <w:t xml:space="preserve">Gay men engaged in short-term mating behaviors more than heterosexual men did (Figure 2). The average number of short-term mating experiences (as calculated using the full population of men) was higher among gay men (</w:t>
+      </w:r>
+      <w:r>
+        <w:rPr>
+          <w:iCs/>
+          <w:i/>
+        </w:rPr>
+        <w:t xml:space="preserve">M</w:t>
+      </w:r>
+      <w:r>
+        <w:t xml:space="preserve"> </w:t>
+      </w:r>
+      <w:r>
+        <w:t xml:space="preserve">= 2.63,</w:t>
+      </w:r>
+      <w:r>
+        <w:t xml:space="preserve"> </w:t>
+      </w:r>
+      <w:r>
+        <w:rPr>
+          <w:iCs/>
+          <w:i/>
+        </w:rPr>
+        <w:t xml:space="preserve">SD</w:t>
+      </w:r>
+      <w:r>
+        <w:t xml:space="preserve"> </w:t>
+      </w:r>
+      <w:r>
+        <w:t xml:space="preserve">= 0.37) than among heterosexual men (</w:t>
+      </w:r>
+      <w:r>
+        <w:rPr>
+          <w:iCs/>
+          <w:i/>
+        </w:rPr>
+        <w:t xml:space="preserve">M</w:t>
+      </w:r>
+      <w:r>
+        <w:t xml:space="preserve"> </w:t>
+      </w:r>
+      <w:r>
+        <w:t xml:space="preserve">= 1.43,</w:t>
+      </w:r>
+      <w:r>
+        <w:t xml:space="preserve"> </w:t>
+      </w:r>
+      <w:r>
+        <w:rPr>
+          <w:iCs/>
+          <w:i/>
+        </w:rPr>
+        <w:t xml:space="preserve">SD</w:t>
+      </w:r>
+      <w:r>
+        <w:t xml:space="preserve"> </w:t>
+      </w:r>
+      <w:r>
+        <w:t xml:space="preserve">= 0.24),</w:t>
+      </w:r>
+      <w:r>
+        <w:t xml:space="preserve"> </w:t>
+      </w:r>
+      <w:r>
+        <w:rPr>
+          <w:iCs/>
+          <w:i/>
+        </w:rPr>
+        <w:t xml:space="preserve">t</w:t>
+      </w:r>
+      <w:r>
+        <w:t xml:space="preserve">(4,998) = -134.87,</w:t>
+      </w:r>
+      <w:r>
+        <w:t xml:space="preserve"> </w:t>
+      </w:r>
+      <w:r>
+        <w:rPr>
+          <w:iCs/>
+          <w:i/>
+        </w:rPr>
+        <w:t xml:space="preserve">p</w:t>
+      </w:r>
+      <w:r>
+        <w:t xml:space="preserve"> </w:t>
+      </w:r>
+      <w:r>
+        <w:t xml:space="preserve">&lt; .001, Cohen’s</w:t>
+      </w:r>
+      <w:r>
+        <w:t xml:space="preserve"> </w:t>
+      </w:r>
+      <w:r>
+        <w:rPr>
+          <w:iCs/>
+          <w:i/>
+        </w:rPr>
+        <w:t xml:space="preserve">d</w:t>
+      </w:r>
+      <w:r>
+        <w:t xml:space="preserve"> </w:t>
+      </w:r>
+      <w:r>
+        <w:t xml:space="preserve">= 3.81. Similarly, the average number of short-term mates (as calculated using the full population of men) was higher among gay men (</w:t>
+      </w:r>
+      <w:r>
+        <w:rPr>
+          <w:iCs/>
+          <w:i/>
+        </w:rPr>
+        <w:t xml:space="preserve">M</w:t>
+      </w:r>
+      <w:r>
+        <w:t xml:space="preserve"> </w:t>
+      </w:r>
+      <w:r>
+        <w:t xml:space="preserve">= 1.72,</w:t>
+      </w:r>
+      <w:r>
+        <w:t xml:space="preserve"> </w:t>
+      </w:r>
+      <w:r>
+        <w:rPr>
+          <w:iCs/>
+          <w:i/>
+        </w:rPr>
+        <w:t xml:space="preserve">SD</w:t>
+      </w:r>
+      <w:r>
+        <w:t xml:space="preserve"> </w:t>
+      </w:r>
+      <w:r>
+        <w:t xml:space="preserve">= 0.19) than among heterosexual men (</w:t>
+      </w:r>
+      <w:r>
+        <w:rPr>
+          <w:iCs/>
+          <w:i/>
+        </w:rPr>
+        <w:t xml:space="preserve">M</w:t>
+      </w:r>
+      <w:r>
+        <w:t xml:space="preserve"> </w:t>
+      </w:r>
+      <w:r>
+        <w:t xml:space="preserve">= 0.80,</w:t>
+      </w:r>
+      <w:r>
+        <w:t xml:space="preserve"> </w:t>
+      </w:r>
+      <w:r>
+        <w:rPr>
+          <w:iCs/>
+          <w:i/>
+        </w:rPr>
+        <w:t xml:space="preserve">SD</w:t>
+      </w:r>
+      <w:r>
+        <w:t xml:space="preserve"> </w:t>
+      </w:r>
+      <w:r>
+        <w:t xml:space="preserve">= 0.11),</w:t>
+      </w:r>
+      <w:r>
+        <w:t xml:space="preserve"> </w:t>
+      </w:r>
+      <w:r>
+        <w:rPr>
+          <w:iCs/>
+          <w:i/>
+        </w:rPr>
+        <w:t xml:space="preserve">t</w:t>
+      </w:r>
+      <w:r>
+        <w:t xml:space="preserve">(4,998) = -206.91,</w:t>
+      </w:r>
+      <w:r>
+        <w:t xml:space="preserve"> </w:t>
+      </w:r>
+      <w:r>
+        <w:rPr>
+          <w:iCs/>
+          <w:i/>
+        </w:rPr>
+        <w:t xml:space="preserve">p</w:t>
+      </w:r>
+      <w:r>
+        <w:t xml:space="preserve"> </w:t>
+      </w:r>
+      <w:r>
+        <w:t xml:space="preserve">&lt; .001, Cohen’s</w:t>
+      </w:r>
+      <w:r>
+        <w:t xml:space="preserve"> </w:t>
+      </w:r>
+      <w:r>
+        <w:rPr>
+          <w:iCs/>
+          <w:i/>
+        </w:rPr>
+        <w:t xml:space="preserve">d</w:t>
+      </w:r>
+      <w:r>
+        <w:t xml:space="preserve"> </w:t>
+      </w:r>
+      <w:r>
+        <w:t xml:space="preserve">= 5.85.</w:t>
+      </w:r>
+    </w:p>
+    <w:bookmarkEnd w:id="39"/>
+    <w:bookmarkStart w:id="40" w:name="comparing-across-conditions"/>
+    <w:p>
+      <w:pPr>
+        <w:pStyle w:val="Heading2"/>
+      </w:pPr>
+      <w:r>
+        <w:t xml:space="preserve">Comparing across conditions</w:t>
+      </w:r>
+    </w:p>
+    <w:p>
+      <w:pPr>
+        <w:pStyle w:val="FirstParagraph"/>
+      </w:pPr>
+      <w:r>
+        <w:t xml:space="preserve">We also ran analyses across conditions to see which of the two dimensions of mating preferences contributed to gender differences in short-term mating behaviors.</w:t>
+      </w:r>
+    </w:p>
     <w:p>
       <w:pPr>
         <w:pStyle w:val="BodyText"/>
       </w:pPr>
       <w:r>
-        <w:t xml:space="preserve">In Experiment 1, however, when the means of the outcome variables were calculated only among men and women in the mating pool (the number of individuals in the mating pool:</w:t>
+        <w:t xml:space="preserve">Among heterosexual individuals, gender differences in short-term mating behaviors, when calculated among individuals in the mating pool, emerged when men and women had different standards for short-term mates. Heterosexual men (vs. heterosexual women) in the mating pool had a higher average number of short-term mating experiences and short-term mates as long as they had lower mating standards, even when no gender difference existed in short-term mating likelihood (experiences:</w:t>
       </w:r>
       <w:r>
         <w:t xml:space="preserve"> </w:t>
@@ -1450,7 +2098,7 @@
         <w:t xml:space="preserve"> </w:t>
       </w:r>
       <w:r>
-        <w:t xml:space="preserve">= 56.85,</w:t>
+        <w:t xml:space="preserve">= 2.82,</w:t>
       </w:r>
       <w:r>
         <w:t xml:space="preserve"> </w:t>
@@ -1474,7 +2122,7 @@
         <w:t xml:space="preserve"> </w:t>
       </w:r>
       <w:r>
-        <w:t xml:space="preserve">= 5.99;</w:t>
+        <w:t xml:space="preserve">= 0.36,</w:t>
       </w:r>
       <w:r>
         <w:t xml:space="preserve"> </w:t>
@@ -1498,7 +2146,7 @@
         <w:t xml:space="preserve"> </w:t>
       </w:r>
       <w:r>
-        <w:t xml:space="preserve">= 77.04,</w:t>
+        <w:t xml:space="preserve">= 2.21,</w:t>
       </w:r>
       <w:r>
         <w:t xml:space="preserve"> </w:t>
@@ -1522,7 +2170,26 @@
         <w:t xml:space="preserve"> </w:t>
       </w:r>
       <w:r>
-        <w:t xml:space="preserve">= 7.53), there were gender differences in short-term mating behaviors when men and women had differential preferences for short-term mating. The average number of short-term mating experiences was higher among heterosexual men (</w:t>
+        <w:t xml:space="preserve">= 0.28, Cohen’s</w:t>
+      </w:r>
+      <w:r>
+        <w:t xml:space="preserve"> </w:t>
+      </w:r>
+      <w:r>
+        <w:rPr>
+          <w:iCs/>
+          <w:i/>
+        </w:rPr>
+        <w:t xml:space="preserve">d</w:t>
+      </w:r>
+      <w:r>
+        <w:t xml:space="preserve"> </w:t>
+      </w:r>
+      <w:r>
+        <w:t xml:space="preserve">= 1.89; partners:</w:t>
+      </w:r>
+      <w:r>
+        <w:t xml:space="preserve"> </w:t>
       </w:r>
       <w:r>
         <w:rPr>
@@ -1532,10 +2199,18 @@
         <w:t xml:space="preserve">M</w:t>
       </w:r>
       <w:r>
-        <w:t xml:space="preserve"> </w:t>
-      </w:r>
-      <w:r>
-        <w:t xml:space="preserve">= 3.78,</w:t>
+        <w:rPr>
+          <w:vertAlign w:val="subscript"/>
+          <w:iCs/>
+          <w:i/>
+        </w:rPr>
+        <w:t xml:space="preserve">men</w:t>
+      </w:r>
+      <w:r>
+        <w:t xml:space="preserve"> </w:t>
+      </w:r>
+      <w:r>
+        <w:t xml:space="preserve">= 1.76,</w:t>
       </w:r>
       <w:r>
         <w:t xml:space="preserve"> </w:t>
@@ -1548,10 +2223,21 @@
         <w:t xml:space="preserve">SD</w:t>
       </w:r>
       <w:r>
-        <w:t xml:space="preserve"> </w:t>
-      </w:r>
-      <w:r>
-        <w:t xml:space="preserve">= 0.50) than among heterosexual women (</w:t>
+        <w:rPr>
+          <w:vertAlign w:val="subscript"/>
+          <w:iCs/>
+          <w:i/>
+        </w:rPr>
+        <w:t xml:space="preserve">men</w:t>
+      </w:r>
+      <w:r>
+        <w:t xml:space="preserve"> </w:t>
+      </w:r>
+      <w:r>
+        <w:t xml:space="preserve">= 0.15;</w:t>
+      </w:r>
+      <w:r>
+        <w:t xml:space="preserve"> </w:t>
       </w:r>
       <w:r>
         <w:rPr>
@@ -1561,10 +2247,18 @@
         <w:t xml:space="preserve">M</w:t>
       </w:r>
       <w:r>
-        <w:t xml:space="preserve"> </w:t>
-      </w:r>
-      <w:r>
-        <w:t xml:space="preserve">= 2.79,</w:t>
+        <w:rPr>
+          <w:vertAlign w:val="subscript"/>
+          <w:iCs/>
+          <w:i/>
+        </w:rPr>
+        <w:t xml:space="preserve">women</w:t>
+      </w:r>
+      <w:r>
+        <w:t xml:space="preserve"> </w:t>
+      </w:r>
+      <w:r>
+        <w:t xml:space="preserve">= 1.38,</w:t>
       </w:r>
       <w:r>
         <w:t xml:space="preserve"> </w:t>
@@ -1577,39 +2271,18 @@
         <w:t xml:space="preserve">SD</w:t>
       </w:r>
       <w:r>
-        <w:t xml:space="preserve"> </w:t>
-      </w:r>
-      <w:r>
-        <w:t xml:space="preserve">= 0.35),</w:t>
-      </w:r>
-      <w:r>
-        <w:t xml:space="preserve"> </w:t>
-      </w:r>
-      <w:r>
-        <w:rPr>
-          <w:iCs/>
-          <w:i/>
-        </w:rPr>
-        <w:t xml:space="preserve">t</w:t>
-      </w:r>
-      <w:r>
-        <w:t xml:space="preserve">(4,998) = -81.53,</w:t>
-      </w:r>
-      <w:r>
-        <w:t xml:space="preserve"> </w:t>
-      </w:r>
-      <w:r>
-        <w:rPr>
-          <w:iCs/>
-          <w:i/>
-        </w:rPr>
-        <w:t xml:space="preserve">p</w:t>
-      </w:r>
-      <w:r>
-        <w:t xml:space="preserve"> </w:t>
-      </w:r>
-      <w:r>
-        <w:t xml:space="preserve">&lt; .001, Cohen’s</w:t>
+        <w:rPr>
+          <w:vertAlign w:val="subscript"/>
+          <w:iCs/>
+          <w:i/>
+        </w:rPr>
+        <w:t xml:space="preserve">women</w:t>
+      </w:r>
+      <w:r>
+        <w:t xml:space="preserve"> </w:t>
+      </w:r>
+      <w:r>
+        <w:t xml:space="preserve">= 0.09, Cohen’s</w:t>
       </w:r>
       <w:r>
         <w:t xml:space="preserve"> </w:t>
@@ -1625,7 +2298,18 @@
         <w:t xml:space="preserve"> </w:t>
       </w:r>
       <w:r>
-        <w:t xml:space="preserve">= 2.31. Likewise, the average number of short-term mates was higher among heterosexual men (</w:t>
+        <w:t xml:space="preserve">= 3.13). In comparison, virtually no gender differences in short-term mating behaviors existed when men and women had the same mating standards (Table 1).</w:t>
+      </w:r>
+    </w:p>
+    <w:p>
+      <w:pPr>
+        <w:pStyle w:val="BodyText"/>
+      </w:pPr>
+      <w:r>
+        <w:t xml:space="preserve">Among gay men and lesbian women, gender differences in short-term mating behaviors emerged both when they had different short-term mating likelihood and when their mating standards were different. Gay men (vs. lesbian women) had a higher average number of short-term mating experiences and short-term mates when they had a higher short-term mating likelihood (experiences:</w:t>
+      </w:r>
+      <w:r>
+        <w:t xml:space="preserve"> </w:t>
       </w:r>
       <w:r>
         <w:rPr>
@@ -1635,10 +2319,18 @@
         <w:t xml:space="preserve">M</w:t>
       </w:r>
       <w:r>
-        <w:t xml:space="preserve"> </w:t>
-      </w:r>
-      <w:r>
-        <w:t xml:space="preserve">= 2.12,</w:t>
+        <w:rPr>
+          <w:vertAlign w:val="subscript"/>
+          <w:iCs/>
+          <w:i/>
+        </w:rPr>
+        <w:t xml:space="preserve">men</w:t>
+      </w:r>
+      <w:r>
+        <w:t xml:space="preserve"> </w:t>
+      </w:r>
+      <w:r>
+        <w:t xml:space="preserve">= 0.80,</w:t>
       </w:r>
       <w:r>
         <w:t xml:space="preserve"> </w:t>
@@ -1651,10 +2343,21 @@
         <w:t xml:space="preserve">SD</w:t>
       </w:r>
       <w:r>
-        <w:t xml:space="preserve"> </w:t>
-      </w:r>
-      <w:r>
-        <w:t xml:space="preserve">= 0.17) than among heterosexual women (</w:t>
+        <w:rPr>
+          <w:vertAlign w:val="subscript"/>
+          <w:iCs/>
+          <w:i/>
+        </w:rPr>
+        <w:t xml:space="preserve">men</w:t>
+      </w:r>
+      <w:r>
+        <w:t xml:space="preserve"> </w:t>
+      </w:r>
+      <w:r>
+        <w:t xml:space="preserve">= 0.23,</w:t>
+      </w:r>
+      <w:r>
+        <w:t xml:space="preserve"> </w:t>
       </w:r>
       <w:r>
         <w:rPr>
@@ -1664,10 +2367,18 @@
         <w:t xml:space="preserve">M</w:t>
       </w:r>
       <w:r>
-        <w:t xml:space="preserve"> </w:t>
-      </w:r>
-      <w:r>
-        <w:t xml:space="preserve">= 1.56,</w:t>
+        <w:rPr>
+          <w:vertAlign w:val="subscript"/>
+          <w:iCs/>
+          <w:i/>
+        </w:rPr>
+        <w:t xml:space="preserve">women</w:t>
+      </w:r>
+      <w:r>
+        <w:t xml:space="preserve"> </w:t>
+      </w:r>
+      <w:r>
+        <w:t xml:space="preserve">= 0.32,</w:t>
       </w:r>
       <w:r>
         <w:t xml:space="preserve"> </w:t>
@@ -1680,39 +2391,18 @@
         <w:t xml:space="preserve">SD</w:t>
       </w:r>
       <w:r>
-        <w:t xml:space="preserve"> </w:t>
-      </w:r>
-      <w:r>
-        <w:t xml:space="preserve">= 0.11),</w:t>
-      </w:r>
-      <w:r>
-        <w:t xml:space="preserve"> </w:t>
-      </w:r>
-      <w:r>
-        <w:rPr>
-          <w:iCs/>
-          <w:i/>
-        </w:rPr>
-        <w:t xml:space="preserve">t</w:t>
-      </w:r>
-      <w:r>
-        <w:t xml:space="preserve">(4,998) = -135.85,</w:t>
-      </w:r>
-      <w:r>
-        <w:t xml:space="preserve"> </w:t>
-      </w:r>
-      <w:r>
-        <w:rPr>
-          <w:iCs/>
-          <w:i/>
-        </w:rPr>
-        <w:t xml:space="preserve">p</w:t>
-      </w:r>
-      <w:r>
-        <w:t xml:space="preserve"> </w:t>
-      </w:r>
-      <w:r>
-        <w:t xml:space="preserve">&lt; .001, Cohen’s</w:t>
+        <w:rPr>
+          <w:vertAlign w:val="subscript"/>
+          <w:iCs/>
+          <w:i/>
+        </w:rPr>
+        <w:t xml:space="preserve">women</w:t>
+      </w:r>
+      <w:r>
+        <w:t xml:space="preserve"> </w:t>
+      </w:r>
+      <w:r>
+        <w:t xml:space="preserve">= 0.10, Cohen’s</w:t>
       </w:r>
       <w:r>
         <w:t xml:space="preserve"> </w:t>
@@ -1728,17 +2418,354 @@
         <w:t xml:space="preserve"> </w:t>
       </w:r>
       <w:r>
-        <w:t xml:space="preserve">= 3.84.</w:t>
-      </w:r>
-    </w:p>
-    <w:bookmarkEnd w:id="37"/>
-    <w:bookmarkStart w:id="38" w:name="comparing-heterosexual-and-gay-men"/>
-    <w:p>
-      <w:pPr>
-        <w:pStyle w:val="Heading2"/>
-      </w:pPr>
-      <w:r>
-        <w:t xml:space="preserve">Comparing heterosexual and gay men</w:t>
+        <w:t xml:space="preserve">= 2.67; partners:</w:t>
+      </w:r>
+      <w:r>
+        <w:t xml:space="preserve"> </w:t>
+      </w:r>
+      <w:r>
+        <w:rPr>
+          <w:iCs/>
+          <w:i/>
+        </w:rPr>
+        <w:t xml:space="preserve">M</w:t>
+      </w:r>
+      <w:r>
+        <w:rPr>
+          <w:vertAlign w:val="subscript"/>
+          <w:iCs/>
+          <w:i/>
+        </w:rPr>
+        <w:t xml:space="preserve">men</w:t>
+      </w:r>
+      <w:r>
+        <w:t xml:space="preserve"> </w:t>
+      </w:r>
+      <w:r>
+        <w:t xml:space="preserve">= 0.52,</w:t>
+      </w:r>
+      <w:r>
+        <w:t xml:space="preserve"> </w:t>
+      </w:r>
+      <w:r>
+        <w:rPr>
+          <w:iCs/>
+          <w:i/>
+        </w:rPr>
+        <w:t xml:space="preserve">SD</w:t>
+      </w:r>
+      <w:r>
+        <w:rPr>
+          <w:vertAlign w:val="subscript"/>
+          <w:iCs/>
+          <w:i/>
+        </w:rPr>
+        <w:t xml:space="preserve">men</w:t>
+      </w:r>
+      <w:r>
+        <w:t xml:space="preserve"> </w:t>
+      </w:r>
+      <w:r>
+        <w:t xml:space="preserve">= 0.13,</w:t>
+      </w:r>
+      <w:r>
+        <w:t xml:space="preserve"> </w:t>
+      </w:r>
+      <w:r>
+        <w:rPr>
+          <w:iCs/>
+          <w:i/>
+        </w:rPr>
+        <w:t xml:space="preserve">M</w:t>
+      </w:r>
+      <w:r>
+        <w:rPr>
+          <w:vertAlign w:val="subscript"/>
+          <w:iCs/>
+          <w:i/>
+        </w:rPr>
+        <w:t xml:space="preserve">women</w:t>
+      </w:r>
+      <w:r>
+        <w:t xml:space="preserve"> </w:t>
+      </w:r>
+      <w:r>
+        <w:t xml:space="preserve">= 0.25,</w:t>
+      </w:r>
+      <w:r>
+        <w:t xml:space="preserve"> </w:t>
+      </w:r>
+      <w:r>
+        <w:rPr>
+          <w:iCs/>
+          <w:i/>
+        </w:rPr>
+        <w:t xml:space="preserve">SD</w:t>
+      </w:r>
+      <w:r>
+        <w:rPr>
+          <w:vertAlign w:val="subscript"/>
+          <w:iCs/>
+          <w:i/>
+        </w:rPr>
+        <w:t xml:space="preserve">women</w:t>
+      </w:r>
+      <w:r>
+        <w:t xml:space="preserve"> </w:t>
+      </w:r>
+      <w:r>
+        <w:t xml:space="preserve">= 0.07, Cohen’s</w:t>
+      </w:r>
+      <w:r>
+        <w:t xml:space="preserve"> </w:t>
+      </w:r>
+      <w:r>
+        <w:rPr>
+          <w:iCs/>
+          <w:i/>
+        </w:rPr>
+        <w:t xml:space="preserve">d</w:t>
+      </w:r>
+      <w:r>
+        <w:t xml:space="preserve"> </w:t>
+      </w:r>
+      <w:r>
+        <w:t xml:space="preserve">= 2.60), or when they had lower mating standards (experiences:</w:t>
+      </w:r>
+      <w:r>
+        <w:t xml:space="preserve"> </w:t>
+      </w:r>
+      <w:r>
+        <w:rPr>
+          <w:iCs/>
+          <w:i/>
+        </w:rPr>
+        <w:t xml:space="preserve">M</w:t>
+      </w:r>
+      <w:r>
+        <w:rPr>
+          <w:vertAlign w:val="subscript"/>
+          <w:iCs/>
+          <w:i/>
+        </w:rPr>
+        <w:t xml:space="preserve">men</w:t>
+      </w:r>
+      <w:r>
+        <w:t xml:space="preserve"> </w:t>
+      </w:r>
+      <w:r>
+        <w:t xml:space="preserve">= 1.05,</w:t>
+      </w:r>
+      <w:r>
+        <w:t xml:space="preserve"> </w:t>
+      </w:r>
+      <w:r>
+        <w:rPr>
+          <w:iCs/>
+          <w:i/>
+        </w:rPr>
+        <w:t xml:space="preserve">SD</w:t>
+      </w:r>
+      <w:r>
+        <w:rPr>
+          <w:vertAlign w:val="subscript"/>
+          <w:iCs/>
+          <w:i/>
+        </w:rPr>
+        <w:t xml:space="preserve">men</w:t>
+      </w:r>
+      <w:r>
+        <w:t xml:space="preserve"> </w:t>
+      </w:r>
+      <w:r>
+        <w:t xml:space="preserve">= 0.18,</w:t>
+      </w:r>
+      <w:r>
+        <w:t xml:space="preserve"> </w:t>
+      </w:r>
+      <w:r>
+        <w:rPr>
+          <w:iCs/>
+          <w:i/>
+        </w:rPr>
+        <w:t xml:space="preserve">M</w:t>
+      </w:r>
+      <w:r>
+        <w:rPr>
+          <w:vertAlign w:val="subscript"/>
+          <w:iCs/>
+          <w:i/>
+        </w:rPr>
+        <w:t xml:space="preserve">women</w:t>
+      </w:r>
+      <w:r>
+        <w:t xml:space="preserve"> </w:t>
+      </w:r>
+      <w:r>
+        <w:t xml:space="preserve">= 0.32,</w:t>
+      </w:r>
+      <w:r>
+        <w:t xml:space="preserve"> </w:t>
+      </w:r>
+      <w:r>
+        <w:rPr>
+          <w:iCs/>
+          <w:i/>
+        </w:rPr>
+        <w:t xml:space="preserve">SD</w:t>
+      </w:r>
+      <w:r>
+        <w:rPr>
+          <w:vertAlign w:val="subscript"/>
+          <w:iCs/>
+          <w:i/>
+        </w:rPr>
+        <w:t xml:space="preserve">women</w:t>
+      </w:r>
+      <w:r>
+        <w:t xml:space="preserve"> </w:t>
+      </w:r>
+      <w:r>
+        <w:t xml:space="preserve">= 0.10, Cohen’s</w:t>
+      </w:r>
+      <w:r>
+        <w:t xml:space="preserve"> </w:t>
+      </w:r>
+      <w:r>
+        <w:rPr>
+          <w:iCs/>
+          <w:i/>
+        </w:rPr>
+        <w:t xml:space="preserve">d</w:t>
+      </w:r>
+      <w:r>
+        <w:t xml:space="preserve"> </w:t>
+      </w:r>
+      <w:r>
+        <w:t xml:space="preserve">= 5.10; partners:</w:t>
+      </w:r>
+      <w:r>
+        <w:t xml:space="preserve"> </w:t>
+      </w:r>
+      <w:r>
+        <w:rPr>
+          <w:iCs/>
+          <w:i/>
+        </w:rPr>
+        <w:t xml:space="preserve">M</w:t>
+      </w:r>
+      <w:r>
+        <w:rPr>
+          <w:vertAlign w:val="subscript"/>
+          <w:iCs/>
+          <w:i/>
+        </w:rPr>
+        <w:t xml:space="preserve">men</w:t>
+      </w:r>
+      <w:r>
+        <w:t xml:space="preserve"> </w:t>
+      </w:r>
+      <w:r>
+        <w:t xml:space="preserve">= 0.82,</w:t>
+      </w:r>
+      <w:r>
+        <w:t xml:space="preserve"> </w:t>
+      </w:r>
+      <w:r>
+        <w:rPr>
+          <w:iCs/>
+          <w:i/>
+        </w:rPr>
+        <w:t xml:space="preserve">SD</w:t>
+      </w:r>
+      <w:r>
+        <w:rPr>
+          <w:vertAlign w:val="subscript"/>
+          <w:iCs/>
+          <w:i/>
+        </w:rPr>
+        <w:t xml:space="preserve">men</w:t>
+      </w:r>
+      <w:r>
+        <w:t xml:space="preserve"> </w:t>
+      </w:r>
+      <w:r>
+        <w:t xml:space="preserve">= 0.12,</w:t>
+      </w:r>
+      <w:r>
+        <w:t xml:space="preserve"> </w:t>
+      </w:r>
+      <w:r>
+        <w:rPr>
+          <w:iCs/>
+          <w:i/>
+        </w:rPr>
+        <w:t xml:space="preserve">M</w:t>
+      </w:r>
+      <w:r>
+        <w:rPr>
+          <w:vertAlign w:val="subscript"/>
+          <w:iCs/>
+          <w:i/>
+        </w:rPr>
+        <w:t xml:space="preserve">women</w:t>
+      </w:r>
+      <w:r>
+        <w:t xml:space="preserve"> </w:t>
+      </w:r>
+      <w:r>
+        <w:t xml:space="preserve">= 0.25,</w:t>
+      </w:r>
+      <w:r>
+        <w:t xml:space="preserve"> </w:t>
+      </w:r>
+      <w:r>
+        <w:rPr>
+          <w:iCs/>
+          <w:i/>
+        </w:rPr>
+        <w:t xml:space="preserve">SD</w:t>
+      </w:r>
+      <w:r>
+        <w:rPr>
+          <w:vertAlign w:val="subscript"/>
+          <w:iCs/>
+          <w:i/>
+        </w:rPr>
+        <w:t xml:space="preserve">women</w:t>
+      </w:r>
+      <w:r>
+        <w:t xml:space="preserve"> </w:t>
+      </w:r>
+      <w:r>
+        <w:t xml:space="preserve">= 0.07, Cohen’s</w:t>
+      </w:r>
+      <w:r>
+        <w:t xml:space="preserve"> </w:t>
+      </w:r>
+      <w:r>
+        <w:rPr>
+          <w:iCs/>
+          <w:i/>
+        </w:rPr>
+        <w:t xml:space="preserve">d</w:t>
+      </w:r>
+      <w:r>
+        <w:t xml:space="preserve"> </w:t>
+      </w:r>
+      <w:r>
+        <w:t xml:space="preserve">= 5.78). In comparison, virtually no gender differences in short-term mating behaviors existed when gay men and lesbian women had the same short-term mating likelihood and mating standards (Table 2).</w:t>
+      </w:r>
+    </w:p>
+    <w:bookmarkEnd w:id="40"/>
+    <w:bookmarkEnd w:id="41"/>
+    <w:bookmarkStart w:id="42" w:name="discussion"/>
+    <w:p>
+      <w:pPr>
+        <w:pStyle w:val="Heading1"/>
+      </w:pPr>
+      <w:r>
+        <w:t xml:space="preserve">Discussion</w:t>
       </w:r>
     </w:p>
     <w:p>
@@ -1746,223 +2773,126 @@
         <w:pStyle w:val="FirstParagraph"/>
       </w:pPr>
       <w:r>
-        <w:t xml:space="preserve">Gay men engaged in short-term mating behaviors more than heterosexual men did (Figure 2). The average number of short-term mating experiences (as calculated using the full population of men) was higher among gay men (</w:t>
-      </w:r>
-      <w:r>
-        <w:rPr>
-          <w:iCs/>
-          <w:i/>
-        </w:rPr>
-        <w:t xml:space="preserve">M</w:t>
-      </w:r>
-      <w:r>
-        <w:t xml:space="preserve"> </w:t>
-      </w:r>
-      <w:r>
-        <w:t xml:space="preserve">= 2.63,</w:t>
-      </w:r>
-      <w:r>
-        <w:t xml:space="preserve"> </w:t>
-      </w:r>
-      <w:r>
-        <w:rPr>
-          <w:iCs/>
-          <w:i/>
-        </w:rPr>
-        <w:t xml:space="preserve">SD</w:t>
-      </w:r>
-      <w:r>
-        <w:t xml:space="preserve"> </w:t>
-      </w:r>
-      <w:r>
-        <w:t xml:space="preserve">= 0.37) than among heterosexual men (</w:t>
-      </w:r>
-      <w:r>
-        <w:rPr>
-          <w:iCs/>
-          <w:i/>
-        </w:rPr>
-        <w:t xml:space="preserve">M</w:t>
-      </w:r>
-      <w:r>
-        <w:t xml:space="preserve"> </w:t>
-      </w:r>
-      <w:r>
-        <w:t xml:space="preserve">= 1.43,</w:t>
-      </w:r>
-      <w:r>
-        <w:t xml:space="preserve"> </w:t>
-      </w:r>
-      <w:r>
-        <w:rPr>
-          <w:iCs/>
-          <w:i/>
-        </w:rPr>
-        <w:t xml:space="preserve">SD</w:t>
-      </w:r>
-      <w:r>
-        <w:t xml:space="preserve"> </w:t>
-      </w:r>
-      <w:r>
-        <w:t xml:space="preserve">= 0.24),</w:t>
-      </w:r>
-      <w:r>
-        <w:t xml:space="preserve"> </w:t>
-      </w:r>
-      <w:r>
-        <w:rPr>
-          <w:iCs/>
-          <w:i/>
-        </w:rPr>
-        <w:t xml:space="preserve">t</w:t>
-      </w:r>
-      <w:r>
-        <w:t xml:space="preserve">(4,998) = -134.87,</w:t>
-      </w:r>
-      <w:r>
-        <w:t xml:space="preserve"> </w:t>
-      </w:r>
-      <w:r>
-        <w:rPr>
-          <w:iCs/>
-          <w:i/>
-        </w:rPr>
-        <w:t xml:space="preserve">p</w:t>
-      </w:r>
-      <w:r>
-        <w:t xml:space="preserve"> </w:t>
-      </w:r>
-      <w:r>
-        <w:t xml:space="preserve">&lt; .001, Cohen’s</w:t>
-      </w:r>
-      <w:r>
-        <w:t xml:space="preserve"> </w:t>
-      </w:r>
-      <w:r>
-        <w:rPr>
-          <w:iCs/>
-          <w:i/>
-        </w:rPr>
-        <w:t xml:space="preserve">d</w:t>
-      </w:r>
-      <w:r>
-        <w:t xml:space="preserve"> </w:t>
-      </w:r>
-      <w:r>
-        <w:t xml:space="preserve">= 3.81. Similarly, the average number of short-term mates (as calculated using the full population of men) was higher among gay men (</w:t>
-      </w:r>
-      <w:r>
-        <w:rPr>
-          <w:iCs/>
-          <w:i/>
-        </w:rPr>
-        <w:t xml:space="preserve">M</w:t>
-      </w:r>
-      <w:r>
-        <w:t xml:space="preserve"> </w:t>
-      </w:r>
-      <w:r>
-        <w:t xml:space="preserve">= 1.72,</w:t>
-      </w:r>
-      <w:r>
-        <w:t xml:space="preserve"> </w:t>
-      </w:r>
-      <w:r>
-        <w:rPr>
-          <w:iCs/>
-          <w:i/>
-        </w:rPr>
-        <w:t xml:space="preserve">SD</w:t>
-      </w:r>
-      <w:r>
-        <w:t xml:space="preserve"> </w:t>
-      </w:r>
-      <w:r>
-        <w:t xml:space="preserve">= 0.19) than among heterosexual men (</w:t>
-      </w:r>
-      <w:r>
-        <w:rPr>
-          <w:iCs/>
-          <w:i/>
-        </w:rPr>
-        <w:t xml:space="preserve">M</w:t>
-      </w:r>
-      <w:r>
-        <w:t xml:space="preserve"> </w:t>
-      </w:r>
-      <w:r>
-        <w:t xml:space="preserve">= 0.80,</w:t>
-      </w:r>
-      <w:r>
-        <w:t xml:space="preserve"> </w:t>
-      </w:r>
-      <w:r>
-        <w:rPr>
-          <w:iCs/>
-          <w:i/>
-        </w:rPr>
-        <w:t xml:space="preserve">SD</w:t>
-      </w:r>
-      <w:r>
-        <w:t xml:space="preserve"> </w:t>
-      </w:r>
-      <w:r>
-        <w:t xml:space="preserve">= 0.11),</w:t>
-      </w:r>
-      <w:r>
-        <w:t xml:space="preserve"> </w:t>
-      </w:r>
-      <w:r>
-        <w:rPr>
-          <w:iCs/>
-          <w:i/>
-        </w:rPr>
-        <w:t xml:space="preserve">t</w:t>
-      </w:r>
-      <w:r>
-        <w:t xml:space="preserve">(4,998) = -206.91,</w:t>
-      </w:r>
-      <w:r>
-        <w:t xml:space="preserve"> </w:t>
-      </w:r>
-      <w:r>
-        <w:rPr>
-          <w:iCs/>
-          <w:i/>
-        </w:rPr>
-        <w:t xml:space="preserve">p</w:t>
-      </w:r>
-      <w:r>
-        <w:t xml:space="preserve"> </w:t>
-      </w:r>
-      <w:r>
-        <w:t xml:space="preserve">&lt; .001, Cohen’s</w:t>
-      </w:r>
-      <w:r>
-        <w:t xml:space="preserve"> </w:t>
-      </w:r>
-      <w:r>
-        <w:rPr>
-          <w:iCs/>
-          <w:i/>
-        </w:rPr>
-        <w:t xml:space="preserve">d</w:t>
-      </w:r>
-      <w:r>
-        <w:t xml:space="preserve"> </w:t>
-      </w:r>
-      <w:r>
-        <w:t xml:space="preserve">= 5.85.</w:t>
-      </w:r>
-    </w:p>
-    <w:bookmarkEnd w:id="38"/>
-    <w:bookmarkStart w:id="39" w:name="comparing-across-conditions"/>
-    <w:p>
-      <w:pPr>
-        <w:pStyle w:val="Heading2"/>
-      </w:pPr>
-      <w:r>
-        <w:t xml:space="preserve">Comparing across conditions</w:t>
+        <w:t xml:space="preserve">The present study used agent-based modeling to investigate whether men and women’s differential preferences for short-term mating would result in gender differences in short-term mating behaviors, and if so, then under what conditions they would result in differences in the number of short-term mating experiences and short-term mates. We formulated two hypotheses: 1) gay men would engage in more short-term mating behaviors as compared to lesbian women, and 2) gay men would engage in more short-term mating behaviors as compared to heterosexual men. The results from 1,000 time steps in a model simulating men and women’s mating behaviors provided strong evidence in favor of our hypotheses. First of all, as compared to lesbian women, gay men had higher average numbers of short-term mating experiences and short-term mates. Secondly, gay men also had higher average numbers of short-term mating experiences and short-term mates as compared to heterosexual men. In contrast, we found no gender differences in short-term mating behaviors between heterosexual men and women, although heterosexual men in the mating pool had higher average numbers of short-term mating experiences and short-term mates.</w:t>
+      </w:r>
+    </w:p>
+    <w:p>
+      <w:pPr>
+        <w:pStyle w:val="BodyText"/>
+      </w:pPr>
+      <w:r>
+        <w:t xml:space="preserve">As expected, heterosexual men and women did not differ in short-term mating behaviors despite their differential preferences for short-term mating. This was because heterosexual men and women had an equal total number of both short-term mating experiences and short-term mates. This is not surprising since the sex ratio was 1:1 in our model. It therefore follows that the average number of short-term mating experiences and short-term mates must be equal between men and women as well. However, we did find that when we only looked at individuals in the mating pool (from which more men than women were excluded), men engaged in more short-term mating behaviors as compared to women. This was because there were more women than men in the mating pool, resulting in lower averages among heterosexual women despite the equal numbers of experiences and mates in total.</w:t>
+      </w:r>
+    </w:p>
+    <w:p>
+      <w:pPr>
+        <w:pStyle w:val="BodyText"/>
+      </w:pPr>
+      <w:r>
+        <w:t xml:space="preserve">Moreover, gender differences in short-term mating behaviors emerged when heterosexual men and women had different mating standards, but not when they had different short-term mating likelihood. When women had a higher standard than men did, less men than women in the population were above a potential partner’s standard and thus had a chance to have sex with them. This contributed to the unequal number of men and women in the mating pool, which led to gender differences in short-term mating behaviors among this population. In comparison, even when men and women had different short-term mating likelihood, the probability of any pair of them ending up having sex is the product of their individual likelihood (since men and women made decisions independently). As this probability is the same for both parties, the gender difference in short-term mating likelihood did not translate into different behaviors.</w:t>
+      </w:r>
+    </w:p>
+    <w:p>
+      <w:pPr>
+        <w:pStyle w:val="BodyText"/>
+      </w:pPr>
+      <w:r>
+        <w:t xml:space="preserve">In the light of these results, previous empirical observations of gender differences in short-term mating behaviors among heterosexual individuals</w:t>
+      </w:r>
+      <w:r>
+        <w:t xml:space="preserve"> </w:t>
+      </w:r>
+      <w:r>
+        <w:t xml:space="preserve">(e.g., Petersen &amp; Hyde, 2010)</w:t>
+      </w:r>
+      <w:r>
+        <w:t xml:space="preserve"> </w:t>
+      </w:r>
+      <w:r>
+        <w:t xml:space="preserve">appear perplexing</w:t>
+      </w:r>
+      <w:r>
+        <w:t xml:space="preserve"> </w:t>
+      </w:r>
+      <w:r>
+        <w:t xml:space="preserve">(e.g., Gurman, 1989)</w:t>
+      </w:r>
+      <w:r>
+        <w:t xml:space="preserve">. Possible explanations for these empirical results that seem illogical considering the simulation findings may have to do with features of the observation process. One possibility is sampling bias in the observations</w:t>
+      </w:r>
+      <w:r>
+        <w:t xml:space="preserve"> </w:t>
+      </w:r>
+      <w:r>
+        <w:t xml:space="preserve">(e.g., Wiederman &amp; Dubois, 1998)</w:t>
+      </w:r>
+      <w:r>
+        <w:t xml:space="preserve"> </w:t>
+      </w:r>
+      <w:r>
+        <w:t xml:space="preserve">since surveys regarding short-term mating behaviors may tend to attract individuals who already engage in such behaviors. Our results suggest that when this group of individuals is considered, there can be gender differences in short-term mating behaviors that do not exist in the full population. A second explanation is that heterosexual men and women’s self-reported sexual behaviors are affected by social desirability bias due to gender norms. Men may overreport since having more sexual partners can show their masculinity and yield them reputation benefits, while women may underreport because this violates the chastity norm</w:t>
+      </w:r>
+      <w:r>
+        <w:t xml:space="preserve"> </w:t>
+      </w:r>
+      <w:r>
+        <w:t xml:space="preserve">(Fisher, 2013)</w:t>
+      </w:r>
+      <w:r>
+        <w:t xml:space="preserve">. A third explanation is that men and women have different estimation strategies of their sexual experiences. Men may tend to approximate and round up, while women’s tendency to count instances may lead to lower estimations</w:t>
+      </w:r>
+      <w:r>
+        <w:t xml:space="preserve"> </w:t>
+      </w:r>
+      <w:r>
+        <w:t xml:space="preserve">(Brown &amp; Sinclair, 1999; Mitchell et al., 2019)</w:t>
+      </w:r>
+      <w:r>
+        <w:t xml:space="preserve">.</w:t>
+      </w:r>
+    </w:p>
+    <w:p>
+      <w:pPr>
+        <w:pStyle w:val="BodyText"/>
+      </w:pPr>
+      <w:r>
+        <w:t xml:space="preserve">Among gay men and lesbian women, large gender differences in short-term mating behaviors existed when men and women had differential preferences for short-term mating, which was in line with empirical observations</w:t>
+      </w:r>
+      <w:r>
+        <w:t xml:space="preserve"> </w:t>
+      </w:r>
+      <w:r>
+        <w:t xml:space="preserve">(e.g., Peplau et al., 1997, 2004)</w:t>
+      </w:r>
+      <w:r>
+        <w:t xml:space="preserve">. This was likely because the number of short-term mating experiences and short-term mates no longer counted towards men and women simultaneously. Any gender differences in mating preferences would result in differences in behaviors. A closer look at the results did support this postulation. Both a difference in the likelihood of short-term mating and in mating standards alone resulted in gender differences in mating behaviors. This was likely because the former increased the probability of both parties of a given gay couple deciding to have short-term mating, and the latter increased the probability of both meeting each other’s standards, as compared to the case of a given lesbian couple.</w:t>
+      </w:r>
+    </w:p>
+    <w:p>
+      <w:pPr>
+        <w:pStyle w:val="BodyText"/>
+      </w:pPr>
+      <w:r>
+        <w:t xml:space="preserve">Also, as gay men’s preferences for short-term mating were not constrained by those of women, we found that gay men engaged in more short-term mating behaviors compared to heterosexual men. This was consistent with the empirical literature</w:t>
+      </w:r>
+      <w:r>
+        <w:t xml:space="preserve"> </w:t>
+      </w:r>
+      <w:r>
+        <w:t xml:space="preserve">(e.g., Peplau et al., 1997)</w:t>
+      </w:r>
+      <w:r>
+        <w:t xml:space="preserve">. Interestingly, gay men and heterosexual men had the same short-term mating likelihood and the same standards for short-term mates in our model. The only difference was a change in the preferences of potential partners. When men’s partners had a stronger preferences for short-term mating (i.e., having men vs. having women as potential partners), men also appeared to engage in more short-term mating behaviors.</w:t>
+      </w:r>
+    </w:p>
+    <w:bookmarkEnd w:id="42"/>
+    <w:bookmarkStart w:id="43" w:name="conclusion"/>
+    <w:p>
+      <w:pPr>
+        <w:pStyle w:val="Heading1"/>
+      </w:pPr>
+      <w:r>
+        <w:t xml:space="preserve">Conclusion</w:t>
       </w:r>
     </w:p>
     <w:p>
@@ -1970,7 +2900,7 @@
         <w:pStyle w:val="FirstParagraph"/>
       </w:pPr>
       <w:r>
-        <w:t xml:space="preserve">We also ran analyses across conditions to see which of the two dimensions of mating preferences contributed to gender differences in short-term mating behaviors.</w:t>
+        <w:t xml:space="preserve">Using agent-based modeling to simulate short-term mating behaviors, we found when men (vs. women) had a stronger preferences for short-term mating, heterosexual men and women engaged in short-term mating behaviors to the same extent, while gay men engaged in more short-term mating behaviors as compared to lesbian women. Gay men engaged in more short-term mating behaviors than heterosexual men did.</w:t>
       </w:r>
     </w:p>
     <w:p>
@@ -1978,698 +2908,27 @@
         <w:pStyle w:val="BodyText"/>
       </w:pPr>
       <w:r>
-        <w:t xml:space="preserve">Among heterosexual individuals, gender differences in short-term mating behaviors, when calculated among individuals in the mating pool, emerged when men and women had different standards for short-term mates. Heterosexual men (vs. heterosexual women) in the mating pool had a higher average number of short-term mating experiences and short-term mates as long as they had lower mating standards, even when no gender difference existed in short-term mating likelihood (experiences:</w:t>
-      </w:r>
-      <w:r>
-        <w:t xml:space="preserve"> </w:t>
-      </w:r>
-      <w:r>
-        <w:rPr>
-          <w:iCs/>
-          <w:i/>
-        </w:rPr>
-        <w:t xml:space="preserve">M</w:t>
-      </w:r>
-      <w:r>
-        <w:rPr>
-          <w:vertAlign w:val="subscript"/>
-          <w:iCs/>
-          <w:i/>
-        </w:rPr>
-        <w:t xml:space="preserve">men</w:t>
-      </w:r>
-      <w:r>
-        <w:t xml:space="preserve"> </w:t>
-      </w:r>
-      <w:r>
-        <w:t xml:space="preserve">= 2.82,</w:t>
-      </w:r>
-      <w:r>
-        <w:t xml:space="preserve"> </w:t>
-      </w:r>
-      <w:r>
-        <w:rPr>
-          <w:iCs/>
-          <w:i/>
-        </w:rPr>
-        <w:t xml:space="preserve">SD</w:t>
-      </w:r>
-      <w:r>
-        <w:rPr>
-          <w:vertAlign w:val="subscript"/>
-          <w:iCs/>
-          <w:i/>
-        </w:rPr>
-        <w:t xml:space="preserve">men</w:t>
-      </w:r>
-      <w:r>
-        <w:t xml:space="preserve"> </w:t>
-      </w:r>
-      <w:r>
-        <w:t xml:space="preserve">= 0.36,</w:t>
-      </w:r>
-      <w:r>
-        <w:t xml:space="preserve"> </w:t>
-      </w:r>
-      <w:r>
-        <w:rPr>
-          <w:iCs/>
-          <w:i/>
-        </w:rPr>
-        <w:t xml:space="preserve">M</w:t>
-      </w:r>
-      <w:r>
-        <w:rPr>
-          <w:vertAlign w:val="subscript"/>
-          <w:iCs/>
-          <w:i/>
-        </w:rPr>
-        <w:t xml:space="preserve">women</w:t>
-      </w:r>
-      <w:r>
-        <w:t xml:space="preserve"> </w:t>
-      </w:r>
-      <w:r>
-        <w:t xml:space="preserve">= 2.21,</w:t>
-      </w:r>
-      <w:r>
-        <w:t xml:space="preserve"> </w:t>
-      </w:r>
-      <w:r>
-        <w:rPr>
-          <w:iCs/>
-          <w:i/>
-        </w:rPr>
-        <w:t xml:space="preserve">SD</w:t>
-      </w:r>
-      <w:r>
-        <w:rPr>
-          <w:vertAlign w:val="subscript"/>
-          <w:iCs/>
-          <w:i/>
-        </w:rPr>
-        <w:t xml:space="preserve">women</w:t>
-      </w:r>
-      <w:r>
-        <w:t xml:space="preserve"> </w:t>
-      </w:r>
-      <w:r>
-        <w:t xml:space="preserve">= 0.28, Cohen’s</w:t>
-      </w:r>
-      <w:r>
-        <w:t xml:space="preserve"> </w:t>
-      </w:r>
-      <w:r>
-        <w:rPr>
-          <w:iCs/>
-          <w:i/>
-        </w:rPr>
-        <w:t xml:space="preserve">d</w:t>
-      </w:r>
-      <w:r>
-        <w:t xml:space="preserve"> </w:t>
-      </w:r>
-      <w:r>
-        <w:t xml:space="preserve">= 1.89; partners:</w:t>
-      </w:r>
-      <w:r>
-        <w:t xml:space="preserve"> </w:t>
-      </w:r>
-      <w:r>
-        <w:rPr>
-          <w:iCs/>
-          <w:i/>
-        </w:rPr>
-        <w:t xml:space="preserve">M</w:t>
-      </w:r>
-      <w:r>
-        <w:rPr>
-          <w:vertAlign w:val="subscript"/>
-          <w:iCs/>
-          <w:i/>
-        </w:rPr>
-        <w:t xml:space="preserve">men</w:t>
-      </w:r>
-      <w:r>
-        <w:t xml:space="preserve"> </w:t>
-      </w:r>
-      <w:r>
-        <w:t xml:space="preserve">= 1.76,</w:t>
-      </w:r>
-      <w:r>
-        <w:t xml:space="preserve"> </w:t>
-      </w:r>
-      <w:r>
-        <w:rPr>
-          <w:iCs/>
-          <w:i/>
-        </w:rPr>
-        <w:t xml:space="preserve">SD</w:t>
-      </w:r>
-      <w:r>
-        <w:rPr>
-          <w:vertAlign w:val="subscript"/>
-          <w:iCs/>
-          <w:i/>
-        </w:rPr>
-        <w:t xml:space="preserve">men</w:t>
-      </w:r>
-      <w:r>
-        <w:t xml:space="preserve"> </w:t>
-      </w:r>
-      <w:r>
-        <w:t xml:space="preserve">= 0.15;</w:t>
-      </w:r>
-      <w:r>
-        <w:t xml:space="preserve"> </w:t>
-      </w:r>
-      <w:r>
-        <w:rPr>
-          <w:iCs/>
-          <w:i/>
-        </w:rPr>
-        <w:t xml:space="preserve">M</w:t>
-      </w:r>
-      <w:r>
-        <w:rPr>
-          <w:vertAlign w:val="subscript"/>
-          <w:iCs/>
-          <w:i/>
-        </w:rPr>
-        <w:t xml:space="preserve">women</w:t>
-      </w:r>
-      <w:r>
-        <w:t xml:space="preserve"> </w:t>
-      </w:r>
-      <w:r>
-        <w:t xml:space="preserve">= 1.38,</w:t>
-      </w:r>
-      <w:r>
-        <w:t xml:space="preserve"> </w:t>
-      </w:r>
-      <w:r>
-        <w:rPr>
-          <w:iCs/>
-          <w:i/>
-        </w:rPr>
-        <w:t xml:space="preserve">SD</w:t>
-      </w:r>
-      <w:r>
-        <w:rPr>
-          <w:vertAlign w:val="subscript"/>
-          <w:iCs/>
-          <w:i/>
-        </w:rPr>
-        <w:t xml:space="preserve">women</w:t>
-      </w:r>
-      <w:r>
-        <w:t xml:space="preserve"> </w:t>
-      </w:r>
-      <w:r>
-        <w:t xml:space="preserve">= 0.09, Cohen’s</w:t>
-      </w:r>
-      <w:r>
-        <w:t xml:space="preserve"> </w:t>
-      </w:r>
-      <w:r>
-        <w:rPr>
-          <w:iCs/>
-          <w:i/>
-        </w:rPr>
-        <w:t xml:space="preserve">d</w:t>
-      </w:r>
-      <w:r>
-        <w:t xml:space="preserve"> </w:t>
-      </w:r>
-      <w:r>
-        <w:t xml:space="preserve">= 3.13). In comparison, virtually no gender differences in short-term mating behaviors existed when men and women had the same mating standards (Table 1).</w:t>
-      </w:r>
-    </w:p>
-    <w:p>
-      <w:pPr>
-        <w:pStyle w:val="BodyText"/>
-      </w:pPr>
-      <w:r>
-        <w:t xml:space="preserve">Among gay men and lesbian women, gender differences in short-term mating behaviors emerged both when they had different short-term mating likelihood and when their mating standards were different. Gay men (vs. lesbian women) had a higher average number of short-term mating experiences and short-term mates when they had a higher short-term mating likelihood (experiences:</w:t>
-      </w:r>
-      <w:r>
-        <w:t xml:space="preserve"> </w:t>
-      </w:r>
-      <w:r>
-        <w:rPr>
-          <w:iCs/>
-          <w:i/>
-        </w:rPr>
-        <w:t xml:space="preserve">M</w:t>
-      </w:r>
-      <w:r>
-        <w:rPr>
-          <w:vertAlign w:val="subscript"/>
-          <w:iCs/>
-          <w:i/>
-        </w:rPr>
-        <w:t xml:space="preserve">men</w:t>
-      </w:r>
-      <w:r>
-        <w:t xml:space="preserve"> </w:t>
-      </w:r>
-      <w:r>
-        <w:t xml:space="preserve">= 0.80,</w:t>
-      </w:r>
-      <w:r>
-        <w:t xml:space="preserve"> </w:t>
-      </w:r>
-      <w:r>
-        <w:rPr>
-          <w:iCs/>
-          <w:i/>
-        </w:rPr>
-        <w:t xml:space="preserve">SD</w:t>
-      </w:r>
-      <w:r>
-        <w:rPr>
-          <w:vertAlign w:val="subscript"/>
-          <w:iCs/>
-          <w:i/>
-        </w:rPr>
-        <w:t xml:space="preserve">men</w:t>
-      </w:r>
-      <w:r>
-        <w:t xml:space="preserve"> </w:t>
-      </w:r>
-      <w:r>
-        <w:t xml:space="preserve">= 0.23,</w:t>
-      </w:r>
-      <w:r>
-        <w:t xml:space="preserve"> </w:t>
-      </w:r>
-      <w:r>
-        <w:rPr>
-          <w:iCs/>
-          <w:i/>
-        </w:rPr>
-        <w:t xml:space="preserve">M</w:t>
-      </w:r>
-      <w:r>
-        <w:rPr>
-          <w:vertAlign w:val="subscript"/>
-          <w:iCs/>
-          <w:i/>
-        </w:rPr>
-        <w:t xml:space="preserve">women</w:t>
-      </w:r>
-      <w:r>
-        <w:t xml:space="preserve"> </w:t>
-      </w:r>
-      <w:r>
-        <w:t xml:space="preserve">= 0.32,</w:t>
-      </w:r>
-      <w:r>
-        <w:t xml:space="preserve"> </w:t>
-      </w:r>
-      <w:r>
-        <w:rPr>
-          <w:iCs/>
-          <w:i/>
-        </w:rPr>
-        <w:t xml:space="preserve">SD</w:t>
-      </w:r>
-      <w:r>
-        <w:rPr>
-          <w:vertAlign w:val="subscript"/>
-          <w:iCs/>
-          <w:i/>
-        </w:rPr>
-        <w:t xml:space="preserve">women</w:t>
-      </w:r>
-      <w:r>
-        <w:t xml:space="preserve"> </w:t>
-      </w:r>
-      <w:r>
-        <w:t xml:space="preserve">= 0.10, Cohen’s</w:t>
-      </w:r>
-      <w:r>
-        <w:t xml:space="preserve"> </w:t>
-      </w:r>
-      <w:r>
-        <w:rPr>
-          <w:iCs/>
-          <w:i/>
-        </w:rPr>
-        <w:t xml:space="preserve">d</w:t>
-      </w:r>
-      <w:r>
-        <w:t xml:space="preserve"> </w:t>
-      </w:r>
-      <w:r>
-        <w:t xml:space="preserve">= 2.67; partners:</w:t>
-      </w:r>
-      <w:r>
-        <w:t xml:space="preserve"> </w:t>
-      </w:r>
-      <w:r>
-        <w:rPr>
-          <w:iCs/>
-          <w:i/>
-        </w:rPr>
-        <w:t xml:space="preserve">M</w:t>
-      </w:r>
-      <w:r>
-        <w:rPr>
-          <w:vertAlign w:val="subscript"/>
-          <w:iCs/>
-          <w:i/>
-        </w:rPr>
-        <w:t xml:space="preserve">men</w:t>
-      </w:r>
-      <w:r>
-        <w:t xml:space="preserve"> </w:t>
-      </w:r>
-      <w:r>
-        <w:t xml:space="preserve">= 0.52,</w:t>
-      </w:r>
-      <w:r>
-        <w:t xml:space="preserve"> </w:t>
-      </w:r>
-      <w:r>
-        <w:rPr>
-          <w:iCs/>
-          <w:i/>
-        </w:rPr>
-        <w:t xml:space="preserve">SD</w:t>
-      </w:r>
-      <w:r>
-        <w:rPr>
-          <w:vertAlign w:val="subscript"/>
-          <w:iCs/>
-          <w:i/>
-        </w:rPr>
-        <w:t xml:space="preserve">men</w:t>
-      </w:r>
-      <w:r>
-        <w:t xml:space="preserve"> </w:t>
-      </w:r>
-      <w:r>
-        <w:t xml:space="preserve">= 0.13,</w:t>
-      </w:r>
-      <w:r>
-        <w:t xml:space="preserve"> </w:t>
-      </w:r>
-      <w:r>
-        <w:rPr>
-          <w:iCs/>
-          <w:i/>
-        </w:rPr>
-        <w:t xml:space="preserve">M</w:t>
-      </w:r>
-      <w:r>
-        <w:rPr>
-          <w:vertAlign w:val="subscript"/>
-          <w:iCs/>
-          <w:i/>
-        </w:rPr>
-        <w:t xml:space="preserve">women</w:t>
-      </w:r>
-      <w:r>
-        <w:t xml:space="preserve"> </w:t>
-      </w:r>
-      <w:r>
-        <w:t xml:space="preserve">= 0.25,</w:t>
-      </w:r>
-      <w:r>
-        <w:t xml:space="preserve"> </w:t>
-      </w:r>
-      <w:r>
-        <w:rPr>
-          <w:iCs/>
-          <w:i/>
-        </w:rPr>
-        <w:t xml:space="preserve">SD</w:t>
-      </w:r>
-      <w:r>
-        <w:rPr>
-          <w:vertAlign w:val="subscript"/>
-          <w:iCs/>
-          <w:i/>
-        </w:rPr>
-        <w:t xml:space="preserve">women</w:t>
-      </w:r>
-      <w:r>
-        <w:t xml:space="preserve"> </w:t>
-      </w:r>
-      <w:r>
-        <w:t xml:space="preserve">= 0.07, Cohen’s</w:t>
-      </w:r>
-      <w:r>
-        <w:t xml:space="preserve"> </w:t>
-      </w:r>
-      <w:r>
-        <w:rPr>
-          <w:iCs/>
-          <w:i/>
-        </w:rPr>
-        <w:t xml:space="preserve">d</w:t>
-      </w:r>
-      <w:r>
-        <w:t xml:space="preserve"> </w:t>
-      </w:r>
-      <w:r>
-        <w:t xml:space="preserve">= 2.60), or when they had lower mating standards (experiences:</w:t>
-      </w:r>
-      <w:r>
-        <w:t xml:space="preserve"> </w:t>
-      </w:r>
-      <w:r>
-        <w:rPr>
-          <w:iCs/>
-          <w:i/>
-        </w:rPr>
-        <w:t xml:space="preserve">M</w:t>
-      </w:r>
-      <w:r>
-        <w:rPr>
-          <w:vertAlign w:val="subscript"/>
-          <w:iCs/>
-          <w:i/>
-        </w:rPr>
-        <w:t xml:space="preserve">men</w:t>
-      </w:r>
-      <w:r>
-        <w:t xml:space="preserve"> </w:t>
-      </w:r>
-      <w:r>
-        <w:t xml:space="preserve">= 1.05,</w:t>
-      </w:r>
-      <w:r>
-        <w:t xml:space="preserve"> </w:t>
-      </w:r>
-      <w:r>
-        <w:rPr>
-          <w:iCs/>
-          <w:i/>
-        </w:rPr>
-        <w:t xml:space="preserve">SD</w:t>
-      </w:r>
-      <w:r>
-        <w:rPr>
-          <w:vertAlign w:val="subscript"/>
-          <w:iCs/>
-          <w:i/>
-        </w:rPr>
-        <w:t xml:space="preserve">men</w:t>
-      </w:r>
-      <w:r>
-        <w:t xml:space="preserve"> </w:t>
-      </w:r>
-      <w:r>
-        <w:t xml:space="preserve">= 0.18,</w:t>
-      </w:r>
-      <w:r>
-        <w:t xml:space="preserve"> </w:t>
-      </w:r>
-      <w:r>
-        <w:rPr>
-          <w:iCs/>
-          <w:i/>
-        </w:rPr>
-        <w:t xml:space="preserve">M</w:t>
-      </w:r>
-      <w:r>
-        <w:rPr>
-          <w:vertAlign w:val="subscript"/>
-          <w:iCs/>
-          <w:i/>
-        </w:rPr>
-        <w:t xml:space="preserve">women</w:t>
-      </w:r>
-      <w:r>
-        <w:t xml:space="preserve"> </w:t>
-      </w:r>
-      <w:r>
-        <w:t xml:space="preserve">= 0.32,</w:t>
-      </w:r>
-      <w:r>
-        <w:t xml:space="preserve"> </w:t>
-      </w:r>
-      <w:r>
-        <w:rPr>
-          <w:iCs/>
-          <w:i/>
-        </w:rPr>
-        <w:t xml:space="preserve">SD</w:t>
-      </w:r>
-      <w:r>
-        <w:rPr>
-          <w:vertAlign w:val="subscript"/>
-          <w:iCs/>
-          <w:i/>
-        </w:rPr>
-        <w:t xml:space="preserve">women</w:t>
-      </w:r>
-      <w:r>
-        <w:t xml:space="preserve"> </w:t>
-      </w:r>
-      <w:r>
-        <w:t xml:space="preserve">= 0.10, Cohen’s</w:t>
-      </w:r>
-      <w:r>
-        <w:t xml:space="preserve"> </w:t>
-      </w:r>
-      <w:r>
-        <w:rPr>
-          <w:iCs/>
-          <w:i/>
-        </w:rPr>
-        <w:t xml:space="preserve">d</w:t>
-      </w:r>
-      <w:r>
-        <w:t xml:space="preserve"> </w:t>
-      </w:r>
-      <w:r>
-        <w:t xml:space="preserve">= 5.10; partners:</w:t>
-      </w:r>
-      <w:r>
-        <w:t xml:space="preserve"> </w:t>
-      </w:r>
-      <w:r>
-        <w:rPr>
-          <w:iCs/>
-          <w:i/>
-        </w:rPr>
-        <w:t xml:space="preserve">M</w:t>
-      </w:r>
-      <w:r>
-        <w:rPr>
-          <w:vertAlign w:val="subscript"/>
-          <w:iCs/>
-          <w:i/>
-        </w:rPr>
-        <w:t xml:space="preserve">men</w:t>
-      </w:r>
-      <w:r>
-        <w:t xml:space="preserve"> </w:t>
-      </w:r>
-      <w:r>
-        <w:t xml:space="preserve">= 0.82,</w:t>
-      </w:r>
-      <w:r>
-        <w:t xml:space="preserve"> </w:t>
-      </w:r>
-      <w:r>
-        <w:rPr>
-          <w:iCs/>
-          <w:i/>
-        </w:rPr>
-        <w:t xml:space="preserve">SD</w:t>
-      </w:r>
-      <w:r>
-        <w:rPr>
-          <w:vertAlign w:val="subscript"/>
-          <w:iCs/>
-          <w:i/>
-        </w:rPr>
-        <w:t xml:space="preserve">men</w:t>
-      </w:r>
-      <w:r>
-        <w:t xml:space="preserve"> </w:t>
-      </w:r>
-      <w:r>
-        <w:t xml:space="preserve">= 0.12,</w:t>
-      </w:r>
-      <w:r>
-        <w:t xml:space="preserve"> </w:t>
-      </w:r>
-      <w:r>
-        <w:rPr>
-          <w:iCs/>
-          <w:i/>
-        </w:rPr>
-        <w:t xml:space="preserve">M</w:t>
-      </w:r>
-      <w:r>
-        <w:rPr>
-          <w:vertAlign w:val="subscript"/>
-          <w:iCs/>
-          <w:i/>
-        </w:rPr>
-        <w:t xml:space="preserve">women</w:t>
-      </w:r>
-      <w:r>
-        <w:t xml:space="preserve"> </w:t>
-      </w:r>
-      <w:r>
-        <w:t xml:space="preserve">= 0.25,</w:t>
-      </w:r>
-      <w:r>
-        <w:t xml:space="preserve"> </w:t>
-      </w:r>
-      <w:r>
-        <w:rPr>
-          <w:iCs/>
-          <w:i/>
-        </w:rPr>
-        <w:t xml:space="preserve">SD</w:t>
-      </w:r>
-      <w:r>
-        <w:rPr>
-          <w:vertAlign w:val="subscript"/>
-          <w:iCs/>
-          <w:i/>
-        </w:rPr>
-        <w:t xml:space="preserve">women</w:t>
-      </w:r>
-      <w:r>
-        <w:t xml:space="preserve"> </w:t>
-      </w:r>
-      <w:r>
-        <w:t xml:space="preserve">= 0.07, Cohen’s</w:t>
-      </w:r>
-      <w:r>
-        <w:t xml:space="preserve"> </w:t>
-      </w:r>
-      <w:r>
-        <w:rPr>
-          <w:iCs/>
-          <w:i/>
-        </w:rPr>
-        <w:t xml:space="preserve">d</w:t>
-      </w:r>
-      <w:r>
-        <w:t xml:space="preserve"> </w:t>
-      </w:r>
-      <w:r>
-        <w:t xml:space="preserve">= 5.78). In comparison, virtually no gender differences in short-term mating behaviors existed when gay men and lesbian women had the same short-term mating likelihood and mating standards (Table 2).</w:t>
-      </w:r>
-    </w:p>
-    <w:bookmarkEnd w:id="39"/>
-    <w:bookmarkEnd w:id="40"/>
-    <w:bookmarkStart w:id="41" w:name="discussion"/>
+        <w:t xml:space="preserve">These results highlight the distinction between preferences and behaviors in human mating. Individuals’ mating behaviors do not only depend on one’s own preferences, but are also constrained by partners’ preferences. Future research in human mating should not only focus on the psychological aspect but also pay attention to the interaction between individuals’ psychology and its context. These results also cast doubt to the prevalent belief in the gender differences in short-term mating behaviors, especially among heterosexual individuals. Our findings suggest that there may be factors in the observation process, such as sampling bias, that contribute to the observed differences. Future research in human sexuality should note such possibilities and interpret any observed gender differences in short-term mating behaviors cautiously.</w:t>
+      </w:r>
+    </w:p>
+    <w:bookmarkEnd w:id="43"/>
+    <w:bookmarkStart w:id="44" w:name="acknowledgements"/>
     <w:p>
       <w:pPr>
         <w:pStyle w:val="Heading1"/>
       </w:pPr>
       <w:r>
-        <w:t xml:space="preserve">Discussion</w:t>
+        <w:t xml:space="preserve">Acknowledgements</w:t>
+      </w:r>
+    </w:p>
+    <w:bookmarkEnd w:id="44"/>
+    <w:bookmarkStart w:id="45" w:name="data-availability"/>
+    <w:p>
+      <w:pPr>
+        <w:pStyle w:val="Heading1"/>
+      </w:pPr>
+      <w:r>
+        <w:t xml:space="preserve">Data availability</w:t>
       </w:r>
     </w:p>
     <w:p>
@@ -2677,189 +2936,26 @@
         <w:pStyle w:val="FirstParagraph"/>
       </w:pPr>
       <w:r>
-        <w:t xml:space="preserve">The present study used agent-based modeling to investigate whether men and women’s differential preferences for short-term mating would result in gender differences in short-term mating behaviors, and if so, then under what conditions they would result in differences in the number of short-term mating experiences and short-term mates. We formulated two hypotheses: 1) gay men would engage in more short-term mating behaviors as compared to lesbian women, and 2) gay men would engage in more short-term mating behaviors as compared to heterosexual men. The results from 1,000 time steps in a model simulating men and women’s mating behaviors provided strong evidence in favor of our hypotheses. First of all, as compared to lesbian women, gay men had higher average numbers of short-term mating experiences and short-term mates. Secondly, gay men also had higher average numbers of short-term mating experiences and short-term mates as compared to heterosexual men. In contrast, we found no gender differences in short-term mating behaviors between heterosexual men and women, although heterosexual men in the mating pool had higher average numbers of short-term mating experiences and short-term mates.</w:t>
-      </w:r>
-    </w:p>
-    <w:p>
-      <w:pPr>
-        <w:pStyle w:val="BodyText"/>
-      </w:pPr>
-      <w:r>
-        <w:t xml:space="preserve">As expected, heterosexual men and women did not differ in short-term mating behaviors despite their differential preferences for short-term mating. This was because heterosexual men and women had an equal total number of both short-term mating experiences and short-term mates. This is not surprising since the sex ratio was 1:1 in our model. It therefore follows that the average number of short-term mating experiences and short-term mates must be equal between men and women as well. However, we did find that when we only looked at individuals in the mating pool (from which more men than women were excluded), men engaged in more short-term mating behaviors as compared to women. This was because there were more women than men in the mating pool, resulting in lower averages among heterosexual women despite the equal numbers of experiences and mates in total.</w:t>
-      </w:r>
-    </w:p>
-    <w:p>
-      <w:pPr>
-        <w:pStyle w:val="BodyText"/>
-      </w:pPr>
-      <w:r>
-        <w:t xml:space="preserve">Moreover, gender differences in short-term mating behaviors emerged when heterosexual men and women had different mating standards, but not when they had different short-term mating likelihood. When women had a higher standard than men did, less men than women in the population were above a potential partner’s standard and thus had a chance to have sex with them. This contributed to the unequal number of men and women in the mating pool, which led to gender differences in short-term mating behaviors among this population. In comparison, even when men and women had different short-term mating likelihood, the probability of any pair of them ending up having sex is the product of their individual likelihood (since men and women made decisions independently). As this probability is the same for both parties, the gender difference in short-term mating likelihood did not translate into different behaviors.</w:t>
-      </w:r>
-    </w:p>
-    <w:p>
-      <w:pPr>
-        <w:pStyle w:val="BodyText"/>
-      </w:pPr>
-      <w:r>
-        <w:t xml:space="preserve">In the light of these results, previous empirical observations of gender differences in short-term mating behaviors among heterosexual individuals</w:t>
-      </w:r>
-      <w:r>
-        <w:t xml:space="preserve"> </w:t>
-      </w:r>
-      <w:r>
-        <w:t xml:space="preserve">(e.g., Petersen &amp; Hyde, 2010)</w:t>
-      </w:r>
-      <w:r>
-        <w:t xml:space="preserve"> </w:t>
-      </w:r>
-      <w:r>
-        <w:t xml:space="preserve">appear perplexing</w:t>
-      </w:r>
-      <w:r>
-        <w:t xml:space="preserve"> </w:t>
-      </w:r>
-      <w:r>
-        <w:t xml:space="preserve">(e.g., Gurman, 1989)</w:t>
-      </w:r>
-      <w:r>
-        <w:t xml:space="preserve">. Possible explanations for these empirical results that seem illogical considering the simulation findings may have to do with features of the observation process. One possibility is sampling bias in the observations</w:t>
-      </w:r>
-      <w:r>
-        <w:t xml:space="preserve"> </w:t>
-      </w:r>
-      <w:r>
-        <w:t xml:space="preserve">(e.g., Wiederman &amp; Dubois, 1998)</w:t>
-      </w:r>
-      <w:r>
-        <w:t xml:space="preserve"> </w:t>
-      </w:r>
-      <w:r>
-        <w:t xml:space="preserve">since surveys regarding short-term mating behaviors may tend to attract individuals who already engage in such behaviors. Our results suggest that when this group of individuals is considered, there can be gender differences in short-term mating behaviors that do not exist in the full population. A second explanation is that heterosexual men and women’s self-reported sexual behaviors are affected by social desirability bias due to gender norms. Men may overreport since having more sexual partners can show their masculinity and yield them reputation benefits, while women may underreport because this violates the chastity norm</w:t>
-      </w:r>
-      <w:r>
-        <w:t xml:space="preserve"> </w:t>
-      </w:r>
-      <w:r>
-        <w:t xml:space="preserve">(Fisher, 2013)</w:t>
-      </w:r>
-      <w:r>
-        <w:t xml:space="preserve">. A third explanation is that men and women have different estimation strategies of their sexual experiences. Men may tend to approximate and round up, while women’s tendency to count instances may lead to lower estimations</w:t>
-      </w:r>
-      <w:r>
-        <w:t xml:space="preserve"> </w:t>
-      </w:r>
-      <w:r>
-        <w:t xml:space="preserve">(Brown &amp; Sinclair, 1999; Mitchell et al., 2019)</w:t>
-      </w:r>
-      <w:r>
-        <w:t xml:space="preserve">.</w:t>
-      </w:r>
-    </w:p>
-    <w:p>
-      <w:pPr>
-        <w:pStyle w:val="BodyText"/>
-      </w:pPr>
-      <w:r>
-        <w:t xml:space="preserve">Among gay men and lesbian women, large gender differences in short-term mating behaviors existed when men and women had differential preferences for short-term mating, which was in line with empirical observations</w:t>
-      </w:r>
-      <w:r>
-        <w:t xml:space="preserve"> </w:t>
-      </w:r>
-      <w:r>
-        <w:t xml:space="preserve">(e.g., Peplau et al., 1997, 2004)</w:t>
-      </w:r>
-      <w:r>
-        <w:t xml:space="preserve">. This was likely because the number of short-term mating experiences and short-term mates no longer counted towards men and women simultaneously. Any gender differences in mating preferences would result in differences in behaviors. A closer look at the results did support this postulation. Both a difference in the likelihood of short-term mating and in mating standards alone resulted in gender differences in mating behaviors. This was likely because the former increased the probability of both parties of a given gay couple deciding to have short-term mating, and the latter increased the probability of both meeting each other’s standards, as compared to the case of a given lesbian couple.</w:t>
-      </w:r>
-    </w:p>
-    <w:p>
-      <w:pPr>
-        <w:pStyle w:val="BodyText"/>
-      </w:pPr>
-      <w:r>
-        <w:t xml:space="preserve">Also, as gay men’s preferences for short-term mating were not constrained by those of women, we found that gay men engaged in more short-term mating behaviors compared to heterosexual men. This was consistent with the empirical literature</w:t>
-      </w:r>
-      <w:r>
-        <w:t xml:space="preserve"> </w:t>
-      </w:r>
-      <w:r>
-        <w:t xml:space="preserve">(e.g., Peplau et al., 1997)</w:t>
-      </w:r>
-      <w:r>
-        <w:t xml:space="preserve">. Interestingly, gay men and heterosexual men had the same short-term mating likelihood and the same standards for short-term mates in our model. The only difference was a change in the preferences of potential partners. When men’s partners had a stronger preferences for short-term mating (i.e., having men vs. having women as potential partners), men also appeared to engage in more short-term mating behaviors.</w:t>
-      </w:r>
-    </w:p>
-    <w:bookmarkEnd w:id="41"/>
-    <w:bookmarkStart w:id="42" w:name="conclusion"/>
+        <w:t xml:space="preserve">All models, data, and analysis code can be downloaded at: [link masked for peer review]</w:t>
+      </w:r>
+    </w:p>
+    <w:p>
+      <w:r>
+        <w:br w:type="page"/>
+      </w:r>
+    </w:p>
+    <w:bookmarkEnd w:id="45"/>
+    <w:bookmarkStart w:id="100" w:name="references"/>
     <w:p>
       <w:pPr>
         <w:pStyle w:val="Heading1"/>
       </w:pPr>
       <w:r>
-        <w:t xml:space="preserve">Conclusion</w:t>
-      </w:r>
-    </w:p>
-    <w:p>
-      <w:pPr>
-        <w:pStyle w:val="FirstParagraph"/>
-      </w:pPr>
-      <w:r>
-        <w:t xml:space="preserve">Using agent-based modeling to simulate short-term mating behaviors, we found when men (vs. women) had a stronger preferences for short-term mating, heterosexual men and women engaged in short-term mating behaviors to the same extent, while gay men engaged in more short-term mating behaviors as compared to lesbian women. Gay men engaged in more short-term mating behaviors than heterosexual men did.</w:t>
-      </w:r>
-    </w:p>
-    <w:p>
-      <w:pPr>
-        <w:pStyle w:val="BodyText"/>
-      </w:pPr>
-      <w:r>
-        <w:t xml:space="preserve">These results highlight the distinction between preferences and behaviors in human mating. Individuals’ mating behaviors do not only depend on one’s own preferences, but are also constrained by partners’ preferences. Future research in human mating should not only focus on the psychological aspect but also pay attention to the interaction between individuals’ psychology and its context. These results also cast doubt to the prevalent belief in the gender differences in short-term mating behaviors, especially among heterosexual individuals. Our findings suggest that there may be factors in the observation process, such as sampling bias, that contribute to the observed differences. Future research in human sexuality should note such possibilities and interpret any observed gender differences in short-term mating behaviors cautiously.</w:t>
-      </w:r>
-    </w:p>
-    <w:bookmarkEnd w:id="42"/>
-    <w:bookmarkStart w:id="43" w:name="acknowledgements"/>
-    <w:p>
-      <w:pPr>
-        <w:pStyle w:val="Heading1"/>
-      </w:pPr>
-      <w:r>
-        <w:t xml:space="preserve">Acknowledgements</w:t>
-      </w:r>
-    </w:p>
-    <w:bookmarkEnd w:id="43"/>
-    <w:bookmarkStart w:id="44" w:name="data-availability"/>
-    <w:p>
-      <w:pPr>
-        <w:pStyle w:val="Heading1"/>
-      </w:pPr>
-      <w:r>
-        <w:t xml:space="preserve">Data availability</w:t>
-      </w:r>
-    </w:p>
-    <w:p>
-      <w:pPr>
-        <w:pStyle w:val="FirstParagraph"/>
-      </w:pPr>
-      <w:r>
-        <w:t xml:space="preserve">All models, data, and analysis code can be downloaded at: [link masked for peer review]</w:t>
-      </w:r>
-    </w:p>
-    <w:p>
-      <w:r>
-        <w:br w:type="page"/>
-      </w:r>
-    </w:p>
-    <w:bookmarkEnd w:id="44"/>
-    <w:bookmarkStart w:id="98" w:name="references"/>
-    <w:p>
-      <w:pPr>
-        <w:pStyle w:val="Heading1"/>
-      </w:pPr>
-      <w:r>
         <w:t xml:space="preserve">References</w:t>
       </w:r>
     </w:p>
-    <w:bookmarkStart w:id="97" w:name="refs"/>
-    <w:bookmarkStart w:id="46" w:name="ref-archer_reality_2019"/>
+    <w:bookmarkStart w:id="99" w:name="refs"/>
+    <w:bookmarkStart w:id="47" w:name="ref-archer_reality_2019"/>
     <w:p>
       <w:pPr>
         <w:pStyle w:val="Bibliography"/>
@@ -2896,7 +2992,7 @@
       <w:r>
         <w:t xml:space="preserve"> </w:t>
       </w:r>
-      <w:hyperlink r:id="rId45">
+      <w:hyperlink r:id="rId46">
         <w:r>
           <w:rPr>
             <w:rStyle w:val="Hyperlink"/>
@@ -2905,8 +3001,8 @@
         </w:r>
       </w:hyperlink>
     </w:p>
-    <w:bookmarkEnd w:id="46"/>
-    <w:bookmarkStart w:id="48" w:name="ref-bailey_effects_1994"/>
+    <w:bookmarkEnd w:id="47"/>
+    <w:bookmarkStart w:id="49" w:name="ref-bailey_effects_1994"/>
     <w:p>
       <w:pPr>
         <w:pStyle w:val="Bibliography"/>
@@ -2943,7 +3039,7 @@
       <w:r>
         <w:t xml:space="preserve"> </w:t>
       </w:r>
-      <w:hyperlink r:id="rId47">
+      <w:hyperlink r:id="rId48">
         <w:r>
           <w:rPr>
             <w:rStyle w:val="Hyperlink"/>
@@ -2952,8 +3048,8 @@
         </w:r>
       </w:hyperlink>
     </w:p>
-    <w:bookmarkEnd w:id="48"/>
-    <w:bookmarkStart w:id="50" w:name="ref-brown_estimating_1999"/>
+    <w:bookmarkEnd w:id="49"/>
+    <w:bookmarkStart w:id="51" w:name="ref-brown_estimating_1999"/>
     <w:p>
       <w:pPr>
         <w:pStyle w:val="Bibliography"/>
@@ -2990,7 +3086,7 @@
       <w:r>
         <w:t xml:space="preserve"> </w:t>
       </w:r>
-      <w:hyperlink r:id="rId49">
+      <w:hyperlink r:id="rId50">
         <w:r>
           <w:rPr>
             <w:rStyle w:val="Hyperlink"/>
@@ -2999,8 +3095,8 @@
         </w:r>
       </w:hyperlink>
     </w:p>
-    <w:bookmarkEnd w:id="50"/>
-    <w:bookmarkStart w:id="52" w:name="ref-bryant_relationship_1994"/>
+    <w:bookmarkEnd w:id="51"/>
+    <w:bookmarkStart w:id="53" w:name="ref-bryant_relationship_1994"/>
     <w:p>
       <w:pPr>
         <w:pStyle w:val="Bibliography"/>
@@ -3037,7 +3133,7 @@
       <w:r>
         <w:t xml:space="preserve"> </w:t>
       </w:r>
-      <w:hyperlink r:id="rId51">
+      <w:hyperlink r:id="rId52">
         <w:r>
           <w:rPr>
             <w:rStyle w:val="Hyperlink"/>
@@ -3046,8 +3142,8 @@
         </w:r>
       </w:hyperlink>
     </w:p>
-    <w:bookmarkEnd w:id="52"/>
-    <w:bookmarkStart w:id="54" w:name="ref-buss_sexual_1993"/>
+    <w:bookmarkEnd w:id="53"/>
+    <w:bookmarkStart w:id="55" w:name="ref-buss_sexual_1993"/>
     <w:p>
       <w:pPr>
         <w:pStyle w:val="Bibliography"/>
@@ -3084,7 +3180,7 @@
       <w:r>
         <w:t xml:space="preserve"> </w:t>
       </w:r>
-      <w:hyperlink r:id="rId53">
+      <w:hyperlink r:id="rId54">
         <w:r>
           <w:rPr>
             <w:rStyle w:val="Hyperlink"/>
@@ -3093,13 +3189,49 @@
         </w:r>
       </w:hyperlink>
     </w:p>
-    <w:bookmarkEnd w:id="54"/>
-    <w:bookmarkStart w:id="56" w:name="ref-conley_women_2011"/>
+    <w:bookmarkEnd w:id="55"/>
+    <w:bookmarkStart w:id="56" w:name="ref-buss2019mate"/>
     <w:p>
       <w:pPr>
         <w:pStyle w:val="Bibliography"/>
       </w:pPr>
       <w:r>
+        <w:t xml:space="preserve">Buss, D. M., &amp; Schmitt, D. P. (2019). Mate preferences and their behavioral manifestations.</w:t>
+      </w:r>
+      <w:r>
+        <w:t xml:space="preserve"> </w:t>
+      </w:r>
+      <w:r>
+        <w:rPr>
+          <w:iCs/>
+          <w:i/>
+        </w:rPr>
+        <w:t xml:space="preserve">Annual Review of Psychology</w:t>
+      </w:r>
+      <w:r>
+        <w:t xml:space="preserve">,</w:t>
+      </w:r>
+      <w:r>
+        <w:t xml:space="preserve"> </w:t>
+      </w:r>
+      <w:r>
+        <w:rPr>
+          <w:iCs/>
+          <w:i/>
+        </w:rPr>
+        <w:t xml:space="preserve">70</w:t>
+      </w:r>
+      <w:r>
+        <w:t xml:space="preserve">, 77–110.</w:t>
+      </w:r>
+    </w:p>
+    <w:bookmarkEnd w:id="56"/>
+    <w:bookmarkStart w:id="58" w:name="ref-conley_women_2011"/>
+    <w:p>
+      <w:pPr>
+        <w:pStyle w:val="Bibliography"/>
+      </w:pPr>
+      <w:r>
         <w:t xml:space="preserve">Conley, T. D., Moors, A. C., Matsick, J. L., Ziegler, A., &amp; Valentine, B. A. (2011). Women, men, and the bedroom: Methodological and conceptual insights that narrow, reframe, and eliminate gender differences in sexuality.</w:t>
       </w:r>
       <w:r>
@@ -3131,7 +3263,7 @@
       <w:r>
         <w:t xml:space="preserve"> </w:t>
       </w:r>
-      <w:hyperlink r:id="rId55">
+      <w:hyperlink r:id="rId57">
         <w:r>
           <w:rPr>
             <w:rStyle w:val="Hyperlink"/>
@@ -3140,8 +3272,8 @@
         </w:r>
       </w:hyperlink>
     </w:p>
-    <w:bookmarkEnd w:id="56"/>
-    <w:bookmarkStart w:id="57" w:name="ref-fisher2013gender"/>
+    <w:bookmarkEnd w:id="58"/>
+    <w:bookmarkStart w:id="59" w:name="ref-fisher2013gender"/>
     <w:p>
       <w:pPr>
         <w:pStyle w:val="Bibliography"/>
@@ -3176,8 +3308,8 @@
         <w:t xml:space="preserve">(7), 401–414.</w:t>
       </w:r>
     </w:p>
-    <w:bookmarkEnd w:id="57"/>
-    <w:bookmarkStart w:id="59" w:name="ref-s_j_gurman_six_1989"/>
+    <w:bookmarkEnd w:id="59"/>
+    <w:bookmarkStart w:id="61" w:name="ref-s_j_gurman_six_1989"/>
     <w:p>
       <w:pPr>
         <w:pStyle w:val="Bibliography"/>
@@ -3214,7 +3346,7 @@
       <w:r>
         <w:t xml:space="preserve"> </w:t>
       </w:r>
-      <w:hyperlink r:id="rId58">
+      <w:hyperlink r:id="rId60">
         <w:r>
           <w:rPr>
             <w:rStyle w:val="Hyperlink"/>
@@ -3223,8 +3355,8 @@
         </w:r>
       </w:hyperlink>
     </w:p>
-    <w:bookmarkEnd w:id="59"/>
-    <w:bookmarkStart w:id="61" w:name="ref-hald_receptivity_2010"/>
+    <w:bookmarkEnd w:id="61"/>
+    <w:bookmarkStart w:id="63" w:name="ref-hald_receptivity_2010"/>
     <w:p>
       <w:pPr>
         <w:pStyle w:val="Bibliography"/>
@@ -3261,7 +3393,7 @@
       <w:r>
         <w:t xml:space="preserve"> </w:t>
       </w:r>
-      <w:hyperlink r:id="rId60">
+      <w:hyperlink r:id="rId62">
         <w:r>
           <w:rPr>
             <w:rStyle w:val="Hyperlink"/>
@@ -3270,8 +3402,8 @@
         </w:r>
       </w:hyperlink>
     </w:p>
-    <w:bookmarkEnd w:id="61"/>
-    <w:bookmarkStart w:id="63" w:name="ref-herbenick_sexual_2017"/>
+    <w:bookmarkEnd w:id="63"/>
+    <w:bookmarkStart w:id="65" w:name="ref-herbenick_sexual_2017"/>
     <w:p>
       <w:pPr>
         <w:pStyle w:val="Bibliography"/>
@@ -3331,7 +3463,7 @@
       <w:r>
         <w:t xml:space="preserve"> </w:t>
       </w:r>
-      <w:hyperlink r:id="rId62">
+      <w:hyperlink r:id="rId64">
         <w:r>
           <w:rPr>
             <w:rStyle w:val="Hyperlink"/>
@@ -3340,8 +3472,8 @@
         </w:r>
       </w:hyperlink>
     </w:p>
-    <w:bookmarkEnd w:id="63"/>
-    <w:bookmarkStart w:id="65" w:name="ref-kenrick_evolution_1990"/>
+    <w:bookmarkEnd w:id="65"/>
+    <w:bookmarkStart w:id="67" w:name="ref-kenrick_evolution_1990"/>
     <w:p>
       <w:pPr>
         <w:pStyle w:val="Bibliography"/>
@@ -3378,7 +3510,7 @@
       <w:r>
         <w:t xml:space="preserve"> </w:t>
       </w:r>
-      <w:hyperlink r:id="rId64">
+      <w:hyperlink r:id="rId66">
         <w:r>
           <w:rPr>
             <w:rStyle w:val="Hyperlink"/>
@@ -3387,8 +3519,8 @@
         </w:r>
       </w:hyperlink>
     </w:p>
-    <w:bookmarkEnd w:id="65"/>
-    <w:bookmarkStart w:id="67" w:name="ref-matsick_gender_2021"/>
+    <w:bookmarkEnd w:id="67"/>
+    <w:bookmarkStart w:id="69" w:name="ref-matsick_gender_2021"/>
     <w:p>
       <w:pPr>
         <w:pStyle w:val="Bibliography"/>
@@ -3425,7 +3557,7 @@
       <w:r>
         <w:t xml:space="preserve"> </w:t>
       </w:r>
-      <w:hyperlink r:id="rId66">
+      <w:hyperlink r:id="rId68">
         <w:r>
           <w:rPr>
             <w:rStyle w:val="Hyperlink"/>
@@ -3434,8 +3566,8 @@
         </w:r>
       </w:hyperlink>
     </w:p>
-    <w:bookmarkEnd w:id="67"/>
-    <w:bookmarkStart w:id="69" w:name="ref-mcburney_preferred_2005"/>
+    <w:bookmarkEnd w:id="69"/>
+    <w:bookmarkStart w:id="71" w:name="ref-mcburney_preferred_2005"/>
     <w:p>
       <w:pPr>
         <w:pStyle w:val="Bibliography"/>
@@ -3472,7 +3604,7 @@
       <w:r>
         <w:t xml:space="preserve"> </w:t>
       </w:r>
-      <w:hyperlink r:id="rId68">
+      <w:hyperlink r:id="rId70">
         <w:r>
           <w:rPr>
             <w:rStyle w:val="Hyperlink"/>
@@ -3481,8 +3613,8 @@
         </w:r>
       </w:hyperlink>
     </w:p>
-    <w:bookmarkEnd w:id="69"/>
-    <w:bookmarkStart w:id="71" w:name="ref-mitchell_why_2019"/>
+    <w:bookmarkEnd w:id="71"/>
+    <w:bookmarkStart w:id="73" w:name="ref-mitchell_why_2019"/>
     <w:p>
       <w:pPr>
         <w:pStyle w:val="Bibliography"/>
@@ -3519,7 +3651,7 @@
       <w:r>
         <w:t xml:space="preserve"> </w:t>
       </w:r>
-      <w:hyperlink r:id="rId70">
+      <w:hyperlink r:id="rId72">
         <w:r>
           <w:rPr>
             <w:rStyle w:val="Hyperlink"/>
@@ -3528,8 +3660,8 @@
         </w:r>
       </w:hyperlink>
     </w:p>
-    <w:bookmarkEnd w:id="71"/>
-    <w:bookmarkStart w:id="73" w:name="ref-oliver_gender_1993"/>
+    <w:bookmarkEnd w:id="73"/>
+    <w:bookmarkStart w:id="75" w:name="ref-oliver_gender_1993"/>
     <w:p>
       <w:pPr>
         <w:pStyle w:val="Bibliography"/>
@@ -3563,7 +3695,7 @@
       <w:r>
         <w:t xml:space="preserve">(1), 29–51. https://doi.org/</w:t>
       </w:r>
-      <w:hyperlink r:id="rId72">
+      <w:hyperlink r:id="rId74">
         <w:r>
           <w:rPr>
             <w:rStyle w:val="Hyperlink"/>
@@ -3572,8 +3704,8 @@
         </w:r>
       </w:hyperlink>
     </w:p>
-    <w:bookmarkEnd w:id="73"/>
-    <w:bookmarkStart w:id="74" w:name="ref-peplau_national_1997"/>
+    <w:bookmarkEnd w:id="75"/>
+    <w:bookmarkStart w:id="76" w:name="ref-peplau_national_1997"/>
     <w:p>
       <w:pPr>
         <w:pStyle w:val="Bibliography"/>
@@ -3610,8 +3742,8 @@
         <w:t xml:space="preserve">(pp. 11–38). Sage Publications.</w:t>
       </w:r>
     </w:p>
-    <w:bookmarkEnd w:id="74"/>
-    <w:bookmarkStart w:id="75" w:name="ref-peplau_sexuality_2004"/>
+    <w:bookmarkEnd w:id="76"/>
+    <w:bookmarkStart w:id="77" w:name="ref-peplau_sexuality_2004"/>
     <w:p>
       <w:pPr>
         <w:pStyle w:val="Bibliography"/>
@@ -3636,8 +3768,8 @@
         <w:t xml:space="preserve">(pp. 349–369). Lawrence Erlbaum Associates Publishers.</w:t>
       </w:r>
     </w:p>
-    <w:bookmarkEnd w:id="75"/>
-    <w:bookmarkStart w:id="77" w:name="ref-petersen_meta-analytic_2010"/>
+    <w:bookmarkEnd w:id="77"/>
+    <w:bookmarkStart w:id="79" w:name="ref-petersen_meta-analytic_2010"/>
     <w:p>
       <w:pPr>
         <w:pStyle w:val="Bibliography"/>
@@ -3674,7 +3806,7 @@
       <w:r>
         <w:t xml:space="preserve"> </w:t>
       </w:r>
-      <w:hyperlink r:id="rId76">
+      <w:hyperlink r:id="rId78">
         <w:r>
           <w:rPr>
             <w:rStyle w:val="Hyperlink"/>
@@ -3683,8 +3815,8 @@
         </w:r>
       </w:hyperlink>
     </w:p>
-    <w:bookmarkEnd w:id="77"/>
-    <w:bookmarkStart w:id="79" w:name="ref-r"/>
+    <w:bookmarkEnd w:id="79"/>
+    <w:bookmarkStart w:id="81" w:name="ref-r"/>
     <w:p>
       <w:pPr>
         <w:pStyle w:val="Bibliography"/>
@@ -3708,7 +3840,7 @@
       <w:r>
         <w:t xml:space="preserve"> </w:t>
       </w:r>
-      <w:hyperlink r:id="rId78">
+      <w:hyperlink r:id="rId80">
         <w:r>
           <w:rPr>
             <w:rStyle w:val="Hyperlink"/>
@@ -3717,8 +3849,8 @@
         </w:r>
       </w:hyperlink>
     </w:p>
-    <w:bookmarkEnd w:id="79"/>
-    <w:bookmarkStart w:id="81" w:name="ref-regan_minimum_1998"/>
+    <w:bookmarkEnd w:id="81"/>
+    <w:bookmarkStart w:id="83" w:name="ref-regan_minimum_1998"/>
     <w:p>
       <w:pPr>
         <w:pStyle w:val="Bibliography"/>
@@ -3755,7 +3887,7 @@
       <w:r>
         <w:t xml:space="preserve"> </w:t>
       </w:r>
-      <w:hyperlink r:id="rId80">
+      <w:hyperlink r:id="rId82">
         <w:r>
           <w:rPr>
             <w:rStyle w:val="Hyperlink"/>
@@ -3764,8 +3896,8 @@
         </w:r>
       </w:hyperlink>
     </w:p>
-    <w:bookmarkEnd w:id="81"/>
-    <w:bookmarkStart w:id="83" w:name="ref-rissel_heterosexual_2014"/>
+    <w:bookmarkEnd w:id="83"/>
+    <w:bookmarkStart w:id="85" w:name="ref-rissel_heterosexual_2014"/>
     <w:p>
       <w:pPr>
         <w:pStyle w:val="Bibliography"/>
@@ -3820,7 +3952,7 @@
       <w:r>
         <w:t xml:space="preserve"> </w:t>
       </w:r>
-      <w:hyperlink r:id="rId82">
+      <w:hyperlink r:id="rId84">
         <w:r>
           <w:rPr>
             <w:rStyle w:val="Hyperlink"/>
@@ -3829,8 +3961,8 @@
         </w:r>
       </w:hyperlink>
     </w:p>
-    <w:bookmarkEnd w:id="83"/>
-    <w:bookmarkStart w:id="85" w:name="ref-schmitt_universal_2003"/>
+    <w:bookmarkEnd w:id="85"/>
+    <w:bookmarkStart w:id="87" w:name="ref-schmitt_universal_2003"/>
     <w:p>
       <w:pPr>
         <w:pStyle w:val="Bibliography"/>
@@ -3867,7 +3999,7 @@
       <w:r>
         <w:t xml:space="preserve"> </w:t>
       </w:r>
-      <w:hyperlink r:id="rId84">
+      <w:hyperlink r:id="rId86">
         <w:r>
           <w:rPr>
             <w:rStyle w:val="Hyperlink"/>
@@ -3876,8 +4008,8 @@
         </w:r>
       </w:hyperlink>
     </w:p>
-    <w:bookmarkEnd w:id="85"/>
-    <w:bookmarkStart w:id="87" w:name="ref-schmitt_are_2001"/>
+    <w:bookmarkEnd w:id="87"/>
+    <w:bookmarkStart w:id="89" w:name="ref-schmitt_are_2001"/>
     <w:p>
       <w:pPr>
         <w:pStyle w:val="Bibliography"/>
@@ -3914,7 +4046,7 @@
       <w:r>
         <w:t xml:space="preserve"> </w:t>
       </w:r>
-      <w:hyperlink r:id="rId86">
+      <w:hyperlink r:id="rId88">
         <w:r>
           <w:rPr>
             <w:rStyle w:val="Hyperlink"/>
@@ -3923,8 +4055,8 @@
         </w:r>
       </w:hyperlink>
     </w:p>
-    <w:bookmarkEnd w:id="87"/>
-    <w:bookmarkStart w:id="88" w:name="ref-symons_evolution_1979"/>
+    <w:bookmarkEnd w:id="89"/>
+    <w:bookmarkStart w:id="90" w:name="ref-symons_evolution_1979"/>
     <w:p>
       <w:pPr>
         <w:pStyle w:val="Bibliography"/>
@@ -3946,8 +4078,8 @@
         <w:t xml:space="preserve">. Oxford University Press.</w:t>
       </w:r>
     </w:p>
-    <w:bookmarkEnd w:id="88"/>
-    <w:bookmarkStart w:id="90" w:name="ref-walter_sex_2020"/>
+    <w:bookmarkEnd w:id="90"/>
+    <w:bookmarkStart w:id="92" w:name="ref-walter_sex_2020"/>
     <w:p>
       <w:pPr>
         <w:pStyle w:val="Bibliography"/>
@@ -3984,7 +4116,7 @@
       <w:r>
         <w:t xml:space="preserve"> </w:t>
       </w:r>
-      <w:hyperlink r:id="rId89">
+      <w:hyperlink r:id="rId91">
         <w:r>
           <w:rPr>
             <w:rStyle w:val="Hyperlink"/>
@@ -3993,8 +4125,8 @@
         </w:r>
       </w:hyperlink>
     </w:p>
-    <w:bookmarkEnd w:id="90"/>
-    <w:bookmarkStart w:id="92" w:name="ref-ggplot2"/>
+    <w:bookmarkEnd w:id="92"/>
+    <w:bookmarkStart w:id="94" w:name="ref-ggplot2"/>
     <w:p>
       <w:pPr>
         <w:pStyle w:val="Bibliography"/>
@@ -4018,7 +4150,7 @@
       <w:r>
         <w:t xml:space="preserve"> </w:t>
       </w:r>
-      <w:hyperlink r:id="rId91">
+      <w:hyperlink r:id="rId93">
         <w:r>
           <w:rPr>
             <w:rStyle w:val="Hyperlink"/>
@@ -4027,8 +4159,8 @@
         </w:r>
       </w:hyperlink>
     </w:p>
-    <w:bookmarkEnd w:id="92"/>
-    <w:bookmarkStart w:id="94" w:name="ref-wiederman_evolution_1998"/>
+    <w:bookmarkEnd w:id="94"/>
+    <w:bookmarkStart w:id="96" w:name="ref-wiederman_evolution_1998"/>
     <w:p>
       <w:pPr>
         <w:pStyle w:val="Bibliography"/>
@@ -4065,7 +4197,7 @@
       <w:r>
         <w:t xml:space="preserve"> </w:t>
       </w:r>
-      <w:hyperlink r:id="rId93">
+      <w:hyperlink r:id="rId95">
         <w:r>
           <w:rPr>
             <w:rStyle w:val="Hyperlink"/>
@@ -4074,8 +4206,8 @@
         </w:r>
       </w:hyperlink>
     </w:p>
-    <w:bookmarkEnd w:id="94"/>
-    <w:bookmarkStart w:id="96" w:name="ref-wilensky_1999"/>
+    <w:bookmarkEnd w:id="96"/>
+    <w:bookmarkStart w:id="98" w:name="ref-wilensky_1999"/>
     <w:p>
       <w:pPr>
         <w:pStyle w:val="Bibliography"/>
@@ -4102,7 +4234,7 @@
       <w:r>
         <w:t xml:space="preserve"> </w:t>
       </w:r>
-      <w:hyperlink r:id="rId95">
+      <w:hyperlink r:id="rId97">
         <w:r>
           <w:rPr>
             <w:rStyle w:val="Hyperlink"/>
@@ -4111,9 +4243,9 @@
         </w:r>
       </w:hyperlink>
     </w:p>
-    <w:bookmarkEnd w:id="96"/>
-    <w:bookmarkEnd w:id="97"/>
     <w:bookmarkEnd w:id="98"/>
+    <w:bookmarkEnd w:id="99"/>
+    <w:bookmarkEnd w:id="100"/>
     <w:sectPr/>
   </w:body>
 </w:document>

</xml_diff>

<commit_message>
added texts for the in-pool number difference and stats tests
</commit_message>
<xml_diff>
--- a/submission/manuscript.docx
+++ b/submission/manuscript.docx
@@ -1072,7 +1072,7 @@
         <w:pStyle w:val="FirstParagraph"/>
       </w:pPr>
       <w:r>
-        <w:t xml:space="preserve">The results from Experiment 1 showed that when there were gender differences in preferences for short-term mating, there was no gender difference in the average number of short-term mating experiences among heterosexual individuals (</w:t>
+        <w:t xml:space="preserve">The results from Experiment 1 showed that when there were gender differences in preferences for short-term mating, there was no gender difference in the average number of short-term mating experiences among the full population of heterosexual individuals (</w:t>
       </w:r>
       <w:r>
         <w:rPr>
@@ -1244,7 +1244,7 @@
           <w:iCs/>
           <w:i/>
         </w:rPr>
-        <w:t xml:space="preserve">w</w:t>
+        <w:t xml:space="preserve">women</w:t>
       </w:r>
       <w:r>
         <w:t xml:space="preserve"> </w:t>
@@ -1290,7 +1290,13 @@
         <w:t xml:space="preserve"> </w:t>
       </w:r>
       <w:r>
-        <w:t xml:space="preserve">= 0.00 (Figure 1).</w:t>
+        <w:t xml:space="preserve">= 0.00 (Figure</w:t>
+      </w:r>
+      <w:r>
+        <w:t xml:space="preserve"> </w:t>
+      </w:r>
+      <w:r>
+        <w:t xml:space="preserve">).</w:t>
       </w:r>
     </w:p>
     <w:p>
@@ -1298,7 +1304,13 @@
         <w:pStyle w:val="BodyText"/>
       </w:pPr>
       <w:r>
-        <w:t xml:space="preserve">The results from Experiment 2 showed that when there were gender differences in preferences for short-term mating, there were gender differences in short-term mating behaviors between gay men and lesbian women (Figure 1). The average number of short-term mating experiences was higher among gay men (</w:t>
+        <w:t xml:space="preserve">The results from Experiment 2 showed that when there were gender differences in preferences for short-term mating, there were gender differences in short-term mating behaviors between gay men and lesbian women (Figure</w:t>
+      </w:r>
+      <w:r>
+        <w:t xml:space="preserve"> </w:t>
+      </w:r>
+      <w:r>
+        <w:t xml:space="preserve">). The average number of short-term mating experiences was higher among gay men (</w:t>
       </w:r>
       <w:r>
         <w:rPr>
@@ -1522,10 +1534,7 @@
         <w:pStyle w:val="FirstParagraph"/>
       </w:pPr>
       <w:r>
-        <w:t xml:space="preserve">In Experiment 1, however, when the means of the outcome variables were calculated only among men and women in the mating pool (the number of individuals in the mating pool:</w:t>
-      </w:r>
-      <w:r>
-        <w:t xml:space="preserve"> </w:t>
+        <w:t xml:space="preserve">In Experiment 1, there was a smaller proportion of heterosexual men in the mating pool (</w:t>
       </w:r>
       <w:r>
         <w:rPr>
@@ -1535,18 +1544,10 @@
         <w:t xml:space="preserve">M</w:t>
       </w:r>
       <w:r>
-        <w:rPr>
-          <w:vertAlign w:val="subscript"/>
-          <w:iCs/>
-          <w:i/>
-        </w:rPr>
-        <w:t xml:space="preserve">men</w:t>
-      </w:r>
-      <w:r>
-        <w:t xml:space="preserve"> </w:t>
-      </w:r>
-      <w:r>
-        <w:t xml:space="preserve">= 56.85,</w:t>
+        <w:t xml:space="preserve"> </w:t>
+      </w:r>
+      <w:r>
+        <w:t xml:space="preserve">= 0.38,</w:t>
       </w:r>
       <w:r>
         <w:t xml:space="preserve"> </w:t>
@@ -1559,21 +1560,10 @@
         <w:t xml:space="preserve">SD</w:t>
       </w:r>
       <w:r>
-        <w:rPr>
-          <w:vertAlign w:val="subscript"/>
-          <w:iCs/>
-          <w:i/>
-        </w:rPr>
-        <w:t xml:space="preserve">men</w:t>
-      </w:r>
-      <w:r>
-        <w:t xml:space="preserve"> </w:t>
-      </w:r>
-      <w:r>
-        <w:t xml:space="preserve">= 5.99;</w:t>
-      </w:r>
-      <w:r>
-        <w:t xml:space="preserve"> </w:t>
+        <w:t xml:space="preserve"> </w:t>
+      </w:r>
+      <w:r>
+        <w:t xml:space="preserve">= 0.04) compared to women (</w:t>
       </w:r>
       <w:r>
         <w:rPr>
@@ -1583,18 +1573,10 @@
         <w:t xml:space="preserve">M</w:t>
       </w:r>
       <w:r>
-        <w:rPr>
-          <w:vertAlign w:val="subscript"/>
-          <w:iCs/>
-          <w:i/>
-        </w:rPr>
-        <w:t xml:space="preserve">women</w:t>
-      </w:r>
-      <w:r>
-        <w:t xml:space="preserve"> </w:t>
-      </w:r>
-      <w:r>
-        <w:t xml:space="preserve">= 77.04,</w:t>
+        <w:t xml:space="preserve"> </w:t>
+      </w:r>
+      <w:r>
+        <w:t xml:space="preserve">= 0.51,</w:t>
       </w:r>
       <w:r>
         <w:t xml:space="preserve"> </w:t>
@@ -1607,18 +1589,68 @@
         <w:t xml:space="preserve">SD</w:t>
       </w:r>
       <w:r>
-        <w:rPr>
-          <w:vertAlign w:val="subscript"/>
-          <w:iCs/>
-          <w:i/>
-        </w:rPr>
-        <w:t xml:space="preserve">women</w:t>
-      </w:r>
-      <w:r>
-        <w:t xml:space="preserve"> </w:t>
-      </w:r>
-      <w:r>
-        <w:t xml:space="preserve">= 7.53), there were gender differences in short-term mating behaviors when men and women had differential preferences for short-term mating. The average number of short-term mating experiences was higher among heterosexual men (</w:t>
+        <w:t xml:space="preserve"> </w:t>
+      </w:r>
+      <w:r>
+        <w:t xml:space="preserve">= 0.05)),</w:t>
+      </w:r>
+      <w:r>
+        <w:t xml:space="preserve"> </w:t>
+      </w:r>
+      <w:r>
+        <w:rPr>
+          <w:iCs/>
+          <w:i/>
+        </w:rPr>
+        <w:t xml:space="preserve">t</w:t>
+      </w:r>
+      <w:r>
+        <w:t xml:space="preserve">(4,998) = 104.85,</w:t>
+      </w:r>
+      <w:r>
+        <w:t xml:space="preserve"> </w:t>
+      </w:r>
+      <w:r>
+        <w:rPr>
+          <w:iCs/>
+          <w:i/>
+        </w:rPr>
+        <w:t xml:space="preserve">p</w:t>
+      </w:r>
+      <w:r>
+        <w:t xml:space="preserve"> </w:t>
+      </w:r>
+      <w:r>
+        <w:t xml:space="preserve">&lt; .001, Cohen’s</w:t>
+      </w:r>
+      <w:r>
+        <w:t xml:space="preserve"> </w:t>
+      </w:r>
+      <w:r>
+        <w:rPr>
+          <w:iCs/>
+          <w:i/>
+        </w:rPr>
+        <w:t xml:space="preserve">d</w:t>
+      </w:r>
+      <w:r>
+        <w:t xml:space="preserve"> </w:t>
+      </w:r>
+      <w:r>
+        <w:t xml:space="preserve">= 2.97. In this population, there were gender differences in short-term mating behaviors when men and women had differential preferences for short-term mating (Figure</w:t>
+      </w:r>
+      <w:r>
+        <w:t xml:space="preserve"> </w:t>
+      </w:r>
+      <w:r>
+        <w:rPr>
+          <w:bCs/>
+          <w:b/>
+        </w:rPr>
+        <w:t xml:space="preserve">x</w:t>
+      </w:r>
+      <w:r>
+        <w:t xml:space="preserve">). The average number of short-term mating experiences was higher among heterosexual men (</w:t>
       </w:r>
       <w:r>
         <w:rPr>
@@ -1842,7 +1874,13 @@
         <w:pStyle w:val="FirstParagraph"/>
       </w:pPr>
       <w:r>
-        <w:t xml:space="preserve">Gay men engaged in short-term mating behaviors more than heterosexual men did (Figure 2). The average number of short-term mating experiences (as calculated using the full population of men) was higher among gay men (</w:t>
+        <w:t xml:space="preserve">Gay men engaged in short-term mating behaviors more than heterosexual men did (Figure</w:t>
+      </w:r>
+      <w:r>
+        <w:t xml:space="preserve"> </w:t>
+      </w:r>
+      <w:r>
+        <w:t xml:space="preserve">). The average number of short-term mating experiences (as calculated using the full population of men) was higher among gay men (</w:t>
       </w:r>
       <w:r>
         <w:rPr>

</xml_diff>

<commit_message>
added plots for in-pool difference
</commit_message>
<xml_diff>
--- a/submission/manuscript.docx
+++ b/submission/manuscript.docx
@@ -22,25 +22,7 @@
         <w:rPr>
           <w:vertAlign w:val="superscript"/>
         </w:rPr>
-        <w:t xml:space="preserve">1</w:t>
-      </w:r>
-      <w:r>
-        <w:t xml:space="preserve">, Jan Antfolk</w:t>
-      </w:r>
-      <w:r>
-        <w:rPr>
-          <w:vertAlign w:val="superscript"/>
-        </w:rPr>
-        <w:t xml:space="preserve">2</w:t>
-      </w:r>
-      <w:r>
-        <w:t xml:space="preserve">, Pekka Santtila</w:t>
-      </w:r>
-      <w:r>
-        <w:rPr>
-          <w:vertAlign w:val="superscript"/>
-        </w:rPr>
-        <w:t xml:space="preserve">1,3,</w:t>
+        <w:t xml:space="preserve">1,</w:t>
       </w:r>
       <m:oMath>
         <m:r>
@@ -50,6 +32,24 @@
           <m:t>†</m:t>
         </m:r>
       </m:oMath>
+      <w:r>
+        <w:t xml:space="preserve">, Jan Antfolk</w:t>
+      </w:r>
+      <w:r>
+        <w:rPr>
+          <w:vertAlign w:val="superscript"/>
+        </w:rPr>
+        <w:t xml:space="preserve">2</w:t>
+      </w:r>
+      <w:r>
+        <w:t xml:space="preserve">, Pekka Santtila</w:t>
+      </w:r>
+      <w:r>
+        <w:rPr>
+          <w:vertAlign w:val="superscript"/>
+        </w:rPr>
+        <w:t xml:space="preserve">1,3</w:t>
+      </w:r>
     </w:p>
     <w:p>
       <w:pPr>
@@ -128,7 +128,7 @@
           <w:rPr>
             <w:rStyle w:val="Hyperlink"/>
           </w:rPr>
-          <w:t xml:space="preserve">pekka.santtila@nyu.edu</w:t>
+          <w:t xml:space="preserve">yurun.ying@nyu.edu</w:t>
         </w:r>
       </w:hyperlink>
     </w:p>
@@ -1592,7 +1592,7 @@
         <w:t xml:space="preserve"> </w:t>
       </w:r>
       <w:r>
-        <w:t xml:space="preserve">= 0.05)),</w:t>
+        <w:t xml:space="preserve">= 0.05),</w:t>
       </w:r>
       <w:r>
         <w:t xml:space="preserve"> </w:t>
@@ -1641,13 +1641,6 @@
       </w:r>
       <w:r>
         <w:t xml:space="preserve"> </w:t>
-      </w:r>
-      <w:r>
-        <w:rPr>
-          <w:bCs/>
-          <w:b/>
-        </w:rPr>
-        <w:t xml:space="preserve">x</w:t>
       </w:r>
       <w:r>
         <w:t xml:space="preserve">). The average number of short-term mating experiences was higher among heterosexual men (</w:t>

</xml_diff>

<commit_message>
added confidence interval in the results section, close #21
</commit_message>
<xml_diff>
--- a/submission/manuscript.docx
+++ b/submission/manuscript.docx
@@ -1181,7 +1181,7 @@
         <w:t xml:space="preserve"> </w:t>
       </w:r>
       <w:r>
-        <w:t xml:space="preserve">= 0.00. Nor was there a difference in the average number of short-term mates (</w:t>
+        <w:t xml:space="preserve">= 0.00, 95% CI = –0.01 to 0.01. Nor was there a difference in the average number of short-term mates (</w:t>
       </w:r>
       <w:r>
         <w:rPr>
@@ -1290,7 +1290,7 @@
         <w:t xml:space="preserve"> </w:t>
       </w:r>
       <w:r>
-        <w:t xml:space="preserve">= 0.00 (Figure</w:t>
+        <w:t xml:space="preserve">= 0.00, 95% CI = –0.01 to 0.01 (Figure</w:t>
       </w:r>
       <w:r>
         <w:t xml:space="preserve"> </w:t>
@@ -1381,7 +1381,7 @@
         <w:t xml:space="preserve">t</w:t>
       </w:r>
       <w:r>
-        <w:t xml:space="preserve">(4,998) = -301.78,</w:t>
+        <w:t xml:space="preserve">(4,998) = –301.78,</w:t>
       </w:r>
       <w:r>
         <w:t xml:space="preserve"> </w:t>
@@ -1413,7 +1413,7 @@
         <w:t xml:space="preserve"> </w:t>
       </w:r>
       <w:r>
-        <w:t xml:space="preserve">= 8.54. Similarly, the average number of short-term mates was higher among gay men (</w:t>
+        <w:t xml:space="preserve">= 8.54, 95% CI = –2.33 to –2.30. Similarly, the average number of short-term mates was higher among gay men (</w:t>
       </w:r>
       <w:r>
         <w:rPr>
@@ -1484,7 +1484,7 @@
         <w:t xml:space="preserve">t</w:t>
       </w:r>
       <w:r>
-        <w:t xml:space="preserve">(4,998) = -357.69,</w:t>
+        <w:t xml:space="preserve">(4,998) = –357.69,</w:t>
       </w:r>
       <w:r>
         <w:t xml:space="preserve"> </w:t>
@@ -1516,7 +1516,7 @@
         <w:t xml:space="preserve"> </w:t>
       </w:r>
       <w:r>
-        <w:t xml:space="preserve">= 10.12.</w:t>
+        <w:t xml:space="preserve">= 10.12, 95% CI = –1.48 to –1.46.</w:t>
       </w:r>
     </w:p>
     <w:bookmarkEnd w:id="37"/>
@@ -1637,7 +1637,7 @@
         <w:t xml:space="preserve"> </w:t>
       </w:r>
       <w:r>
-        <w:t xml:space="preserve">= 2.97. In this population, there were gender differences in short-term mating behaviors when men and women had differential preferences for short-term mating (Figure</w:t>
+        <w:t xml:space="preserve">= 2.97, 95% CI = 0.13 to 0.14. In this population, there were gender differences in short-term mating behaviors when men and women had differential preferences for short-term mating (Figure</w:t>
       </w:r>
       <w:r>
         <w:t xml:space="preserve"> </w:t>
@@ -1714,7 +1714,7 @@
         <w:t xml:space="preserve">t</w:t>
       </w:r>
       <w:r>
-        <w:t xml:space="preserve">(4,998) = -81.53,</w:t>
+        <w:t xml:space="preserve">(4,998) = –81.53,</w:t>
       </w:r>
       <w:r>
         <w:t xml:space="preserve"> </w:t>
@@ -1746,7 +1746,7 @@
         <w:t xml:space="preserve"> </w:t>
       </w:r>
       <w:r>
-        <w:t xml:space="preserve">= 2.31. Likewise, the average number of short-term mates was higher among heterosexual men (</w:t>
+        <w:t xml:space="preserve">= 2.31, 95% CI = –1.02 to –0.97. Likewise, the average number of short-term mates was higher among heterosexual men (</w:t>
       </w:r>
       <w:r>
         <w:rPr>
@@ -1817,7 +1817,7 @@
         <w:t xml:space="preserve">t</w:t>
       </w:r>
       <w:r>
-        <w:t xml:space="preserve">(4,998) = -135.85,</w:t>
+        <w:t xml:space="preserve">(4,998) = –135.85,</w:t>
       </w:r>
       <w:r>
         <w:t xml:space="preserve"> </w:t>
@@ -1849,7 +1849,7 @@
         <w:t xml:space="preserve"> </w:t>
       </w:r>
       <w:r>
-        <w:t xml:space="preserve">= 3.84.</w:t>
+        <w:t xml:space="preserve">= 3.84, 95% CI = –0.57 to –0.55.</w:t>
       </w:r>
     </w:p>
     <w:bookmarkEnd w:id="38"/>
@@ -1944,7 +1944,7 @@
         <w:t xml:space="preserve">t</w:t>
       </w:r>
       <w:r>
-        <w:t xml:space="preserve">(4,998) = -134.87,</w:t>
+        <w:t xml:space="preserve">(4,998) = –134.87,</w:t>
       </w:r>
       <w:r>
         <w:t xml:space="preserve"> </w:t>
@@ -1976,7 +1976,7 @@
         <w:t xml:space="preserve"> </w:t>
       </w:r>
       <w:r>
-        <w:t xml:space="preserve">= 3.81. Similarly, the average number of short-term mates (as calculated using the full population of men) was higher among gay men (</w:t>
+        <w:t xml:space="preserve">= 3.81, 95% CI = –1.21 to –1.18. Similarly, the average number of short-term mates (as calculated using the full population of men) was higher among gay men (</w:t>
       </w:r>
       <w:r>
         <w:rPr>
@@ -2047,7 +2047,7 @@
         <w:t xml:space="preserve">t</w:t>
       </w:r>
       <w:r>
-        <w:t xml:space="preserve">(4,998) = -206.91,</w:t>
+        <w:t xml:space="preserve">(4,998) = –206.91,</w:t>
       </w:r>
       <w:r>
         <w:t xml:space="preserve"> </w:t>
@@ -2079,7 +2079,7 @@
         <w:t xml:space="preserve"> </w:t>
       </w:r>
       <w:r>
-        <w:t xml:space="preserve">= 5.85.</w:t>
+        <w:t xml:space="preserve">= 5.85, 95% CI = –0.92 to –0.91.</w:t>
       </w:r>
     </w:p>
     <w:bookmarkEnd w:id="39"/>

</xml_diff>

<commit_message>
edited the manuscript based on feedback, close #20
</commit_message>
<xml_diff>
--- a/submission/manuscript.docx
+++ b/submission/manuscript.docx
@@ -523,85 +523,82 @@
         <w:pStyle w:val="BodyText"/>
       </w:pPr>
       <w:r>
-        <w:t xml:space="preserve">However, it is important to note that although heterosexual men’s total number of short-term mating is equal to that of women, this does not necessarily mean that the total number of men and women who have ever had short-term mating must be equal. Since women have higher standards for short-term mates than men</w:t>
-      </w:r>
-      <w:r>
-        <w:t xml:space="preserve"> </w:t>
-      </w:r>
-      <w:r>
-        <w:t xml:space="preserve">(Buss &amp; Schmitt, 1993)</w:t>
-      </w:r>
-      <w:r>
-        <w:t xml:space="preserve">, it is possible that the proportion of individuals who meet a potential partner’s standards is lower among men than among women, assuming both men and women’s desirability values follow the same distribution. Consequently, there may be a smaller proportion of men (vs. the proportion of women) who participate in the mating pool and contribute to the total number of short-term mating. For example, suppose that there is a population of 20 individuals with an equal sex ratio. There are 8 men and 8 women with a desirability value greater than x</w:t>
-      </w:r>
-      <w:r>
-        <w:rPr>
-          <w:vertAlign w:val="subscript"/>
-        </w:rPr>
-        <w:t xml:space="preserve">1</w:t>
-      </w:r>
-      <w:r>
-        <w:t xml:space="preserve"> </w:t>
-      </w:r>
-      <w:r>
-        <w:t xml:space="preserve">and 3 men and 3 women with a value greater than x</w:t>
-      </w:r>
-      <w:r>
-        <w:rPr>
-          <w:vertAlign w:val="subscript"/>
-        </w:rPr>
-        <w:t xml:space="preserve">2</w:t>
-      </w:r>
-      <w:r>
-        <w:t xml:space="preserve"> </w:t>
-      </w:r>
-      <w:r>
-        <w:t xml:space="preserve">(x</w:t>
-      </w:r>
-      <w:r>
-        <w:rPr>
-          <w:vertAlign w:val="subscript"/>
-        </w:rPr>
-        <w:t xml:space="preserve">1</w:t>
-      </w:r>
-      <w:r>
-        <w:t xml:space="preserve"> </w:t>
-      </w:r>
-      <w:r>
-        <w:t xml:space="preserve">&lt; x</w:t>
-      </w:r>
-      <w:r>
-        <w:rPr>
-          <w:vertAlign w:val="subscript"/>
-        </w:rPr>
-        <w:t xml:space="preserve">2</w:t>
-      </w:r>
-      <w:r>
-        <w:t xml:space="preserve">). Suppose that x</w:t>
-      </w:r>
-      <w:r>
-        <w:rPr>
-          <w:vertAlign w:val="subscript"/>
-        </w:rPr>
-        <w:t xml:space="preserve">1</w:t>
-      </w:r>
-      <w:r>
-        <w:t xml:space="preserve"> </w:t>
-      </w:r>
-      <w:r>
-        <w:t xml:space="preserve">and x</w:t>
-      </w:r>
-      <w:r>
-        <w:rPr>
-          <w:vertAlign w:val="subscript"/>
-        </w:rPr>
-        <w:t xml:space="preserve">2</w:t>
-      </w:r>
-      <w:r>
-        <w:t xml:space="preserve"> </w:t>
-      </w:r>
-      <w:r>
-        <w:t xml:space="preserve">happen to be men and women’s standards for short-term mates, then in a long enough period of time, the 8 women who meet men’s standards and the 3 men who meet women’s standards will have had short-term mating. Since the total number of short-term mating behaviors is the same between men and women, we would expect that in a population of individuals who had any short-term mating, the average number of short-term mating experiences and mates was higher among men than women (e.g., in the aforementioned example, the number is n/3 for men and n/8 for women, where n can be the total number of short-term mating experiences or the number of short-term mates).</w:t>
+        <w:t xml:space="preserve">However, it is important to note that although heterosexual men’s total number of short-term mating is equal to that of women, this does not necessarily mean that the total number of men and women who have ever had short-term mating must be equal. Empirical studies have found that the proportion of individuals who are sexual inexperienced is slightly higher among men than women in most age groups above 18 years old</w:t>
+      </w:r>
+      <w:r>
+        <w:t xml:space="preserve"> </w:t>
+      </w:r>
+      <w:r>
+        <w:t xml:space="preserve">(Ghaznavi et al., 2019; Haydon et al., 2014)</w:t>
+      </w:r>
+      <w:r>
+        <w:t xml:space="preserve">. As a postulation, there may be a smaller proportion of men (vs. the proportion of women) who participate in the mating pool and contribute to the total number of short-term mating. For example, suppose that there is a population of 20 individuals with an equal sex ratio. Heterosexual short-term mating has happened</w:t>
+      </w:r>
+      <w:r>
+        <w:t xml:space="preserve"> </w:t>
+      </w:r>
+      <m:oMath>
+        <m:r>
+          <m:t>n</m:t>
+        </m:r>
+      </m:oMath>
+      <w:r>
+        <w:t xml:space="preserve"> </w:t>
+      </w:r>
+      <w:r>
+        <w:t xml:space="preserve">times in this population, but only 3 men and 8 women have had any short-term mating experiences. Since the total number of short-term mating behaviors is the same between men and women, we would expect that in a population of individuals who had any short-term mating, the average number of short-term mating experiences and mates was higher among men than women (e.g., in the aforementioned example, the average number of short-term experiences is</w:t>
+      </w:r>
+      <w:r>
+        <w:t xml:space="preserve"> </w:t>
+      </w:r>
+      <m:oMath>
+        <m:f>
+          <m:fPr>
+            <m:type m:val="bar"/>
+          </m:fPr>
+          <m:num>
+            <m:r>
+              <m:t>n</m:t>
+            </m:r>
+          </m:num>
+          <m:den>
+            <m:r>
+              <m:t>3</m:t>
+            </m:r>
+          </m:den>
+        </m:f>
+      </m:oMath>
+      <w:r>
+        <w:t xml:space="preserve"> </w:t>
+      </w:r>
+      <w:r>
+        <w:t xml:space="preserve">for men and</w:t>
+      </w:r>
+      <w:r>
+        <w:t xml:space="preserve"> </w:t>
+      </w:r>
+      <m:oMath>
+        <m:f>
+          <m:fPr>
+            <m:type m:val="bar"/>
+          </m:fPr>
+          <m:num>
+            <m:r>
+              <m:t>n</m:t>
+            </m:r>
+          </m:num>
+          <m:den>
+            <m:r>
+              <m:t>8</m:t>
+            </m:r>
+          </m:den>
+        </m:f>
+      </m:oMath>
+      <w:r>
+        <w:t xml:space="preserve"> </w:t>
+      </w:r>
+      <w:r>
+        <w:t xml:space="preserve">for women who are in the mating pool).</w:t>
       </w:r>
     </w:p>
     <w:p>
@@ -671,7 +668,7 @@
         <w:pStyle w:val="BodyText"/>
       </w:pPr>
       <w:r>
-        <w:t xml:space="preserve">We also modeled forming long-term relationships as a background process. A pair of individuals had a possibility to commit to a long-term relationship upon meeting each other. We modeled forming long-term relationships as a behavioral outcome and ignored the psychological processes behind it, although we recognize gender differences may also exist in long-term mating strategy</w:t>
+        <w:t xml:space="preserve">We also modeled forming long-term relationships as a background process. A pair of individuals had a possibility to commit to a long-term relationship upon meeting each other. This process was modeled at a behavioral level and the psychological processes behind it was ignored, although we recognized gender differences may also exist in long-term mating strategy</w:t>
       </w:r>
       <w:r>
         <w:t xml:space="preserve"> </w:t>
@@ -696,7 +693,7 @@
         <w:pStyle w:val="BodyText"/>
       </w:pPr>
       <w:r>
-        <w:t xml:space="preserve">We formulated the following hypotheses in the present study: assuming gender differences in preferences for short-term mating, 1) there would be no gender differences in short-term mating behaviors among all heterosexual men and women, 2) a smaller proportion of heterosexual men had ever engaged into short-term mating compared to the proportion of heterosexual women, 3) in a population of heterosexual individuals who had any short-term mating, men had higher average number of short-term mating behaviors than women, 4) there would be gender differences in short-term mating behaviors among gay men and lesbian women, with gay men being engaged in more such behaviors, and 5) gay men would engage in more short-term mating behaviors compared to heterosexual men.</w:t>
+        <w:t xml:space="preserve">We formulated the following hypotheses in the present study: assuming gender differences in preferences for short-term mating, 1) there would be no gender differences in short-term mating behaviors between heterosexual men and women when the full population was considered, 2) a smaller proportion of heterosexual men (vs. heterosexual women) had ever engaged in short-term mating, 3) in a population of heterosexual individuals who had any short-term mating, men had higher average number of short-term mating behaviors than women, 4) gay men would engage in more short-term mating behaviors compared to lesbian women, and 5) gay men would engage in more short-term mating behaviors compared to heterosexual men.</w:t>
       </w:r>
     </w:p>
     <w:bookmarkEnd w:id="25"/>
@@ -2804,7 +2801,7 @@
         <w:pStyle w:val="FirstParagraph"/>
       </w:pPr>
       <w:r>
-        <w:t xml:space="preserve">The present study used agent-based modeling to investigate whether men and women’s differential preferences for short-term mating would result in gender differences in short-term mating behaviors, and if so, then under what conditions they would result in differences in the number of short-term mating experiences and short-term mates. We formulated two hypotheses: 1) gay men would engage in more short-term mating behaviors as compared to lesbian women, and 2) gay men would engage in more short-term mating behaviors as compared to heterosexual men. The results from 1,000 time steps in a model simulating men and women’s mating behaviors provided strong evidence in favor of our hypotheses. First of all, as compared to lesbian women, gay men had higher average numbers of short-term mating experiences and short-term mates. Secondly, gay men also had higher average numbers of short-term mating experiences and short-term mates as compared to heterosexual men. In contrast, we found no gender differences in short-term mating behaviors between heterosexual men and women, although heterosexual men in the mating pool had higher average numbers of short-term mating experiences and short-term mates.</w:t>
+        <w:t xml:space="preserve">The present study used agent-based modeling to investigate whether men and women’s differential preferences for short-term mating would result in gender differences in short-term mating behaviors, and if so, then under what conditions they would result in differences in the number of short-term mating experiences and short-term mates. We formulated five hypotheses: 1) there would be no gender differences in short-term mating behaviors between heterosexual men and women when the full population was considered, 2) a smaller proportion of heterosexual men (vs. heterosexual women) had ever engaged in short-term mating, 3) in a population of heterosexual individuals who had any short-term mating, men had higher average number of short-term mating behaviors than women, 4) gay men would engage in more short-term mating behaviors compared to lesbian women, and 5) gay men would engage in more short-term mating behaviors compared to heterosexual men. The results from 1,000 time steps in a model simulating men and women’s mating behaviors provided strong evidence in favor of our hypotheses. First of all, we found no gender differences in short-term mating behaviors between heterosexual men and women when the full population was considered. However, compared to heterosexual women, there was a smaller proportion of heterosexual men participating in the mating pool, but they had higher average numbers of short-term mating experiences and short-term mates. Secondly, as compared to lesbian women, gay men had higher average numbers of short-term mating experiences and short-term mates. Finally, gay men also had higher average numbers of short-term mating experiences and short-term mates as compared to heterosexual men.</w:t>
       </w:r>
     </w:p>
     <w:p>
@@ -2812,7 +2809,7 @@
         <w:pStyle w:val="BodyText"/>
       </w:pPr>
       <w:r>
-        <w:t xml:space="preserve">As expected, heterosexual men and women did not differ in short-term mating behaviors despite their differential preferences for short-term mating. This was because heterosexual men and women had an equal total number of both short-term mating experiences and short-term mates. This is not surprising since the sex ratio was 1:1 in our model. It therefore follows that the average number of short-term mating experiences and short-term mates must be equal between men and women as well. However, we did find that when we only looked at individuals in the mating pool (from which more men than women were excluded), men engaged in more short-term mating behaviors as compared to women. This was because there were more women than men in the mating pool, resulting in lower averages among heterosexual women despite the equal numbers of experiences and mates in total.</w:t>
+        <w:t xml:space="preserve">As expected, when the full population was considered, heterosexual men and women did not differ in short-term mating behaviors despite their differential preferences for short-term mating. This was because heterosexual men and women had an equal total number of both short-term mating experiences and short-term mates. This is not surprising since the sex ratio was 1:1 in our model. It therefore follows that the average number of short-term mating experiences and short-term mates must be equal between men and women as well. However, we did find that when we only looked at individuals in the mating pool (from which more men than women were excluded), men engaged in more short-term mating behaviors as compared to women. This was because there were more women than men in the mating pool, resulting in lower averages among heterosexual women despite the equal numbers of experiences and mates in total.</w:t>
       </w:r>
     </w:p>
     <w:p>
@@ -2931,7 +2928,7 @@
         <w:pStyle w:val="FirstParagraph"/>
       </w:pPr>
       <w:r>
-        <w:t xml:space="preserve">Using agent-based modeling to simulate short-term mating behaviors, we found when men (vs. women) had a stronger preferences for short-term mating, heterosexual men and women engaged in short-term mating behaviors to the same extent, while gay men engaged in more short-term mating behaviors as compared to lesbian women. Gay men engaged in more short-term mating behaviors than heterosexual men did.</w:t>
+        <w:t xml:space="preserve">Using agent-based modeling to simulate short-term mating behaviors, we found when men (vs. women) had a stronger preferences for short-term mating, heterosexual men and women engaged in short-term mating behaviors to the same extent when the full population was considered, while men in the mating pool had more such behaviors than women in the mating pool. Gay men engaged in more short-term mating behaviors compared to both lesbian women and heterosexual men.</w:t>
       </w:r>
     </w:p>
     <w:p>
@@ -2939,7 +2936,7 @@
         <w:pStyle w:val="BodyText"/>
       </w:pPr>
       <w:r>
-        <w:t xml:space="preserve">These results highlight the distinction between preferences and behaviors in human mating. Individuals’ mating behaviors do not only depend on one’s own preferences, but are also constrained by partners’ preferences. Future research in human mating should not only focus on the psychological aspect but also pay attention to the interaction between individuals’ psychology and its context. These results also cast doubt to the prevalent belief in the gender differences in short-term mating behaviors, especially among heterosexual individuals. Our findings suggest that there may be factors in the observation process, such as sampling bias, that contribute to the observed differences. Future research in human sexuality should note such possibilities and interpret any observed gender differences in short-term mating behaviors cautiously.</w:t>
+        <w:t xml:space="preserve">These results highlight the distinction between preferences and behaviors in human mating. Individuals’ mating behaviors do not only depend on one’s own preferences, but are also constrained by partners’ preferences. Future research in human mating should not only focus on the psychological aspect but also pay attention to the interaction between individuals’ psychology and its behavioral context. These results also cast doubt to the prevalent belief in the gender differences in short-term mating behaviors, especially among heterosexual individuals. Our findings suggest that there may be factors in the observation process, such as sampling bias, that contribute to the observed differences. Future research in human sexuality should note such possibilities and interpret any observed gender differences in short-term mating behaviors with caution.</w:t>
       </w:r>
     </w:p>
     <w:bookmarkEnd w:id="43"/>
@@ -2952,6 +2949,14 @@
         <w:t xml:space="preserve">Acknowledgements</w:t>
       </w:r>
     </w:p>
+    <w:p>
+      <w:pPr>
+        <w:pStyle w:val="FirstParagraph"/>
+      </w:pPr>
+      <w:r>
+        <w:t xml:space="preserve">We thank Gu Li and Jiannan Shi for providing helpful feedback in the development of this study.</w:t>
+      </w:r>
+    </w:p>
     <w:bookmarkEnd w:id="44"/>
     <w:bookmarkStart w:id="45" w:name="data-availability"/>
     <w:p>
@@ -2976,7 +2981,7 @@
       </w:r>
     </w:p>
     <w:bookmarkEnd w:id="45"/>
-    <w:bookmarkStart w:id="100" w:name="references"/>
+    <w:bookmarkStart w:id="102" w:name="references"/>
     <w:p>
       <w:pPr>
         <w:pStyle w:val="Heading1"/>
@@ -2985,7 +2990,7 @@
         <w:t xml:space="preserve">References</w:t>
       </w:r>
     </w:p>
-    <w:bookmarkStart w:id="99" w:name="refs"/>
+    <w:bookmarkStart w:id="101" w:name="refs"/>
     <w:bookmarkStart w:id="47" w:name="ref-archer_reality_2019"/>
     <w:p>
       <w:pPr>
@@ -3340,12 +3345,48 @@
       </w:r>
     </w:p>
     <w:bookmarkEnd w:id="59"/>
-    <w:bookmarkStart w:id="61" w:name="ref-s_j_gurman_six_1989"/>
+    <w:bookmarkStart w:id="60" w:name="ref-ghaznavi2019trends"/>
     <w:p>
       <w:pPr>
         <w:pStyle w:val="Bibliography"/>
       </w:pPr>
       <w:r>
+        <w:t xml:space="preserve">Ghaznavi, C., Sakamoto, H., Yoneoka, D., Nomura, S., Shibuya, K., &amp; Ueda, P. (2019). Trends in heterosexual inexperience among young adults in japan: Analysis of national surveys, 1987–2015.</w:t>
+      </w:r>
+      <w:r>
+        <w:t xml:space="preserve"> </w:t>
+      </w:r>
+      <w:r>
+        <w:rPr>
+          <w:iCs/>
+          <w:i/>
+        </w:rPr>
+        <w:t xml:space="preserve">BMC Public Health</w:t>
+      </w:r>
+      <w:r>
+        <w:t xml:space="preserve">,</w:t>
+      </w:r>
+      <w:r>
+        <w:t xml:space="preserve"> </w:t>
+      </w:r>
+      <w:r>
+        <w:rPr>
+          <w:iCs/>
+          <w:i/>
+        </w:rPr>
+        <w:t xml:space="preserve">19</w:t>
+      </w:r>
+      <w:r>
+        <w:t xml:space="preserve">(1), 1–10.</w:t>
+      </w:r>
+    </w:p>
+    <w:bookmarkEnd w:id="60"/>
+    <w:bookmarkStart w:id="62" w:name="ref-s_j_gurman_six_1989"/>
+    <w:p>
+      <w:pPr>
+        <w:pStyle w:val="Bibliography"/>
+      </w:pPr>
+      <w:r>
         <w:t xml:space="preserve">Gurman, S. J. (1989). Six of one...</w:t>
       </w:r>
       <w:r>
@@ -3377,7 +3418,7 @@
       <w:r>
         <w:t xml:space="preserve"> </w:t>
       </w:r>
-      <w:hyperlink r:id="rId60">
+      <w:hyperlink r:id="rId61">
         <w:r>
           <w:rPr>
             <w:rStyle w:val="Hyperlink"/>
@@ -3386,8 +3427,8 @@
         </w:r>
       </w:hyperlink>
     </w:p>
-    <w:bookmarkEnd w:id="61"/>
-    <w:bookmarkStart w:id="63" w:name="ref-hald_receptivity_2010"/>
+    <w:bookmarkEnd w:id="62"/>
+    <w:bookmarkStart w:id="64" w:name="ref-hald_receptivity_2010"/>
     <w:p>
       <w:pPr>
         <w:pStyle w:val="Bibliography"/>
@@ -3424,7 +3465,7 @@
       <w:r>
         <w:t xml:space="preserve"> </w:t>
       </w:r>
-      <w:hyperlink r:id="rId62">
+      <w:hyperlink r:id="rId63">
         <w:r>
           <w:rPr>
             <w:rStyle w:val="Hyperlink"/>
@@ -3433,13 +3474,49 @@
         </w:r>
       </w:hyperlink>
     </w:p>
-    <w:bookmarkEnd w:id="63"/>
-    <w:bookmarkStart w:id="65" w:name="ref-herbenick_sexual_2017"/>
+    <w:bookmarkEnd w:id="64"/>
+    <w:bookmarkStart w:id="65" w:name="ref-haydon2014prevalence"/>
     <w:p>
       <w:pPr>
         <w:pStyle w:val="Bibliography"/>
       </w:pPr>
       <w:r>
+        <w:t xml:space="preserve">Haydon, A. A., Cheng, M. M., Herring, A. H., McRee, A.-L., &amp; Halpern, C. T. (2014). Prevalence and predictors of sexual inexperience in adulthood.</w:t>
+      </w:r>
+      <w:r>
+        <w:t xml:space="preserve"> </w:t>
+      </w:r>
+      <w:r>
+        <w:rPr>
+          <w:iCs/>
+          <w:i/>
+        </w:rPr>
+        <w:t xml:space="preserve">Archives of Sexual Behavior</w:t>
+      </w:r>
+      <w:r>
+        <w:t xml:space="preserve">,</w:t>
+      </w:r>
+      <w:r>
+        <w:t xml:space="preserve"> </w:t>
+      </w:r>
+      <w:r>
+        <w:rPr>
+          <w:iCs/>
+          <w:i/>
+        </w:rPr>
+        <w:t xml:space="preserve">43</w:t>
+      </w:r>
+      <w:r>
+        <w:t xml:space="preserve">(2), 221–230.</w:t>
+      </w:r>
+    </w:p>
+    <w:bookmarkEnd w:id="65"/>
+    <w:bookmarkStart w:id="67" w:name="ref-herbenick_sexual_2017"/>
+    <w:p>
+      <w:pPr>
+        <w:pStyle w:val="Bibliography"/>
+      </w:pPr>
+      <w:r>
         <w:t xml:space="preserve">Herbenick, D., Bowling, J., Fu, T.-C. (Jane)., Dodge, B., Guerra-Reyes, L., &amp; Sanders, S. (2017). Sexual diversity in the</w:t>
       </w:r>
       <w:r>
@@ -3494,7 +3571,7 @@
       <w:r>
         <w:t xml:space="preserve"> </w:t>
       </w:r>
-      <w:hyperlink r:id="rId64">
+      <w:hyperlink r:id="rId66">
         <w:r>
           <w:rPr>
             <w:rStyle w:val="Hyperlink"/>
@@ -3503,8 +3580,8 @@
         </w:r>
       </w:hyperlink>
     </w:p>
-    <w:bookmarkEnd w:id="65"/>
-    <w:bookmarkStart w:id="67" w:name="ref-kenrick_evolution_1990"/>
+    <w:bookmarkEnd w:id="67"/>
+    <w:bookmarkStart w:id="69" w:name="ref-kenrick_evolution_1990"/>
     <w:p>
       <w:pPr>
         <w:pStyle w:val="Bibliography"/>
@@ -3541,7 +3618,7 @@
       <w:r>
         <w:t xml:space="preserve"> </w:t>
       </w:r>
-      <w:hyperlink r:id="rId66">
+      <w:hyperlink r:id="rId68">
         <w:r>
           <w:rPr>
             <w:rStyle w:val="Hyperlink"/>
@@ -3550,8 +3627,8 @@
         </w:r>
       </w:hyperlink>
     </w:p>
-    <w:bookmarkEnd w:id="67"/>
-    <w:bookmarkStart w:id="69" w:name="ref-matsick_gender_2021"/>
+    <w:bookmarkEnd w:id="69"/>
+    <w:bookmarkStart w:id="71" w:name="ref-matsick_gender_2021"/>
     <w:p>
       <w:pPr>
         <w:pStyle w:val="Bibliography"/>
@@ -3588,7 +3665,7 @@
       <w:r>
         <w:t xml:space="preserve"> </w:t>
       </w:r>
-      <w:hyperlink r:id="rId68">
+      <w:hyperlink r:id="rId70">
         <w:r>
           <w:rPr>
             <w:rStyle w:val="Hyperlink"/>
@@ -3597,8 +3674,8 @@
         </w:r>
       </w:hyperlink>
     </w:p>
-    <w:bookmarkEnd w:id="69"/>
-    <w:bookmarkStart w:id="71" w:name="ref-mcburney_preferred_2005"/>
+    <w:bookmarkEnd w:id="71"/>
+    <w:bookmarkStart w:id="73" w:name="ref-mcburney_preferred_2005"/>
     <w:p>
       <w:pPr>
         <w:pStyle w:val="Bibliography"/>
@@ -3635,7 +3712,7 @@
       <w:r>
         <w:t xml:space="preserve"> </w:t>
       </w:r>
-      <w:hyperlink r:id="rId70">
+      <w:hyperlink r:id="rId72">
         <w:r>
           <w:rPr>
             <w:rStyle w:val="Hyperlink"/>
@@ -3644,8 +3721,8 @@
         </w:r>
       </w:hyperlink>
     </w:p>
-    <w:bookmarkEnd w:id="71"/>
-    <w:bookmarkStart w:id="73" w:name="ref-mitchell_why_2019"/>
+    <w:bookmarkEnd w:id="73"/>
+    <w:bookmarkStart w:id="75" w:name="ref-mitchell_why_2019"/>
     <w:p>
       <w:pPr>
         <w:pStyle w:val="Bibliography"/>
@@ -3682,7 +3759,7 @@
       <w:r>
         <w:t xml:space="preserve"> </w:t>
       </w:r>
-      <w:hyperlink r:id="rId72">
+      <w:hyperlink r:id="rId74">
         <w:r>
           <w:rPr>
             <w:rStyle w:val="Hyperlink"/>
@@ -3691,8 +3768,8 @@
         </w:r>
       </w:hyperlink>
     </w:p>
-    <w:bookmarkEnd w:id="73"/>
-    <w:bookmarkStart w:id="75" w:name="ref-oliver_gender_1993"/>
+    <w:bookmarkEnd w:id="75"/>
+    <w:bookmarkStart w:id="77" w:name="ref-oliver_gender_1993"/>
     <w:p>
       <w:pPr>
         <w:pStyle w:val="Bibliography"/>
@@ -3726,7 +3803,7 @@
       <w:r>
         <w:t xml:space="preserve">(1), 29–51. https://doi.org/</w:t>
       </w:r>
-      <w:hyperlink r:id="rId74">
+      <w:hyperlink r:id="rId76">
         <w:r>
           <w:rPr>
             <w:rStyle w:val="Hyperlink"/>
@@ -3735,8 +3812,8 @@
         </w:r>
       </w:hyperlink>
     </w:p>
-    <w:bookmarkEnd w:id="75"/>
-    <w:bookmarkStart w:id="76" w:name="ref-peplau_national_1997"/>
+    <w:bookmarkEnd w:id="77"/>
+    <w:bookmarkStart w:id="78" w:name="ref-peplau_national_1997"/>
     <w:p>
       <w:pPr>
         <w:pStyle w:val="Bibliography"/>
@@ -3773,8 +3850,8 @@
         <w:t xml:space="preserve">(pp. 11–38). Sage Publications.</w:t>
       </w:r>
     </w:p>
-    <w:bookmarkEnd w:id="76"/>
-    <w:bookmarkStart w:id="77" w:name="ref-peplau_sexuality_2004"/>
+    <w:bookmarkEnd w:id="78"/>
+    <w:bookmarkStart w:id="79" w:name="ref-peplau_sexuality_2004"/>
     <w:p>
       <w:pPr>
         <w:pStyle w:val="Bibliography"/>
@@ -3799,8 +3876,8 @@
         <w:t xml:space="preserve">(pp. 349–369). Lawrence Erlbaum Associates Publishers.</w:t>
       </w:r>
     </w:p>
-    <w:bookmarkEnd w:id="77"/>
-    <w:bookmarkStart w:id="79" w:name="ref-petersen_meta-analytic_2010"/>
+    <w:bookmarkEnd w:id="79"/>
+    <w:bookmarkStart w:id="81" w:name="ref-petersen_meta-analytic_2010"/>
     <w:p>
       <w:pPr>
         <w:pStyle w:val="Bibliography"/>
@@ -3837,7 +3914,7 @@
       <w:r>
         <w:t xml:space="preserve"> </w:t>
       </w:r>
-      <w:hyperlink r:id="rId78">
+      <w:hyperlink r:id="rId80">
         <w:r>
           <w:rPr>
             <w:rStyle w:val="Hyperlink"/>
@@ -3846,8 +3923,8 @@
         </w:r>
       </w:hyperlink>
     </w:p>
-    <w:bookmarkEnd w:id="79"/>
-    <w:bookmarkStart w:id="81" w:name="ref-r"/>
+    <w:bookmarkEnd w:id="81"/>
+    <w:bookmarkStart w:id="83" w:name="ref-r"/>
     <w:p>
       <w:pPr>
         <w:pStyle w:val="Bibliography"/>
@@ -3871,7 +3948,7 @@
       <w:r>
         <w:t xml:space="preserve"> </w:t>
       </w:r>
-      <w:hyperlink r:id="rId80">
+      <w:hyperlink r:id="rId82">
         <w:r>
           <w:rPr>
             <w:rStyle w:val="Hyperlink"/>
@@ -3880,8 +3957,8 @@
         </w:r>
       </w:hyperlink>
     </w:p>
-    <w:bookmarkEnd w:id="81"/>
-    <w:bookmarkStart w:id="83" w:name="ref-regan_minimum_1998"/>
+    <w:bookmarkEnd w:id="83"/>
+    <w:bookmarkStart w:id="85" w:name="ref-regan_minimum_1998"/>
     <w:p>
       <w:pPr>
         <w:pStyle w:val="Bibliography"/>
@@ -3918,7 +3995,7 @@
       <w:r>
         <w:t xml:space="preserve"> </w:t>
       </w:r>
-      <w:hyperlink r:id="rId82">
+      <w:hyperlink r:id="rId84">
         <w:r>
           <w:rPr>
             <w:rStyle w:val="Hyperlink"/>
@@ -3927,8 +4004,8 @@
         </w:r>
       </w:hyperlink>
     </w:p>
-    <w:bookmarkEnd w:id="83"/>
-    <w:bookmarkStart w:id="85" w:name="ref-rissel_heterosexual_2014"/>
+    <w:bookmarkEnd w:id="85"/>
+    <w:bookmarkStart w:id="87" w:name="ref-rissel_heterosexual_2014"/>
     <w:p>
       <w:pPr>
         <w:pStyle w:val="Bibliography"/>
@@ -3983,7 +4060,7 @@
       <w:r>
         <w:t xml:space="preserve"> </w:t>
       </w:r>
-      <w:hyperlink r:id="rId84">
+      <w:hyperlink r:id="rId86">
         <w:r>
           <w:rPr>
             <w:rStyle w:val="Hyperlink"/>
@@ -3992,8 +4069,8 @@
         </w:r>
       </w:hyperlink>
     </w:p>
-    <w:bookmarkEnd w:id="85"/>
-    <w:bookmarkStart w:id="87" w:name="ref-schmitt_universal_2003"/>
+    <w:bookmarkEnd w:id="87"/>
+    <w:bookmarkStart w:id="89" w:name="ref-schmitt_universal_2003"/>
     <w:p>
       <w:pPr>
         <w:pStyle w:val="Bibliography"/>
@@ -4030,7 +4107,7 @@
       <w:r>
         <w:t xml:space="preserve"> </w:t>
       </w:r>
-      <w:hyperlink r:id="rId86">
+      <w:hyperlink r:id="rId88">
         <w:r>
           <w:rPr>
             <w:rStyle w:val="Hyperlink"/>
@@ -4039,8 +4116,8 @@
         </w:r>
       </w:hyperlink>
     </w:p>
-    <w:bookmarkEnd w:id="87"/>
-    <w:bookmarkStart w:id="89" w:name="ref-schmitt_are_2001"/>
+    <w:bookmarkEnd w:id="89"/>
+    <w:bookmarkStart w:id="91" w:name="ref-schmitt_are_2001"/>
     <w:p>
       <w:pPr>
         <w:pStyle w:val="Bibliography"/>
@@ -4077,7 +4154,7 @@
       <w:r>
         <w:t xml:space="preserve"> </w:t>
       </w:r>
-      <w:hyperlink r:id="rId88">
+      <w:hyperlink r:id="rId90">
         <w:r>
           <w:rPr>
             <w:rStyle w:val="Hyperlink"/>
@@ -4086,8 +4163,8 @@
         </w:r>
       </w:hyperlink>
     </w:p>
-    <w:bookmarkEnd w:id="89"/>
-    <w:bookmarkStart w:id="90" w:name="ref-symons_evolution_1979"/>
+    <w:bookmarkEnd w:id="91"/>
+    <w:bookmarkStart w:id="92" w:name="ref-symons_evolution_1979"/>
     <w:p>
       <w:pPr>
         <w:pStyle w:val="Bibliography"/>
@@ -4109,8 +4186,8 @@
         <w:t xml:space="preserve">. Oxford University Press.</w:t>
       </w:r>
     </w:p>
-    <w:bookmarkEnd w:id="90"/>
-    <w:bookmarkStart w:id="92" w:name="ref-walter_sex_2020"/>
+    <w:bookmarkEnd w:id="92"/>
+    <w:bookmarkStart w:id="94" w:name="ref-walter_sex_2020"/>
     <w:p>
       <w:pPr>
         <w:pStyle w:val="Bibliography"/>
@@ -4147,7 +4224,7 @@
       <w:r>
         <w:t xml:space="preserve"> </w:t>
       </w:r>
-      <w:hyperlink r:id="rId91">
+      <w:hyperlink r:id="rId93">
         <w:r>
           <w:rPr>
             <w:rStyle w:val="Hyperlink"/>
@@ -4156,8 +4233,8 @@
         </w:r>
       </w:hyperlink>
     </w:p>
-    <w:bookmarkEnd w:id="92"/>
-    <w:bookmarkStart w:id="94" w:name="ref-ggplot2"/>
+    <w:bookmarkEnd w:id="94"/>
+    <w:bookmarkStart w:id="96" w:name="ref-ggplot2"/>
     <w:p>
       <w:pPr>
         <w:pStyle w:val="Bibliography"/>
@@ -4181,7 +4258,7 @@
       <w:r>
         <w:t xml:space="preserve"> </w:t>
       </w:r>
-      <w:hyperlink r:id="rId93">
+      <w:hyperlink r:id="rId95">
         <w:r>
           <w:rPr>
             <w:rStyle w:val="Hyperlink"/>
@@ -4190,8 +4267,8 @@
         </w:r>
       </w:hyperlink>
     </w:p>
-    <w:bookmarkEnd w:id="94"/>
-    <w:bookmarkStart w:id="96" w:name="ref-wiederman_evolution_1998"/>
+    <w:bookmarkEnd w:id="96"/>
+    <w:bookmarkStart w:id="98" w:name="ref-wiederman_evolution_1998"/>
     <w:p>
       <w:pPr>
         <w:pStyle w:val="Bibliography"/>
@@ -4228,7 +4305,7 @@
       <w:r>
         <w:t xml:space="preserve"> </w:t>
       </w:r>
-      <w:hyperlink r:id="rId95">
+      <w:hyperlink r:id="rId97">
         <w:r>
           <w:rPr>
             <w:rStyle w:val="Hyperlink"/>
@@ -4237,8 +4314,8 @@
         </w:r>
       </w:hyperlink>
     </w:p>
-    <w:bookmarkEnd w:id="96"/>
-    <w:bookmarkStart w:id="98" w:name="ref-wilensky_1999"/>
+    <w:bookmarkEnd w:id="98"/>
+    <w:bookmarkStart w:id="100" w:name="ref-wilensky_1999"/>
     <w:p>
       <w:pPr>
         <w:pStyle w:val="Bibliography"/>
@@ -4257,15 +4334,12 @@
         <w:t xml:space="preserve">NetLogo</w:t>
       </w:r>
       <w:r>
-        <w:t xml:space="preserve"> </w:t>
-      </w:r>
-      <w:r>
-        <w:t xml:space="preserve">[Http://ccl.northwestern.edu/netlogo/]. Center for Connected Learning; Computer-Based Modeling.</w:t>
-      </w:r>
-      <w:r>
-        <w:t xml:space="preserve"> </w:t>
-      </w:r>
-      <w:hyperlink r:id="rId97">
+        <w:t xml:space="preserve">. Center for Connected Learning; Computer-Based Modeling.</w:t>
+      </w:r>
+      <w:r>
+        <w:t xml:space="preserve"> </w:t>
+      </w:r>
+      <w:hyperlink r:id="rId99">
         <w:r>
           <w:rPr>
             <w:rStyle w:val="Hyperlink"/>
@@ -4274,9 +4348,9 @@
         </w:r>
       </w:hyperlink>
     </w:p>
-    <w:bookmarkEnd w:id="98"/>
-    <w:bookmarkEnd w:id="99"/>
     <w:bookmarkEnd w:id="100"/>
+    <w:bookmarkEnd w:id="101"/>
+    <w:bookmarkEnd w:id="102"/>
     <w:sectPr/>
   </w:body>
 </w:document>

</xml_diff>

<commit_message>
edit for resubmission to JSR, close #24
</commit_message>
<xml_diff>
--- a/submission/manuscript.docx
+++ b/submission/manuscript.docx
@@ -2,7 +2,7 @@
 <file path=word/document.xml><?xml version="1.0" encoding="utf-8"?>
 <w:document xmlns:w="http://schemas.openxmlformats.org/wordprocessingml/2006/main" xmlns:m="http://schemas.openxmlformats.org/officeDocument/2006/math" xmlns:r="http://schemas.openxmlformats.org/officeDocument/2006/relationships" xmlns:o="urn:schemas-microsoft-com:office:office" xmlns:v="urn:schemas-microsoft-com:vml" xmlns:w10="urn:schemas-microsoft-com:office:word" xmlns:a="http://schemas.openxmlformats.org/drawingml/2006/main" xmlns:pic="http://schemas.openxmlformats.org/drawingml/2006/picture" xmlns:wp="http://schemas.openxmlformats.org/drawingml/2006/wordprocessingDrawing">
   <w:body>
-    <w:bookmarkStart w:id="20" w:name="X205dce8d4e179db65e2b478ac6c1a1e5cb0ecef"/>
+    <w:bookmarkStart w:id="76" w:name="X205dce8d4e179db65e2b478ac6c1a1e5cb0ecef"/>
     <w:p>
       <w:pPr>
         <w:pStyle w:val="Heading1"/>
@@ -16,19 +16,21 @@
         <w:br w:type="page"/>
       </w:r>
     </w:p>
-    <w:bookmarkEnd w:id="20"/>
-    <w:bookmarkStart w:id="21" w:name="abstract"/>
-    <w:p>
-      <w:pPr>
-        <w:pStyle w:val="Heading1"/>
-      </w:pPr>
-      <w:r>
+    <w:p>
+      <w:pPr>
+        <w:pStyle w:val="FirstParagraph"/>
+      </w:pPr>
+      <w:r>
+        <w:rPr>
+          <w:bCs/>
+          <w:b/>
+        </w:rPr>
         <w:t xml:space="preserve">Abstract</w:t>
       </w:r>
     </w:p>
     <w:p>
       <w:pPr>
-        <w:pStyle w:val="FirstParagraph"/>
+        <w:pStyle w:val="BodyText"/>
       </w:pPr>
       <w:r>
         <w:t xml:space="preserve">Gender differences in short-term mating behaviors are well-documented in human sexuality research. Existing studies usually conflate gender differences in mating preferences with differences in sexual behaviors, which is theoretically problematic. Using an agent-based model, we investigated the circumstances under which men and women’s differential preferences for short-term mating would result in gender differences in short-term mating behaviors. The model showed that when all individuals in a closed heterosexual population were considered, men and women had the same average number of short-term mating experiences and short-term mates even when men had stronger preferences for short-term mating. Men (vs. women) had a higher average number of both experiences and mates when analyses were limited to only heterosexual men and women who successfully participated in the mating pool (i.e., those with a non-zero number of short-term mating experiences). Moreover, when men (vs. women) had stronger preferences for short-term mating, gay men had a higher average number of experiences and mates compared to both lesbian women and heterosexual men. These results suggest that even when gender differences in mating preferences exist, those in short-term mating behaviors only occur among particular populations, or when men’s preferences for short-term mating are not constrained by those of women. Suggestions for future research in human mating psychology and behaviors were provided.</w:t>
@@ -65,19 +67,21 @@
         <w:br w:type="page"/>
       </w:r>
     </w:p>
-    <w:bookmarkEnd w:id="21"/>
-    <w:bookmarkStart w:id="25" w:name="introduction"/>
-    <w:p>
-      <w:pPr>
-        <w:pStyle w:val="Heading1"/>
-      </w:pPr>
-      <w:r>
+    <w:p>
+      <w:pPr>
+        <w:pStyle w:val="BodyText"/>
+      </w:pPr>
+      <w:r>
+        <w:rPr>
+          <w:bCs/>
+          <w:b/>
+        </w:rPr>
         <w:t xml:space="preserve">Introduction</w:t>
       </w:r>
     </w:p>
     <w:p>
       <w:pPr>
-        <w:pStyle w:val="FirstParagraph"/>
+        <w:pStyle w:val="BodyText"/>
       </w:pPr>
       <w:r>
         <w:t xml:space="preserve">Gender differences in sexual behaviors, especially short-term mating behaviors, are well-documented in human sexuality research. For example, research has found that heterosexual men, as compared to heterosexual women, report to have a higher average number of past short-term sexual partners</w:t>
@@ -188,18 +192,23 @@
         <w:t xml:space="preserve">. Using an agent-based model, we investigated whether men and women’s differential preferences for short-term mating would result in gender differences in short-term mating behaviors, and if so, then under what conditions they would result in differences in the number of short-term mating experiences and short-term mates.</w:t>
       </w:r>
     </w:p>
-    <w:bookmarkStart w:id="22" w:name="X29c5704a11a4025dbe91c7f9cc6777af5611a4d"/>
-    <w:p>
-      <w:pPr>
-        <w:pStyle w:val="Heading2"/>
-      </w:pPr>
-      <w:r>
-        <w:t xml:space="preserve">Gender differences in short-term mating preferences</w:t>
-      </w:r>
-    </w:p>
-    <w:p>
-      <w:pPr>
-        <w:pStyle w:val="FirstParagraph"/>
+    <w:p>
+      <w:pPr>
+        <w:pStyle w:val="BodyText"/>
+      </w:pPr>
+      <w:r>
+        <w:rPr>
+          <w:iCs/>
+          <w:i/>
+          <w:bCs/>
+          <w:b/>
+        </w:rPr>
+        <w:t xml:space="preserve">Gender Differences in Short-term Mating Preferences</w:t>
+      </w:r>
+    </w:p>
+    <w:p>
+      <w:pPr>
+        <w:pStyle w:val="BodyText"/>
       </w:pPr>
       <w:r>
         <w:t xml:space="preserve">Gender differences in mating preferences have been studied in the light of sexual strategies theory</w:t>
@@ -370,19 +379,23 @@
         <w:t xml:space="preserve">. Thus, as a postulation, gay men may also have lower standards than lesbian women for short-term mates.</w:t>
       </w:r>
     </w:p>
-    <w:bookmarkEnd w:id="22"/>
-    <w:bookmarkStart w:id="23" w:name="X9be0fcabdf7b9387d3ecdd374de3a6118b04f2d"/>
-    <w:p>
-      <w:pPr>
-        <w:pStyle w:val="Heading2"/>
-      </w:pPr>
-      <w:r>
-        <w:t xml:space="preserve">Constraints on men’s preferences for short-term mating</w:t>
-      </w:r>
-    </w:p>
-    <w:p>
-      <w:pPr>
-        <w:pStyle w:val="FirstParagraph"/>
+    <w:p>
+      <w:pPr>
+        <w:pStyle w:val="BodyText"/>
+      </w:pPr>
+      <w:r>
+        <w:rPr>
+          <w:iCs/>
+          <w:i/>
+          <w:bCs/>
+          <w:b/>
+        </w:rPr>
+        <w:t xml:space="preserve">Constraints on Men’s Preferences for Short-term Mating</w:t>
+      </w:r>
+    </w:p>
+    <w:p>
+      <w:pPr>
+        <w:pStyle w:val="BodyText"/>
       </w:pPr>
       <w:r>
         <w:t xml:space="preserve">Since heterosexual sex in most cases involves one man and one woman, men’s relatively high interest in short-term mating can be constrained by women’s preference for long-term relationships</w:t>
@@ -506,19 +519,23 @@
         <w:t xml:space="preserve">. Therefore, we would expect to observe gender differences in short-term mating behaviors between gay men and lesbian women. Moreover, we would also expect to find that gay men would engage in more short-term mating behaviors compared to heterosexual men due to less constraints on gay men’s mating preferences.</w:t>
       </w:r>
     </w:p>
-    <w:bookmarkEnd w:id="23"/>
-    <w:bookmarkStart w:id="24" w:name="Xddf456b38d17bdbb216616666d773eeb4ecca69"/>
-    <w:p>
-      <w:pPr>
-        <w:pStyle w:val="Heading2"/>
-      </w:pPr>
-      <w:r>
-        <w:t xml:space="preserve">A simple model of short-term mating behaviors</w:t>
-      </w:r>
-    </w:p>
-    <w:p>
-      <w:pPr>
-        <w:pStyle w:val="FirstParagraph"/>
+    <w:p>
+      <w:pPr>
+        <w:pStyle w:val="BodyText"/>
+      </w:pPr>
+      <w:r>
+        <w:rPr>
+          <w:iCs/>
+          <w:i/>
+          <w:bCs/>
+          <w:b/>
+        </w:rPr>
+        <w:t xml:space="preserve">A Simple Model of Short-term Mating Behaviors</w:t>
+      </w:r>
+    </w:p>
+    <w:p>
+      <w:pPr>
+        <w:pStyle w:val="BodyText"/>
       </w:pPr>
       <w:r>
         <w:t xml:space="preserve">By using a spatial agent-based model, the present study investigated whether men and women’s differential preferences for short-term mating would result in gender differences in short-term mating behaviors, and if they did, under what circumstances. Preferences for short-term mating were operationally defined as the likelihood of engaging in short-term mating upon encountering a mate and the standards for short-term mates</w:t>
@@ -572,32 +589,38 @@
         <w:pStyle w:val="BodyText"/>
       </w:pPr>
       <w:r>
-        <w:t xml:space="preserve">We formulated the following hypotheses: assuming gender differences in preferences for short-term mating, 1) there would be no gender differences in short-term mating behaviors between heterosexual men and women when considering the full population, 2) a smaller proportion of heterosexual men (vs. heterosexual women) would have ever engaged in short-term mating, 3) in a population of heterosexual individuals who had any short-term mating, men would have a higher average number of short-term mating behaviors than women, 4) gay men would engage in more short-term mating behaviors compared to lesbian women, and 5) compared to heterosexual men.</w:t>
-      </w:r>
-    </w:p>
-    <w:bookmarkEnd w:id="24"/>
-    <w:bookmarkEnd w:id="25"/>
-    <w:bookmarkStart w:id="35" w:name="material-and-methods"/>
-    <w:p>
-      <w:pPr>
-        <w:pStyle w:val="Heading1"/>
-      </w:pPr>
-      <w:r>
-        <w:t xml:space="preserve">Material and methods</w:t>
-      </w:r>
-    </w:p>
-    <w:bookmarkStart w:id="26" w:name="model-design"/>
-    <w:p>
-      <w:pPr>
-        <w:pStyle w:val="Heading2"/>
-      </w:pPr>
-      <w:r>
+        <w:t xml:space="preserve">The present study contributed to the existing literature by explicitly investigating the causal consequences of mating preferences on mating behaviors. It also compared heterosexual and gay men’s mating behaviors under the same set of assumptions regarding preferences. We formulated the following hypotheses: assuming gender differences in preferences for short-term mating, 1) there would be no gender differences in short-term mating behaviors between heterosexual men and women when considering the full population, 2) a smaller proportion of heterosexual men (vs. heterosexual women) would have ever engaged in short-term mating, 3) in a population of heterosexual individuals who had any short-term mating, men would have a higher average number of short-term mating behaviors than women, 4) gay men would engage in more short-term mating behaviors compared to lesbian women, and 5) compared to heterosexual men.</w:t>
+      </w:r>
+    </w:p>
+    <w:p>
+      <w:pPr>
+        <w:pStyle w:val="BodyText"/>
+      </w:pPr>
+      <w:r>
+        <w:rPr>
+          <w:bCs/>
+          <w:b/>
+        </w:rPr>
+        <w:t xml:space="preserve">Materials and Methods</w:t>
+      </w:r>
+    </w:p>
+    <w:p>
+      <w:pPr>
+        <w:pStyle w:val="BodyText"/>
+      </w:pPr>
+      <w:r>
+        <w:rPr>
+          <w:iCs/>
+          <w:i/>
+          <w:bCs/>
+          <w:b/>
+        </w:rPr>
         <w:t xml:space="preserve">Model Design</w:t>
       </w:r>
     </w:p>
     <w:p>
       <w:pPr>
-        <w:pStyle w:val="FirstParagraph"/>
+        <w:pStyle w:val="BodyText"/>
       </w:pPr>
       <w:r>
         <w:t xml:space="preserve">We developed an agent-based model to represent a simplified environment where men and women can move around, search for mates, and form long-term and/or short-term relationships. Space and time were modeled as discrete variables. Space was represented as discrete locations on a two-dimensional 33*33 lattice. Agents’ movement in the space was not meant to simulate physical movement but a state of encountering potential mates. Staying at one location represented being committed to a long-term relationship.</w:t>
@@ -673,19 +696,23 @@
         <w:t xml:space="preserve">.</w:t>
       </w:r>
     </w:p>
-    <w:bookmarkEnd w:id="26"/>
-    <w:bookmarkStart w:id="27" w:name="experiment-design"/>
-    <w:p>
-      <w:pPr>
-        <w:pStyle w:val="Heading2"/>
-      </w:pPr>
-      <w:r>
+    <w:p>
+      <w:pPr>
+        <w:pStyle w:val="BodyText"/>
+      </w:pPr>
+      <w:r>
+        <w:rPr>
+          <w:iCs/>
+          <w:i/>
+          <w:bCs/>
+          <w:b/>
+        </w:rPr>
         <w:t xml:space="preserve">Experiment Design</w:t>
       </w:r>
     </w:p>
     <w:p>
       <w:pPr>
-        <w:pStyle w:val="FirstParagraph"/>
+        <w:pStyle w:val="BodyText"/>
       </w:pPr>
       <w:r>
         <w:t xml:space="preserve">Using the agent-based model, the present study conducted two 2 (gender difference vs. no difference in the interest in short-term mating likelihood) x 2 (gender difference vs. no difference in mating standards) experiments. Experiment 1 was run among heterosexual agents who only engaged in short-term or long-term relationships with agents of the opposite gender. Experiment 2 was run among gay men and lesbian women who only engaged in short-term or long-term relationships with agents of the same gender.</w:t>
@@ -717,28 +744,35 @@
         <w:t xml:space="preserve">, that is, they would not mate with a person with a lower mate value. When there was no gender difference in mating standards, both men and women had a standard of 5.</w:t>
       </w:r>
     </w:p>
-    <w:bookmarkEnd w:id="27"/>
-    <w:bookmarkStart w:id="32" w:name="model-schedule"/>
-    <w:p>
-      <w:pPr>
-        <w:pStyle w:val="Heading2"/>
-      </w:pPr>
-      <w:r>
+    <w:p>
+      <w:pPr>
+        <w:pStyle w:val="BodyText"/>
+      </w:pPr>
+      <w:r>
+        <w:rPr>
+          <w:iCs/>
+          <w:i/>
+          <w:bCs/>
+          <w:b/>
+        </w:rPr>
         <w:t xml:space="preserve">Model Schedule</w:t>
       </w:r>
     </w:p>
-    <w:bookmarkStart w:id="28" w:name="initial-setup"/>
-    <w:p>
-      <w:pPr>
-        <w:pStyle w:val="Heading3"/>
-      </w:pPr>
-      <w:r>
-        <w:t xml:space="preserve">Initial setup</w:t>
-      </w:r>
-    </w:p>
-    <w:p>
-      <w:pPr>
-        <w:pStyle w:val="FirstParagraph"/>
+    <w:p>
+      <w:pPr>
+        <w:pStyle w:val="BodyText"/>
+      </w:pPr>
+      <w:r>
+        <w:rPr>
+          <w:iCs/>
+          <w:i/>
+        </w:rPr>
+        <w:t xml:space="preserve">Initial Setup</w:t>
+      </w:r>
+    </w:p>
+    <w:p>
+      <w:pPr>
+        <w:pStyle w:val="BodyText"/>
       </w:pPr>
       <w:r>
         <w:t xml:space="preserve">In total, 150 women and 150 men were created on the lattice at random locations. All agents were initialized with (1) a three-unit maximum distance by which agents can move away from their birthplace (movement range); (2) a 10% likelihood of two agents forming a long-term relationship upon meeting; (3) single status and no long-term partner; (4) a mate value, sampled from a Gaussian distribution (</w:t>
@@ -781,29 +815,34 @@
         <w:t xml:space="preserve">The likelihood of engaging in short-term mating and the standard for short-term mates were initialized to the values discussed previously. Whether men and women had the same initial values depended on the experimental conditions.</w:t>
       </w:r>
     </w:p>
-    <w:bookmarkEnd w:id="28"/>
-    <w:bookmarkStart w:id="31" w:name="procedures"/>
-    <w:p>
-      <w:pPr>
-        <w:pStyle w:val="Heading3"/>
-      </w:pPr>
-      <w:r>
+    <w:p>
+      <w:pPr>
+        <w:pStyle w:val="BodyText"/>
+      </w:pPr>
+      <w:r>
+        <w:rPr>
+          <w:iCs/>
+          <w:i/>
+        </w:rPr>
         <w:t xml:space="preserve">Procedures</w:t>
       </w:r>
     </w:p>
-    <w:bookmarkStart w:id="29" w:name="procedures-for-heterosexual-agents."/>
-    <w:p>
-      <w:pPr>
-        <w:pStyle w:val="Heading4"/>
-      </w:pPr>
-      <w:r>
+    <w:p>
+      <w:pPr>
+        <w:pStyle w:val="BodyText"/>
+      </w:pPr>
+      <w:r>
+        <w:rPr>
+          <w:iCs/>
+          <w:i/>
+          <w:bCs/>
+          <w:b/>
+        </w:rPr>
         <w:t xml:space="preserve">Procedures for heterosexual agents.</w:t>
       </w:r>
-    </w:p>
-    <w:p>
-      <w:pPr>
-        <w:pStyle w:val="FirstParagraph"/>
-      </w:pPr>
+      <w:r>
+        <w:t xml:space="preserve"> </w:t>
+      </w:r>
       <w:r>
         <w:t xml:space="preserve">At each time step, agents first checked whether they were in a long-term relationship. If they were in a long-term relationship, they did not move. If they were not in a long-term relationship, they set their heading randomly (if they were within the movement range from the birthplace) or faced the birthplace (if they were out of the movement range from the birthplace) and moved by a random distance. The random distance was less than half of the movement range. Then, the agents decided on whether to engage in short-term mating using the predetermined likelihood (either 25% or 40%).</w:t>
       </w:r>
@@ -824,39 +863,43 @@
         <w:t xml:space="preserve">Then, women randomly selected one man at the same location as their potential long-term partner. There was a 10% of chance that a pair of individuals would form a long-term relationship. After forming a long-term relationship, both men and women changed to coupled status and registered each other as their long-term partner.</w:t>
       </w:r>
     </w:p>
-    <w:bookmarkEnd w:id="29"/>
-    <w:bookmarkStart w:id="30" w:name="Xe1cc1384c0f050b89de564493c2e5ec567402a8"/>
-    <w:p>
-      <w:pPr>
-        <w:pStyle w:val="Heading4"/>
-      </w:pPr>
-      <w:r>
+    <w:p>
+      <w:pPr>
+        <w:pStyle w:val="BodyText"/>
+      </w:pPr>
+      <w:r>
+        <w:rPr>
+          <w:iCs/>
+          <w:i/>
+          <w:bCs/>
+          <w:b/>
+        </w:rPr>
         <w:t xml:space="preserve">Procedures for gay men and lesbian women agents.</w:t>
       </w:r>
-    </w:p>
-    <w:p>
-      <w:pPr>
-        <w:pStyle w:val="FirstParagraph"/>
-      </w:pPr>
+      <w:r>
+        <w:t xml:space="preserve"> </w:t>
+      </w:r>
       <w:r>
         <w:t xml:space="preserve">At each time step, men and women moved and decided on short-term mating as the agents did in the heterosexual case. Half of the agents (75 men and 75 women) were also given an initiator status. The initiators checked to see whether there were other agents at the same location. The rest of the procedures were identical to the heterosexual procedures, except that the agents only chose those with the same gender as potential short-term mates or long-term partners.</w:t>
       </w:r>
     </w:p>
-    <w:bookmarkEnd w:id="30"/>
-    <w:bookmarkEnd w:id="31"/>
-    <w:bookmarkEnd w:id="32"/>
-    <w:bookmarkStart w:id="33" w:name="simulations"/>
-    <w:p>
-      <w:pPr>
-        <w:pStyle w:val="Heading2"/>
-      </w:pPr>
-      <w:r>
+    <w:p>
+      <w:pPr>
+        <w:pStyle w:val="BodyText"/>
+      </w:pPr>
+      <w:r>
+        <w:rPr>
+          <w:iCs/>
+          <w:i/>
+          <w:bCs/>
+          <w:b/>
+        </w:rPr>
         <w:t xml:space="preserve">Simulations</w:t>
       </w:r>
     </w:p>
     <w:p>
       <w:pPr>
-        <w:pStyle w:val="FirstParagraph"/>
+        <w:pStyle w:val="BodyText"/>
       </w:pPr>
       <w:r>
         <w:t xml:space="preserve">The model was run for 1,000 time steps in each simulation. We ran 10,000 simulations for each experiment, including 2,500 simulations for each condition. We controlled for initializing random seeds in the model runs. All simulations were run using Netlogo 6.2.1</w:t>
@@ -871,19 +914,23 @@
         <w:t xml:space="preserve">.</w:t>
       </w:r>
     </w:p>
-    <w:bookmarkEnd w:id="33"/>
-    <w:bookmarkStart w:id="34" w:name="statistical-analyses"/>
-    <w:p>
-      <w:pPr>
-        <w:pStyle w:val="Heading2"/>
-      </w:pPr>
-      <w:r>
-        <w:t xml:space="preserve">Statistical analyses</w:t>
-      </w:r>
-    </w:p>
-    <w:p>
-      <w:pPr>
-        <w:pStyle w:val="FirstParagraph"/>
+    <w:p>
+      <w:pPr>
+        <w:pStyle w:val="BodyText"/>
+      </w:pPr>
+      <w:r>
+        <w:rPr>
+          <w:iCs/>
+          <w:i/>
+          <w:bCs/>
+          <w:b/>
+        </w:rPr>
+        <w:t xml:space="preserve">Statistical Analyses</w:t>
+      </w:r>
+    </w:p>
+    <w:p>
+      <w:pPr>
+        <w:pStyle w:val="BodyText"/>
       </w:pPr>
       <w:r>
         <w:t xml:space="preserve">Statistical analyses were conducted using R version 4.1.3</w:t>
@@ -923,29 +970,35 @@
         <w:t xml:space="preserve">-tests were used for all statistical comparisons. The data were assumed to be normally distributed within each condition.</w:t>
       </w:r>
     </w:p>
-    <w:bookmarkEnd w:id="34"/>
-    <w:bookmarkEnd w:id="35"/>
-    <w:bookmarkStart w:id="40" w:name="results"/>
-    <w:p>
-      <w:pPr>
-        <w:pStyle w:val="Heading1"/>
-      </w:pPr>
-      <w:r>
+    <w:p>
+      <w:pPr>
+        <w:pStyle w:val="BodyText"/>
+      </w:pPr>
+      <w:r>
+        <w:rPr>
+          <w:bCs/>
+          <w:b/>
+        </w:rPr>
         <w:t xml:space="preserve">Results</w:t>
       </w:r>
     </w:p>
-    <w:bookmarkStart w:id="36" w:name="X949c793c22b52c9ffc674c629a7f0bd0e581cca"/>
-    <w:p>
-      <w:pPr>
-        <w:pStyle w:val="Heading2"/>
-      </w:pPr>
-      <w:r>
-        <w:t xml:space="preserve">Gender differences in short-term mating behaviors in the full population</w:t>
-      </w:r>
-    </w:p>
-    <w:p>
-      <w:pPr>
-        <w:pStyle w:val="FirstParagraph"/>
+    <w:p>
+      <w:pPr>
+        <w:pStyle w:val="BodyText"/>
+      </w:pPr>
+      <w:r>
+        <w:rPr>
+          <w:iCs/>
+          <w:i/>
+          <w:bCs/>
+          <w:b/>
+        </w:rPr>
+        <w:t xml:space="preserve">Gender Differences in Short-term Mating Behaviors in the Full Population</w:t>
+      </w:r>
+    </w:p>
+    <w:p>
+      <w:pPr>
+        <w:pStyle w:val="BodyText"/>
       </w:pPr>
       <w:r>
         <w:t xml:space="preserve">The results from Experiment 1 showed that when there were gender differences in preferences for short-term mating, there was no gender difference in the average number of short-term mating experiences among the full population of heterosexual individuals (</w:t>
@@ -1180,6 +1233,14 @@
         <w:pStyle w:val="BodyText"/>
       </w:pPr>
       <w:r>
+        <w:t xml:space="preserve">[Figure 1 near here]</w:t>
+      </w:r>
+    </w:p>
+    <w:p>
+      <w:pPr>
+        <w:pStyle w:val="BodyText"/>
+      </w:pPr>
+      <w:r>
         <w:t xml:space="preserve">The results from Experiment 2 showed that when there were gender differences in preferences for short-term mating, there were gender differences in short-term mating behaviors between gay men and lesbian women (Figure</w:t>
       </w:r>
       <w:r>
@@ -1395,19 +1456,23 @@
         <w:t xml:space="preserve">= 10.12, 95% CI = –1.48 to –1.46.</w:t>
       </w:r>
     </w:p>
-    <w:bookmarkEnd w:id="36"/>
-    <w:bookmarkStart w:id="37" w:name="Xb56b281e4d051744c8f055cfb0a61ece73cea17"/>
-    <w:p>
-      <w:pPr>
-        <w:pStyle w:val="Heading2"/>
-      </w:pPr>
-      <w:r>
-        <w:t xml:space="preserve">Heterosexual individuals in the mating pool</w:t>
-      </w:r>
-    </w:p>
-    <w:p>
-      <w:pPr>
-        <w:pStyle w:val="FirstParagraph"/>
+    <w:p>
+      <w:pPr>
+        <w:pStyle w:val="BodyText"/>
+      </w:pPr>
+      <w:r>
+        <w:rPr>
+          <w:iCs/>
+          <w:i/>
+          <w:bCs/>
+          <w:b/>
+        </w:rPr>
+        <w:t xml:space="preserve">Heterosexual Individuals in the Mating Pool</w:t>
+      </w:r>
+    </w:p>
+    <w:p>
+      <w:pPr>
+        <w:pStyle w:val="BodyText"/>
       </w:pPr>
       <w:r>
         <w:t xml:space="preserve">In Experiment 1, there was a smaller proportion of heterosexual men in the mating pool (</w:t>
@@ -1728,19 +1793,31 @@
         <w:t xml:space="preserve">= 3.84, 95% CI = –0.57 to –0.55.</w:t>
       </w:r>
     </w:p>
-    <w:bookmarkEnd w:id="37"/>
-    <w:bookmarkStart w:id="38" w:name="comparing-heterosexual-and-gay-men"/>
-    <w:p>
-      <w:pPr>
-        <w:pStyle w:val="Heading2"/>
-      </w:pPr>
-      <w:r>
-        <w:t xml:space="preserve">Comparing heterosexual and gay men</w:t>
-      </w:r>
-    </w:p>
-    <w:p>
-      <w:pPr>
-        <w:pStyle w:val="FirstParagraph"/>
+    <w:p>
+      <w:pPr>
+        <w:pStyle w:val="BodyText"/>
+      </w:pPr>
+      <w:r>
+        <w:t xml:space="preserve">[Figure 2 near here]</w:t>
+      </w:r>
+    </w:p>
+    <w:p>
+      <w:pPr>
+        <w:pStyle w:val="BodyText"/>
+      </w:pPr>
+      <w:r>
+        <w:rPr>
+          <w:iCs/>
+          <w:i/>
+          <w:bCs/>
+          <w:b/>
+        </w:rPr>
+        <w:t xml:space="preserve">Comparing Heterosexual and Gay Men</w:t>
+      </w:r>
+    </w:p>
+    <w:p>
+      <w:pPr>
+        <w:pStyle w:val="BodyText"/>
       </w:pPr>
       <w:r>
         <w:t xml:space="preserve">Gay men engaged in short-term mating behaviors more than heterosexual men did (Figure</w:t>
@@ -1958,19 +2035,31 @@
         <w:t xml:space="preserve">= 5.85, 95% CI = –0.92 to –0.91.</w:t>
       </w:r>
     </w:p>
-    <w:bookmarkEnd w:id="38"/>
-    <w:bookmarkStart w:id="39" w:name="X447222e3ce60bb0e06f346f9a6efa1f58f2ac40"/>
-    <w:p>
-      <w:pPr>
-        <w:pStyle w:val="Heading2"/>
-      </w:pPr>
-      <w:r>
-        <w:t xml:space="preserve">Experimental conditions giving rise to gender differences in short-term mating behaviors</w:t>
-      </w:r>
-    </w:p>
-    <w:p>
-      <w:pPr>
-        <w:pStyle w:val="FirstParagraph"/>
+    <w:p>
+      <w:pPr>
+        <w:pStyle w:val="BodyText"/>
+      </w:pPr>
+      <w:r>
+        <w:t xml:space="preserve">[Figure 3 near here]</w:t>
+      </w:r>
+    </w:p>
+    <w:p>
+      <w:pPr>
+        <w:pStyle w:val="BodyText"/>
+      </w:pPr>
+      <w:r>
+        <w:rPr>
+          <w:iCs/>
+          <w:i/>
+          <w:bCs/>
+          <w:b/>
+        </w:rPr>
+        <w:t xml:space="preserve">Experimental Conditions Giving Rise to Gender Differences in Short-term Mating Behaviors</w:t>
+      </w:r>
+    </w:p>
+    <w:p>
+      <w:pPr>
+        <w:pStyle w:val="BodyText"/>
       </w:pPr>
       <w:r>
         <w:t xml:space="preserve">We also ran analyses across conditions to see which of the two dimensions of mating preferences contributed to gender differences in short-term mating behaviors.</w:t>
@@ -2213,6 +2302,14 @@
         <w:pStyle w:val="BodyText"/>
       </w:pPr>
       <w:r>
+        <w:t xml:space="preserve">[Table 1 near here]</w:t>
+      </w:r>
+    </w:p>
+    <w:p>
+      <w:pPr>
+        <w:pStyle w:val="BodyText"/>
+      </w:pPr>
+      <w:r>
         <w:t xml:space="preserve">Among gay men and lesbian women, gender differences in short-term mating behaviors emerged both when they had different short-term mating likelihood and when they had different mating standards. Gay men (vs. lesbian women) had a higher average number of short-term mating experiences and short-term mates when they had a higher short-term mating likelihood (experiences:</w:t>
       </w:r>
       <w:r>
@@ -2664,20 +2761,29 @@
         <w:t xml:space="preserve">= 5.78). In comparison, virtually no gender differences in short-term mating behaviors existed when gay men and lesbian women had the same short-term mating likelihood and mating standards (Table 2).</w:t>
       </w:r>
     </w:p>
-    <w:bookmarkEnd w:id="39"/>
-    <w:bookmarkEnd w:id="40"/>
-    <w:bookmarkStart w:id="41" w:name="discussion"/>
-    <w:p>
-      <w:pPr>
-        <w:pStyle w:val="Heading1"/>
-      </w:pPr>
-      <w:r>
+    <w:p>
+      <w:pPr>
+        <w:pStyle w:val="BodyText"/>
+      </w:pPr>
+      <w:r>
+        <w:t xml:space="preserve">[Table 2 near here]</w:t>
+      </w:r>
+    </w:p>
+    <w:p>
+      <w:pPr>
+        <w:pStyle w:val="BodyText"/>
+      </w:pPr>
+      <w:r>
+        <w:rPr>
+          <w:bCs/>
+          <w:b/>
+        </w:rPr>
         <w:t xml:space="preserve">Discussion</w:t>
       </w:r>
     </w:p>
     <w:p>
       <w:pPr>
-        <w:pStyle w:val="FirstParagraph"/>
+        <w:pStyle w:val="BodyText"/>
       </w:pPr>
       <w:r>
         <w:t xml:space="preserve">The present study used agent-based modeling to investigate whether men and women’s differential preferences for short-term mating would result in gender differences in short-term mating behaviors, and if so, then under what conditions they would result in differences in the number of short-term mating experiences and short-term mates. We formulated five hypotheses: 1) there would be no gender differences in short-term mating behaviors between heterosexual men and women when considering the full population, 2) a smaller proportion of heterosexual men (vs. heterosexual women) would have ever engaged in short-term mating, 3) in a population of heterosexual individuals who had any short-term mating, men would have a higher average number of short-term mating behaviors than women, 4) gay men would engage in more short-term mating behaviors compared to lesbian women, and 5) compared to heterosexual men. The results from 1,000 time steps in a model simulating men and women’s mating behaviors provided strong evidence in favor of our hypotheses. First of all, we found no gender differences in short-term mating behaviors between heterosexual men and women when the full population was considered. However, compared to heterosexual women, there was a smaller proportion of heterosexual men participating in the mating pool, but they had higher average numbers of short-term mating experiences and short-term mates. Secondly, gay men had higher average numbers of short-term mating experiences and short-term mate compared to both lesbian women and heterosexual men.</w:t>
@@ -2792,19 +2898,21 @@
         <w:t xml:space="preserve">. Interestingly, gay men and heterosexual men had the same short-term mating likelihood and the same standards for short-term mates in our model. The only difference was a change in the preferences of potential partners. When men’s partners had stronger preferences for short-term mating (i.e., having men vs. having women as potential partners), men also appeared to engage in more short-term mating behaviors.</w:t>
       </w:r>
     </w:p>
-    <w:bookmarkEnd w:id="41"/>
-    <w:bookmarkStart w:id="42" w:name="conclusion"/>
-    <w:p>
-      <w:pPr>
-        <w:pStyle w:val="Heading1"/>
-      </w:pPr>
-      <w:r>
+    <w:p>
+      <w:pPr>
+        <w:pStyle w:val="BodyText"/>
+      </w:pPr>
+      <w:r>
+        <w:rPr>
+          <w:bCs/>
+          <w:b/>
+        </w:rPr>
         <w:t xml:space="preserve">Conclusion</w:t>
       </w:r>
     </w:p>
     <w:p>
       <w:pPr>
-        <w:pStyle w:val="FirstParagraph"/>
+        <w:pStyle w:val="BodyText"/>
       </w:pPr>
       <w:r>
         <w:t xml:space="preserve">Using agent-based modeling to simulate short-term mating behaviors, we found when men (vs. women) had stronger preferences for short-term mating, heterosexual men and women engaged in short-term mating behaviors to the same extent when all individuals in the population were considered. However, among individuals who participated in the mating pool, men had more such behaviors than women. Gay men engaged in more short-term mating behaviors compared to both lesbian women and heterosexual men.</w:t>
@@ -2818,37 +2926,61 @@
         <w:t xml:space="preserve">These results highlight the distinction between preferences and behaviors in human mating. Individuals’ mating behaviors do not only depend on one’s own preferences, but are also constrained by partners’ preferences. Future research should not only focus on the psychological aspect of human mating but also pay attention to the interaction between individuals’ psychology and its behavioral context. These results also cast doubt to the prevalent belief in the gender differences in short-term mating behaviors, especially among heterosexual individuals. Our findings suggest that there may be factors in the observation process, such as sampling bias, that contribute to the observed differences. Future research in human sexuality should note such possibilities and interpret any observed gender differences in short-term mating behaviors with caution.</w:t>
       </w:r>
     </w:p>
-    <w:bookmarkEnd w:id="42"/>
-    <w:bookmarkStart w:id="43" w:name="acknowledgements"/>
-    <w:p>
-      <w:pPr>
-        <w:pStyle w:val="Heading1"/>
-      </w:pPr>
-      <w:r>
+    <w:p>
+      <w:pPr>
+        <w:pStyle w:val="BodyText"/>
+      </w:pPr>
+      <w:r>
+        <w:rPr>
+          <w:bCs/>
+          <w:b/>
+        </w:rPr>
         <w:t xml:space="preserve">Acknowledgements</w:t>
       </w:r>
     </w:p>
     <w:p>
       <w:pPr>
-        <w:pStyle w:val="FirstParagraph"/>
+        <w:pStyle w:val="BodyText"/>
       </w:pPr>
       <w:r>
         <w:t xml:space="preserve">We thank [name masked for peer review] and [name masked for peer review] for providing helpful feedback in the development of this study. This research did not receive any specific grant from funding agencies in the public, commercial, or not-for-profit sectors.</w:t>
       </w:r>
     </w:p>
-    <w:bookmarkEnd w:id="43"/>
-    <w:bookmarkStart w:id="44" w:name="data-availability"/>
-    <w:p>
-      <w:pPr>
-        <w:pStyle w:val="Heading1"/>
-      </w:pPr>
-      <w:r>
-        <w:t xml:space="preserve">Data availability</w:t>
-      </w:r>
-    </w:p>
-    <w:p>
-      <w:pPr>
-        <w:pStyle w:val="FirstParagraph"/>
+    <w:p>
+      <w:pPr>
+        <w:pStyle w:val="BodyText"/>
+      </w:pPr>
+      <w:r>
+        <w:rPr>
+          <w:bCs/>
+          <w:b/>
+        </w:rPr>
+        <w:t xml:space="preserve">Declaration of Competing Interest</w:t>
+      </w:r>
+    </w:p>
+    <w:p>
+      <w:pPr>
+        <w:pStyle w:val="BodyText"/>
+      </w:pPr>
+      <w:r>
+        <w:t xml:space="preserve">We declare that there are no known competing interests that might have influenced the work reported in this paper.</w:t>
+      </w:r>
+    </w:p>
+    <w:p>
+      <w:pPr>
+        <w:pStyle w:val="BodyText"/>
+      </w:pPr>
+      <w:r>
+        <w:rPr>
+          <w:bCs/>
+          <w:b/>
+        </w:rPr>
+        <w:t xml:space="preserve">Data Availability</w:t>
+      </w:r>
+    </w:p>
+    <w:p>
+      <w:pPr>
+        <w:pStyle w:val="BodyText"/>
       </w:pPr>
       <w:r>
         <w:t xml:space="preserve">All model, data, and analysis code (including its history) are available at: [link masked for peer review].</w:t>
@@ -2859,18 +2991,20 @@
         <w:br w:type="page"/>
       </w:r>
     </w:p>
-    <w:bookmarkEnd w:id="44"/>
-    <w:bookmarkStart w:id="101" w:name="references"/>
-    <w:p>
-      <w:pPr>
-        <w:pStyle w:val="Heading1"/>
-      </w:pPr>
-      <w:r>
+    <w:p>
+      <w:pPr>
+        <w:pStyle w:val="BodyText"/>
+      </w:pPr>
+      <w:r>
+        <w:rPr>
+          <w:bCs/>
+          <w:b/>
+        </w:rPr>
         <w:t xml:space="preserve">References</w:t>
       </w:r>
     </w:p>
-    <w:bookmarkStart w:id="100" w:name="refs"/>
-    <w:bookmarkStart w:id="46" w:name="ref-archer_reality_2019"/>
+    <w:bookmarkStart w:id="75" w:name="refs"/>
+    <w:bookmarkStart w:id="21" w:name="ref-archer_reality_2019"/>
     <w:p>
       <w:pPr>
         <w:pStyle w:val="Bibliography"/>
@@ -2907,7 +3041,7 @@
       <w:r>
         <w:t xml:space="preserve"> </w:t>
       </w:r>
-      <w:hyperlink r:id="rId45">
+      <w:hyperlink r:id="rId20">
         <w:r>
           <w:rPr>
             <w:rStyle w:val="Hyperlink"/>
@@ -2916,8 +3050,8 @@
         </w:r>
       </w:hyperlink>
     </w:p>
-    <w:bookmarkEnd w:id="46"/>
-    <w:bookmarkStart w:id="48" w:name="ref-bailey_effects_1994"/>
+    <w:bookmarkEnd w:id="21"/>
+    <w:bookmarkStart w:id="23" w:name="ref-bailey_effects_1994"/>
     <w:p>
       <w:pPr>
         <w:pStyle w:val="Bibliography"/>
@@ -2954,7 +3088,7 @@
       <w:r>
         <w:t xml:space="preserve"> </w:t>
       </w:r>
-      <w:hyperlink r:id="rId47">
+      <w:hyperlink r:id="rId22">
         <w:r>
           <w:rPr>
             <w:rStyle w:val="Hyperlink"/>
@@ -2963,8 +3097,8 @@
         </w:r>
       </w:hyperlink>
     </w:p>
-    <w:bookmarkEnd w:id="48"/>
-    <w:bookmarkStart w:id="50" w:name="ref-brown_estimating_1999"/>
+    <w:bookmarkEnd w:id="23"/>
+    <w:bookmarkStart w:id="25" w:name="ref-brown_estimating_1999"/>
     <w:p>
       <w:pPr>
         <w:pStyle w:val="Bibliography"/>
@@ -3001,7 +3135,7 @@
       <w:r>
         <w:t xml:space="preserve"> </w:t>
       </w:r>
-      <w:hyperlink r:id="rId49">
+      <w:hyperlink r:id="rId24">
         <w:r>
           <w:rPr>
             <w:rStyle w:val="Hyperlink"/>
@@ -3010,8 +3144,8 @@
         </w:r>
       </w:hyperlink>
     </w:p>
-    <w:bookmarkEnd w:id="50"/>
-    <w:bookmarkStart w:id="52" w:name="ref-bryant_relationship_1994"/>
+    <w:bookmarkEnd w:id="25"/>
+    <w:bookmarkStart w:id="27" w:name="ref-bryant_relationship_1994"/>
     <w:p>
       <w:pPr>
         <w:pStyle w:val="Bibliography"/>
@@ -3048,7 +3182,7 @@
       <w:r>
         <w:t xml:space="preserve"> </w:t>
       </w:r>
-      <w:hyperlink r:id="rId51">
+      <w:hyperlink r:id="rId26">
         <w:r>
           <w:rPr>
             <w:rStyle w:val="Hyperlink"/>
@@ -3057,8 +3191,8 @@
         </w:r>
       </w:hyperlink>
     </w:p>
-    <w:bookmarkEnd w:id="52"/>
-    <w:bookmarkStart w:id="54" w:name="ref-buss_sexual_1993"/>
+    <w:bookmarkEnd w:id="27"/>
+    <w:bookmarkStart w:id="29" w:name="ref-buss_sexual_1993"/>
     <w:p>
       <w:pPr>
         <w:pStyle w:val="Bibliography"/>
@@ -3095,7 +3229,7 @@
       <w:r>
         <w:t xml:space="preserve"> </w:t>
       </w:r>
-      <w:hyperlink r:id="rId53">
+      <w:hyperlink r:id="rId28">
         <w:r>
           <w:rPr>
             <w:rStyle w:val="Hyperlink"/>
@@ -3104,8 +3238,8 @@
         </w:r>
       </w:hyperlink>
     </w:p>
-    <w:bookmarkEnd w:id="54"/>
-    <w:bookmarkStart w:id="55" w:name="ref-buss2019mate"/>
+    <w:bookmarkEnd w:id="29"/>
+    <w:bookmarkStart w:id="30" w:name="ref-buss2019mate"/>
     <w:p>
       <w:pPr>
         <w:pStyle w:val="Bibliography"/>
@@ -3140,8 +3274,8 @@
         <w:t xml:space="preserve">, 77–110.</w:t>
       </w:r>
     </w:p>
-    <w:bookmarkEnd w:id="55"/>
-    <w:bookmarkStart w:id="57" w:name="ref-conley_women_2011"/>
+    <w:bookmarkEnd w:id="30"/>
+    <w:bookmarkStart w:id="32" w:name="ref-conley_women_2011"/>
     <w:p>
       <w:pPr>
         <w:pStyle w:val="Bibliography"/>
@@ -3178,7 +3312,7 @@
       <w:r>
         <w:t xml:space="preserve"> </w:t>
       </w:r>
-      <w:hyperlink r:id="rId56">
+      <w:hyperlink r:id="rId31">
         <w:r>
           <w:rPr>
             <w:rStyle w:val="Hyperlink"/>
@@ -3187,8 +3321,8 @@
         </w:r>
       </w:hyperlink>
     </w:p>
-    <w:bookmarkEnd w:id="57"/>
-    <w:bookmarkStart w:id="58" w:name="ref-fisher2013gender"/>
+    <w:bookmarkEnd w:id="32"/>
+    <w:bookmarkStart w:id="33" w:name="ref-fisher2013gender"/>
     <w:p>
       <w:pPr>
         <w:pStyle w:val="Bibliography"/>
@@ -3223,8 +3357,8 @@
         <w:t xml:space="preserve">(7), 401–414.</w:t>
       </w:r>
     </w:p>
-    <w:bookmarkEnd w:id="58"/>
-    <w:bookmarkStart w:id="59" w:name="ref-ghaznavi2019trends"/>
+    <w:bookmarkEnd w:id="33"/>
+    <w:bookmarkStart w:id="34" w:name="ref-ghaznavi2019trends"/>
     <w:p>
       <w:pPr>
         <w:pStyle w:val="Bibliography"/>
@@ -3259,8 +3393,8 @@
         <w:t xml:space="preserve">(1), 1–10.</w:t>
       </w:r>
     </w:p>
-    <w:bookmarkEnd w:id="59"/>
-    <w:bookmarkStart w:id="61" w:name="ref-s_j_gurman_six_1989"/>
+    <w:bookmarkEnd w:id="34"/>
+    <w:bookmarkStart w:id="36" w:name="ref-s_j_gurman_six_1989"/>
     <w:p>
       <w:pPr>
         <w:pStyle w:val="Bibliography"/>
@@ -3297,7 +3431,7 @@
       <w:r>
         <w:t xml:space="preserve"> </w:t>
       </w:r>
-      <w:hyperlink r:id="rId60">
+      <w:hyperlink r:id="rId35">
         <w:r>
           <w:rPr>
             <w:rStyle w:val="Hyperlink"/>
@@ -3306,8 +3440,8 @@
         </w:r>
       </w:hyperlink>
     </w:p>
-    <w:bookmarkEnd w:id="61"/>
-    <w:bookmarkStart w:id="63" w:name="ref-hald_receptivity_2010"/>
+    <w:bookmarkEnd w:id="36"/>
+    <w:bookmarkStart w:id="38" w:name="ref-hald_receptivity_2010"/>
     <w:p>
       <w:pPr>
         <w:pStyle w:val="Bibliography"/>
@@ -3344,7 +3478,7 @@
       <w:r>
         <w:t xml:space="preserve"> </w:t>
       </w:r>
-      <w:hyperlink r:id="rId62">
+      <w:hyperlink r:id="rId37">
         <w:r>
           <w:rPr>
             <w:rStyle w:val="Hyperlink"/>
@@ -3353,8 +3487,8 @@
         </w:r>
       </w:hyperlink>
     </w:p>
-    <w:bookmarkEnd w:id="63"/>
-    <w:bookmarkStart w:id="64" w:name="ref-haydon2014prevalence"/>
+    <w:bookmarkEnd w:id="38"/>
+    <w:bookmarkStart w:id="39" w:name="ref-haydon2014prevalence"/>
     <w:p>
       <w:pPr>
         <w:pStyle w:val="Bibliography"/>
@@ -3389,8 +3523,8 @@
         <w:t xml:space="preserve">(2), 221–230.</w:t>
       </w:r>
     </w:p>
-    <w:bookmarkEnd w:id="64"/>
-    <w:bookmarkStart w:id="66" w:name="ref-herbenick_sexual_2017"/>
+    <w:bookmarkEnd w:id="39"/>
+    <w:bookmarkStart w:id="41" w:name="ref-herbenick_sexual_2017"/>
     <w:p>
       <w:pPr>
         <w:pStyle w:val="Bibliography"/>
@@ -3450,7 +3584,7 @@
       <w:r>
         <w:t xml:space="preserve"> </w:t>
       </w:r>
-      <w:hyperlink r:id="rId65">
+      <w:hyperlink r:id="rId40">
         <w:r>
           <w:rPr>
             <w:rStyle w:val="Hyperlink"/>
@@ -3459,8 +3593,8 @@
         </w:r>
       </w:hyperlink>
     </w:p>
-    <w:bookmarkEnd w:id="66"/>
-    <w:bookmarkStart w:id="68" w:name="ref-kenrick_evolution_1990"/>
+    <w:bookmarkEnd w:id="41"/>
+    <w:bookmarkStart w:id="43" w:name="ref-kenrick_evolution_1990"/>
     <w:p>
       <w:pPr>
         <w:pStyle w:val="Bibliography"/>
@@ -3497,7 +3631,7 @@
       <w:r>
         <w:t xml:space="preserve"> </w:t>
       </w:r>
-      <w:hyperlink r:id="rId67">
+      <w:hyperlink r:id="rId42">
         <w:r>
           <w:rPr>
             <w:rStyle w:val="Hyperlink"/>
@@ -3506,8 +3640,8 @@
         </w:r>
       </w:hyperlink>
     </w:p>
-    <w:bookmarkEnd w:id="68"/>
-    <w:bookmarkStart w:id="70" w:name="ref-matsick_gender_2021"/>
+    <w:bookmarkEnd w:id="43"/>
+    <w:bookmarkStart w:id="45" w:name="ref-matsick_gender_2021"/>
     <w:p>
       <w:pPr>
         <w:pStyle w:val="Bibliography"/>
@@ -3544,7 +3678,7 @@
       <w:r>
         <w:t xml:space="preserve"> </w:t>
       </w:r>
-      <w:hyperlink r:id="rId69">
+      <w:hyperlink r:id="rId44">
         <w:r>
           <w:rPr>
             <w:rStyle w:val="Hyperlink"/>
@@ -3553,8 +3687,8 @@
         </w:r>
       </w:hyperlink>
     </w:p>
-    <w:bookmarkEnd w:id="70"/>
-    <w:bookmarkStart w:id="72" w:name="ref-mcburney_preferred_2005"/>
+    <w:bookmarkEnd w:id="45"/>
+    <w:bookmarkStart w:id="47" w:name="ref-mcburney_preferred_2005"/>
     <w:p>
       <w:pPr>
         <w:pStyle w:val="Bibliography"/>
@@ -3591,7 +3725,7 @@
       <w:r>
         <w:t xml:space="preserve"> </w:t>
       </w:r>
-      <w:hyperlink r:id="rId71">
+      <w:hyperlink r:id="rId46">
         <w:r>
           <w:rPr>
             <w:rStyle w:val="Hyperlink"/>
@@ -3600,8 +3734,8 @@
         </w:r>
       </w:hyperlink>
     </w:p>
-    <w:bookmarkEnd w:id="72"/>
-    <w:bookmarkStart w:id="74" w:name="ref-mitchell_why_2019"/>
+    <w:bookmarkEnd w:id="47"/>
+    <w:bookmarkStart w:id="49" w:name="ref-mitchell_why_2019"/>
     <w:p>
       <w:pPr>
         <w:pStyle w:val="Bibliography"/>
@@ -3638,7 +3772,7 @@
       <w:r>
         <w:t xml:space="preserve"> </w:t>
       </w:r>
-      <w:hyperlink r:id="rId73">
+      <w:hyperlink r:id="rId48">
         <w:r>
           <w:rPr>
             <w:rStyle w:val="Hyperlink"/>
@@ -3647,8 +3781,8 @@
         </w:r>
       </w:hyperlink>
     </w:p>
-    <w:bookmarkEnd w:id="74"/>
-    <w:bookmarkStart w:id="76" w:name="ref-oliver_gender_1993"/>
+    <w:bookmarkEnd w:id="49"/>
+    <w:bookmarkStart w:id="51" w:name="ref-oliver_gender_1993"/>
     <w:p>
       <w:pPr>
         <w:pStyle w:val="Bibliography"/>
@@ -3682,7 +3816,7 @@
       <w:r>
         <w:t xml:space="preserve">(1), 29–51. https://doi.org/</w:t>
       </w:r>
-      <w:hyperlink r:id="rId75">
+      <w:hyperlink r:id="rId50">
         <w:r>
           <w:rPr>
             <w:rStyle w:val="Hyperlink"/>
@@ -3691,8 +3825,8 @@
         </w:r>
       </w:hyperlink>
     </w:p>
-    <w:bookmarkEnd w:id="76"/>
-    <w:bookmarkStart w:id="77" w:name="ref-peplau_national_1997"/>
+    <w:bookmarkEnd w:id="51"/>
+    <w:bookmarkStart w:id="52" w:name="ref-peplau_national_1997"/>
     <w:p>
       <w:pPr>
         <w:pStyle w:val="Bibliography"/>
@@ -3729,8 +3863,8 @@
         <w:t xml:space="preserve">(pp. 11–38). Sage Publications.</w:t>
       </w:r>
     </w:p>
-    <w:bookmarkEnd w:id="77"/>
-    <w:bookmarkStart w:id="78" w:name="ref-peplau_sexuality_2004"/>
+    <w:bookmarkEnd w:id="52"/>
+    <w:bookmarkStart w:id="53" w:name="ref-peplau_sexuality_2004"/>
     <w:p>
       <w:pPr>
         <w:pStyle w:val="Bibliography"/>
@@ -3755,8 +3889,8 @@
         <w:t xml:space="preserve">(pp. 349–369). Lawrence Erlbaum Associates Publishers.</w:t>
       </w:r>
     </w:p>
-    <w:bookmarkEnd w:id="78"/>
-    <w:bookmarkStart w:id="80" w:name="ref-petersen_meta-analytic_2010"/>
+    <w:bookmarkEnd w:id="53"/>
+    <w:bookmarkStart w:id="55" w:name="ref-petersen_meta-analytic_2010"/>
     <w:p>
       <w:pPr>
         <w:pStyle w:val="Bibliography"/>
@@ -3793,7 +3927,7 @@
       <w:r>
         <w:t xml:space="preserve"> </w:t>
       </w:r>
-      <w:hyperlink r:id="rId79">
+      <w:hyperlink r:id="rId54">
         <w:r>
           <w:rPr>
             <w:rStyle w:val="Hyperlink"/>
@@ -3802,8 +3936,8 @@
         </w:r>
       </w:hyperlink>
     </w:p>
-    <w:bookmarkEnd w:id="80"/>
-    <w:bookmarkStart w:id="82" w:name="ref-r"/>
+    <w:bookmarkEnd w:id="55"/>
+    <w:bookmarkStart w:id="57" w:name="ref-r"/>
     <w:p>
       <w:pPr>
         <w:pStyle w:val="Bibliography"/>
@@ -3827,7 +3961,7 @@
       <w:r>
         <w:t xml:space="preserve"> </w:t>
       </w:r>
-      <w:hyperlink r:id="rId81">
+      <w:hyperlink r:id="rId56">
         <w:r>
           <w:rPr>
             <w:rStyle w:val="Hyperlink"/>
@@ -3836,8 +3970,8 @@
         </w:r>
       </w:hyperlink>
     </w:p>
-    <w:bookmarkEnd w:id="82"/>
-    <w:bookmarkStart w:id="84" w:name="ref-regan_minimum_1998"/>
+    <w:bookmarkEnd w:id="57"/>
+    <w:bookmarkStart w:id="59" w:name="ref-regan_minimum_1998"/>
     <w:p>
       <w:pPr>
         <w:pStyle w:val="Bibliography"/>
@@ -3874,7 +4008,7 @@
       <w:r>
         <w:t xml:space="preserve"> </w:t>
       </w:r>
-      <w:hyperlink r:id="rId83">
+      <w:hyperlink r:id="rId58">
         <w:r>
           <w:rPr>
             <w:rStyle w:val="Hyperlink"/>
@@ -3883,8 +4017,8 @@
         </w:r>
       </w:hyperlink>
     </w:p>
-    <w:bookmarkEnd w:id="84"/>
-    <w:bookmarkStart w:id="86" w:name="ref-rissel_heterosexual_2014"/>
+    <w:bookmarkEnd w:id="59"/>
+    <w:bookmarkStart w:id="61" w:name="ref-rissel_heterosexual_2014"/>
     <w:p>
       <w:pPr>
         <w:pStyle w:val="Bibliography"/>
@@ -3939,7 +4073,7 @@
       <w:r>
         <w:t xml:space="preserve"> </w:t>
       </w:r>
-      <w:hyperlink r:id="rId85">
+      <w:hyperlink r:id="rId60">
         <w:r>
           <w:rPr>
             <w:rStyle w:val="Hyperlink"/>
@@ -3948,8 +4082,8 @@
         </w:r>
       </w:hyperlink>
     </w:p>
-    <w:bookmarkEnd w:id="86"/>
-    <w:bookmarkStart w:id="88" w:name="ref-schmitt_universal_2003"/>
+    <w:bookmarkEnd w:id="61"/>
+    <w:bookmarkStart w:id="63" w:name="ref-schmitt_universal_2003"/>
     <w:p>
       <w:pPr>
         <w:pStyle w:val="Bibliography"/>
@@ -3986,7 +4120,7 @@
       <w:r>
         <w:t xml:space="preserve"> </w:t>
       </w:r>
-      <w:hyperlink r:id="rId87">
+      <w:hyperlink r:id="rId62">
         <w:r>
           <w:rPr>
             <w:rStyle w:val="Hyperlink"/>
@@ -3995,8 +4129,8 @@
         </w:r>
       </w:hyperlink>
     </w:p>
-    <w:bookmarkEnd w:id="88"/>
-    <w:bookmarkStart w:id="90" w:name="ref-schmitt_are_2001"/>
+    <w:bookmarkEnd w:id="63"/>
+    <w:bookmarkStart w:id="65" w:name="ref-schmitt_are_2001"/>
     <w:p>
       <w:pPr>
         <w:pStyle w:val="Bibliography"/>
@@ -4033,7 +4167,7 @@
       <w:r>
         <w:t xml:space="preserve"> </w:t>
       </w:r>
-      <w:hyperlink r:id="rId89">
+      <w:hyperlink r:id="rId64">
         <w:r>
           <w:rPr>
             <w:rStyle w:val="Hyperlink"/>
@@ -4042,8 +4176,8 @@
         </w:r>
       </w:hyperlink>
     </w:p>
-    <w:bookmarkEnd w:id="90"/>
-    <w:bookmarkStart w:id="91" w:name="ref-symons_evolution_1979"/>
+    <w:bookmarkEnd w:id="65"/>
+    <w:bookmarkStart w:id="66" w:name="ref-symons_evolution_1979"/>
     <w:p>
       <w:pPr>
         <w:pStyle w:val="Bibliography"/>
@@ -4065,8 +4199,8 @@
         <w:t xml:space="preserve">. Oxford University Press.</w:t>
       </w:r>
     </w:p>
-    <w:bookmarkEnd w:id="91"/>
-    <w:bookmarkStart w:id="93" w:name="ref-walter_sex_2020"/>
+    <w:bookmarkEnd w:id="66"/>
+    <w:bookmarkStart w:id="68" w:name="ref-walter_sex_2020"/>
     <w:p>
       <w:pPr>
         <w:pStyle w:val="Bibliography"/>
@@ -4103,7 +4237,7 @@
       <w:r>
         <w:t xml:space="preserve"> </w:t>
       </w:r>
-      <w:hyperlink r:id="rId92">
+      <w:hyperlink r:id="rId67">
         <w:r>
           <w:rPr>
             <w:rStyle w:val="Hyperlink"/>
@@ -4112,8 +4246,8 @@
         </w:r>
       </w:hyperlink>
     </w:p>
-    <w:bookmarkEnd w:id="93"/>
-    <w:bookmarkStart w:id="95" w:name="ref-ggplot2"/>
+    <w:bookmarkEnd w:id="68"/>
+    <w:bookmarkStart w:id="70" w:name="ref-ggplot2"/>
     <w:p>
       <w:pPr>
         <w:pStyle w:val="Bibliography"/>
@@ -4137,7 +4271,7 @@
       <w:r>
         <w:t xml:space="preserve"> </w:t>
       </w:r>
-      <w:hyperlink r:id="rId94">
+      <w:hyperlink r:id="rId69">
         <w:r>
           <w:rPr>
             <w:rStyle w:val="Hyperlink"/>
@@ -4146,8 +4280,8 @@
         </w:r>
       </w:hyperlink>
     </w:p>
-    <w:bookmarkEnd w:id="95"/>
-    <w:bookmarkStart w:id="97" w:name="ref-wiederman_evolution_1998"/>
+    <w:bookmarkEnd w:id="70"/>
+    <w:bookmarkStart w:id="72" w:name="ref-wiederman_evolution_1998"/>
     <w:p>
       <w:pPr>
         <w:pStyle w:val="Bibliography"/>
@@ -4184,7 +4318,7 @@
       <w:r>
         <w:t xml:space="preserve"> </w:t>
       </w:r>
-      <w:hyperlink r:id="rId96">
+      <w:hyperlink r:id="rId71">
         <w:r>
           <w:rPr>
             <w:rStyle w:val="Hyperlink"/>
@@ -4193,8 +4327,8 @@
         </w:r>
       </w:hyperlink>
     </w:p>
-    <w:bookmarkEnd w:id="97"/>
-    <w:bookmarkStart w:id="99" w:name="ref-wilensky_1999"/>
+    <w:bookmarkEnd w:id="72"/>
+    <w:bookmarkStart w:id="74" w:name="ref-wilensky_1999"/>
     <w:p>
       <w:pPr>
         <w:pStyle w:val="Bibliography"/>
@@ -4218,7 +4352,7 @@
       <w:r>
         <w:t xml:space="preserve"> </w:t>
       </w:r>
-      <w:hyperlink r:id="rId98">
+      <w:hyperlink r:id="rId73">
         <w:r>
           <w:rPr>
             <w:rStyle w:val="Hyperlink"/>
@@ -4227,9 +4361,19 @@
         </w:r>
       </w:hyperlink>
     </w:p>
-    <w:bookmarkEnd w:id="99"/>
-    <w:bookmarkEnd w:id="100"/>
-    <w:bookmarkEnd w:id="101"/>
+    <w:bookmarkEnd w:id="74"/>
+    <w:bookmarkEnd w:id="75"/>
+    <w:p>
+      <w:r>
+        <w:br w:type="page"/>
+      </w:r>
+    </w:p>
+    <w:p>
+      <w:r>
+        <w:br w:type="page"/>
+      </w:r>
+    </w:p>
+    <w:bookmarkEnd w:id="76"/>
     <w:sectPr/>
   </w:body>
 </w:document>

</xml_diff>